<commit_message>
uTube v1.5.0 - "The Professional Studio"
implement 3-step Studio Stepper with visibility controls and JSON tags infrastructure
</commit_message>
<xml_diff>
--- a/Version_Updates.docx
+++ b/Version_Updates.docx
@@ -2670,70 +2670,1033 @@
         <w:t xml:space="preserve"> (Analytics &amp; Stability)</w:t>
       </w:r>
     </w:p>
+    <w:p/>
     <w:p>
+      <w:r>
+        <w:rPr>
+          <w:b/>
+          <w:bCs/>
+        </w:rPr>
+        <w:t>View Count Re-Engineering:</w:t>
+      </w:r>
+      <w:r>
+        <w:t xml:space="preserve"> </w:t>
+      </w:r>
+      <w:proofErr w:type="spellStart"/>
+      <w:r>
+        <w:t>İzlenme</w:t>
+      </w:r>
+      <w:proofErr w:type="spellEnd"/>
+      <w:r>
+        <w:t xml:space="preserve"> </w:t>
+      </w:r>
+      <w:proofErr w:type="spellStart"/>
+      <w:r>
+        <w:t>sayıları</w:t>
+      </w:r>
+      <w:proofErr w:type="spellEnd"/>
+      <w:r>
+        <w:t xml:space="preserve"> </w:t>
+      </w:r>
+      <w:proofErr w:type="spellStart"/>
+      <w:r>
+        <w:t>artık</w:t>
+      </w:r>
+      <w:proofErr w:type="spellEnd"/>
+      <w:r>
+        <w:t xml:space="preserve"> </w:t>
+      </w:r>
+      <w:r>
+        <w:rPr>
+          <w:rStyle w:val="HTMLKodu"/>
+          <w:rFonts w:eastAsiaTheme="minorHAnsi"/>
+        </w:rPr>
+        <w:t>GET</w:t>
+      </w:r>
+      <w:r>
+        <w:t xml:space="preserve"> </w:t>
+      </w:r>
+      <w:proofErr w:type="spellStart"/>
+      <w:r>
+        <w:t>isteğinden</w:t>
+      </w:r>
+      <w:proofErr w:type="spellEnd"/>
+      <w:r>
+        <w:t xml:space="preserve"> </w:t>
+      </w:r>
+      <w:proofErr w:type="spellStart"/>
+      <w:r>
+        <w:t>ayrıldı</w:t>
+      </w:r>
+      <w:proofErr w:type="spellEnd"/>
+      <w:r>
+        <w:t xml:space="preserve"> </w:t>
+      </w:r>
+      <w:proofErr w:type="spellStart"/>
+      <w:r>
+        <w:t>ve</w:t>
+      </w:r>
+      <w:proofErr w:type="spellEnd"/>
+      <w:r>
+        <w:t xml:space="preserve"> </w:t>
+      </w:r>
+      <w:proofErr w:type="spellStart"/>
+      <w:r>
+        <w:t>bağımsız</w:t>
+      </w:r>
+      <w:proofErr w:type="spellEnd"/>
+      <w:r>
+        <w:t xml:space="preserve"> </w:t>
+      </w:r>
+      <w:proofErr w:type="spellStart"/>
+      <w:r>
+        <w:t>bir</w:t>
+      </w:r>
+      <w:proofErr w:type="spellEnd"/>
+      <w:r>
+        <w:t xml:space="preserve"> </w:t>
+      </w:r>
+      <w:r>
+        <w:rPr>
+          <w:rStyle w:val="HTMLKodu"/>
+          <w:rFonts w:eastAsiaTheme="minorHAnsi"/>
+        </w:rPr>
+        <w:t>POST /view</w:t>
+      </w:r>
+      <w:r>
+        <w:t xml:space="preserve"> </w:t>
+      </w:r>
+      <w:proofErr w:type="spellStart"/>
+      <w:r>
+        <w:t>endpoint'ine</w:t>
+      </w:r>
+      <w:proofErr w:type="spellEnd"/>
+      <w:r>
+        <w:t xml:space="preserve"> </w:t>
+      </w:r>
+      <w:proofErr w:type="spellStart"/>
+      <w:r>
+        <w:t>taşındı</w:t>
+      </w:r>
+      <w:proofErr w:type="spellEnd"/>
+      <w:r>
+        <w:t>.</w:t>
+      </w:r>
+    </w:p>
+    <w:p>
+      <w:r>
+        <w:rPr>
+          <w:b/>
+          <w:bCs/>
+        </w:rPr>
+        <w:t>Strict Mode Protection:</w:t>
+      </w:r>
+      <w:r>
+        <w:t xml:space="preserve"> </w:t>
+      </w:r>
+      <w:proofErr w:type="spellStart"/>
+      <w:r>
+        <w:t>React'in</w:t>
+      </w:r>
+      <w:proofErr w:type="spellEnd"/>
+      <w:r>
+        <w:t xml:space="preserve"> </w:t>
+      </w:r>
+      <w:proofErr w:type="spellStart"/>
+      <w:r>
+        <w:t>geliştirme</w:t>
+      </w:r>
+      <w:proofErr w:type="spellEnd"/>
+      <w:r>
+        <w:t xml:space="preserve"> </w:t>
+      </w:r>
+      <w:proofErr w:type="spellStart"/>
+      <w:r>
+        <w:t>modundaki</w:t>
+      </w:r>
+      <w:proofErr w:type="spellEnd"/>
+      <w:r>
+        <w:t xml:space="preserve"> </w:t>
+      </w:r>
+      <w:proofErr w:type="spellStart"/>
+      <w:r>
+        <w:t>çift</w:t>
+      </w:r>
+      <w:proofErr w:type="spellEnd"/>
+      <w:r>
+        <w:t xml:space="preserve"> render </w:t>
+      </w:r>
+      <w:proofErr w:type="spellStart"/>
+      <w:r>
+        <w:t>etme</w:t>
+      </w:r>
+      <w:proofErr w:type="spellEnd"/>
+      <w:r>
+        <w:t xml:space="preserve"> </w:t>
+      </w:r>
+      <w:proofErr w:type="spellStart"/>
+      <w:r>
+        <w:t>huyuna</w:t>
+      </w:r>
+      <w:proofErr w:type="spellEnd"/>
+      <w:r>
+        <w:t xml:space="preserve"> </w:t>
+      </w:r>
+      <w:proofErr w:type="spellStart"/>
+      <w:r>
+        <w:t>karşı</w:t>
+      </w:r>
+      <w:proofErr w:type="spellEnd"/>
+      <w:r>
+        <w:t xml:space="preserve"> </w:t>
+      </w:r>
+      <w:proofErr w:type="spellStart"/>
+      <w:r>
+        <w:rPr>
+          <w:rStyle w:val="HTMLKodu"/>
+          <w:rFonts w:eastAsiaTheme="minorHAnsi"/>
+        </w:rPr>
+        <w:t>useRef</w:t>
+      </w:r>
+      <w:proofErr w:type="spellEnd"/>
+      <w:r>
+        <w:t xml:space="preserve"> guard </w:t>
+      </w:r>
+      <w:proofErr w:type="spellStart"/>
+      <w:r>
+        <w:t>mekanizması</w:t>
+      </w:r>
+      <w:proofErr w:type="spellEnd"/>
+      <w:r>
+        <w:t xml:space="preserve"> </w:t>
+      </w:r>
+      <w:proofErr w:type="spellStart"/>
+      <w:r>
+        <w:t>kuruldu</w:t>
+      </w:r>
+      <w:proofErr w:type="spellEnd"/>
+      <w:r>
+        <w:t xml:space="preserve">; </w:t>
+      </w:r>
+      <w:proofErr w:type="spellStart"/>
+      <w:r>
+        <w:t>izlenmeler</w:t>
+      </w:r>
+      <w:proofErr w:type="spellEnd"/>
+      <w:r>
+        <w:t xml:space="preserve"> </w:t>
+      </w:r>
+      <w:proofErr w:type="spellStart"/>
+      <w:r>
+        <w:t>artık</w:t>
+      </w:r>
+      <w:proofErr w:type="spellEnd"/>
+      <w:r>
+        <w:t xml:space="preserve"> </w:t>
+      </w:r>
+      <w:proofErr w:type="spellStart"/>
+      <w:r>
+        <w:t>sadece</w:t>
+      </w:r>
+      <w:proofErr w:type="spellEnd"/>
+      <w:r>
+        <w:t xml:space="preserve"> </w:t>
+      </w:r>
+      <w:r>
+        <w:rPr>
+          <w:b/>
+          <w:bCs/>
+        </w:rPr>
+        <w:t>+1</w:t>
+      </w:r>
+      <w:r>
+        <w:t xml:space="preserve"> </w:t>
+      </w:r>
+      <w:proofErr w:type="spellStart"/>
+      <w:r>
+        <w:t>artıyor</w:t>
+      </w:r>
+      <w:proofErr w:type="spellEnd"/>
+      <w:r>
+        <w:t>.</w:t>
+      </w:r>
+    </w:p>
+    <w:p>
+      <w:r>
+        <w:rPr>
+          <w:b/>
+          <w:bCs/>
+        </w:rPr>
+        <w:t>Silent Error Handling:</w:t>
+      </w:r>
+      <w:r>
+        <w:t xml:space="preserve"> </w:t>
+      </w:r>
+      <w:proofErr w:type="spellStart"/>
+      <w:r>
+        <w:t>İzlenme</w:t>
+      </w:r>
+      <w:proofErr w:type="spellEnd"/>
+      <w:r>
+        <w:t xml:space="preserve"> </w:t>
+      </w:r>
+      <w:proofErr w:type="spellStart"/>
+      <w:r>
+        <w:t>sayacı</w:t>
+      </w:r>
+      <w:proofErr w:type="spellEnd"/>
+      <w:r>
+        <w:t xml:space="preserve"> </w:t>
+      </w:r>
+      <w:proofErr w:type="spellStart"/>
+      <w:r>
+        <w:t>hataları</w:t>
+      </w:r>
+      <w:proofErr w:type="spellEnd"/>
+      <w:r>
+        <w:t xml:space="preserve">, video </w:t>
+      </w:r>
+      <w:proofErr w:type="spellStart"/>
+      <w:r>
+        <w:t>oynatımını</w:t>
+      </w:r>
+      <w:proofErr w:type="spellEnd"/>
+      <w:r>
+        <w:t xml:space="preserve"> </w:t>
+      </w:r>
+      <w:proofErr w:type="spellStart"/>
+      <w:r>
+        <w:t>bozmayacak</w:t>
+      </w:r>
+      <w:proofErr w:type="spellEnd"/>
+      <w:r>
+        <w:t xml:space="preserve"> </w:t>
+      </w:r>
+      <w:proofErr w:type="spellStart"/>
+      <w:r>
+        <w:t>şekilde</w:t>
+      </w:r>
+      <w:proofErr w:type="spellEnd"/>
+      <w:r>
+        <w:t xml:space="preserve"> "</w:t>
+      </w:r>
+      <w:proofErr w:type="spellStart"/>
+      <w:r>
+        <w:t>sessiz</w:t>
+      </w:r>
+      <w:proofErr w:type="spellEnd"/>
+      <w:r>
+        <w:t xml:space="preserve"> </w:t>
+      </w:r>
+      <w:proofErr w:type="spellStart"/>
+      <w:r>
+        <w:t>hata</w:t>
+      </w:r>
+      <w:proofErr w:type="spellEnd"/>
+      <w:r>
+        <w:t xml:space="preserve">" (silent failure) </w:t>
+      </w:r>
+      <w:proofErr w:type="spellStart"/>
+      <w:r>
+        <w:t>moduna</w:t>
+      </w:r>
+      <w:proofErr w:type="spellEnd"/>
+      <w:r>
+        <w:t xml:space="preserve"> </w:t>
+      </w:r>
+      <w:proofErr w:type="spellStart"/>
+      <w:r>
+        <w:t>alındı</w:t>
+      </w:r>
+      <w:proofErr w:type="spellEnd"/>
+      <w:r>
+        <w:t>.</w:t>
+      </w:r>
+    </w:p>
+    <w:p>
+      <w:r>
+        <w:rPr>
+          <w:b/>
+          <w:bCs/>
+        </w:rPr>
+        <w:t>Memory Management:</w:t>
+      </w:r>
+      <w:r>
+        <w:t xml:space="preserve"> </w:t>
+      </w:r>
+      <w:proofErr w:type="spellStart"/>
+      <w:r>
+        <w:t>Önizleme</w:t>
+      </w:r>
+      <w:proofErr w:type="spellEnd"/>
+      <w:r>
+        <w:t xml:space="preserve"> </w:t>
+      </w:r>
+      <w:proofErr w:type="spellStart"/>
+      <w:r>
+        <w:t>için</w:t>
+      </w:r>
+      <w:proofErr w:type="spellEnd"/>
+      <w:r>
+        <w:t xml:space="preserve"> </w:t>
+      </w:r>
+      <w:proofErr w:type="spellStart"/>
+      <w:r>
+        <w:t>kullanılan</w:t>
+      </w:r>
+      <w:proofErr w:type="spellEnd"/>
+      <w:r>
+        <w:t xml:space="preserve"> </w:t>
+      </w:r>
+      <w:proofErr w:type="spellStart"/>
+      <w:r>
+        <w:t>geçici</w:t>
+      </w:r>
+      <w:proofErr w:type="spellEnd"/>
+      <w:r>
+        <w:t xml:space="preserve"> </w:t>
+      </w:r>
+      <w:proofErr w:type="spellStart"/>
+      <w:r>
+        <w:t>dosya</w:t>
+      </w:r>
+      <w:proofErr w:type="spellEnd"/>
+      <w:r>
+        <w:t xml:space="preserve"> </w:t>
+      </w:r>
+      <w:proofErr w:type="spellStart"/>
+      <w:r>
+        <w:t>URL'leri</w:t>
+      </w:r>
+      <w:proofErr w:type="spellEnd"/>
+      <w:r>
+        <w:t xml:space="preserve"> (</w:t>
+      </w:r>
+      <w:proofErr w:type="spellStart"/>
+      <w:r>
+        <w:rPr>
+          <w:rStyle w:val="HTMLKodu"/>
+          <w:rFonts w:eastAsiaTheme="minorHAnsi"/>
+        </w:rPr>
+        <w:t>createObjectURL</w:t>
+      </w:r>
+      <w:proofErr w:type="spellEnd"/>
+      <w:r>
+        <w:t xml:space="preserve">), </w:t>
+      </w:r>
+      <w:proofErr w:type="spellStart"/>
+      <w:r>
+        <w:t>bellek</w:t>
+      </w:r>
+      <w:proofErr w:type="spellEnd"/>
+      <w:r>
+        <w:t xml:space="preserve"> </w:t>
+      </w:r>
+      <w:proofErr w:type="spellStart"/>
+      <w:r>
+        <w:t>sızıntısını</w:t>
+      </w:r>
+      <w:proofErr w:type="spellEnd"/>
+      <w:r>
+        <w:t xml:space="preserve"> </w:t>
+      </w:r>
+      <w:proofErr w:type="spellStart"/>
+      <w:r>
+        <w:t>önlemek</w:t>
+      </w:r>
+      <w:proofErr w:type="spellEnd"/>
+      <w:r>
+        <w:t xml:space="preserve"> </w:t>
+      </w:r>
+      <w:proofErr w:type="spellStart"/>
+      <w:r>
+        <w:t>için</w:t>
+      </w:r>
+      <w:proofErr w:type="spellEnd"/>
+      <w:r>
+        <w:t xml:space="preserve"> </w:t>
+      </w:r>
+      <w:proofErr w:type="spellStart"/>
+      <w:r>
+        <w:rPr>
+          <w:rStyle w:val="HTMLKodu"/>
+          <w:rFonts w:eastAsiaTheme="minorHAnsi"/>
+        </w:rPr>
+        <w:t>revokeObjectURL</w:t>
+      </w:r>
+      <w:proofErr w:type="spellEnd"/>
+      <w:r>
+        <w:t xml:space="preserve"> </w:t>
+      </w:r>
+      <w:proofErr w:type="spellStart"/>
+      <w:r>
+        <w:t>ile</w:t>
+      </w:r>
+      <w:proofErr w:type="spellEnd"/>
+      <w:r>
+        <w:t xml:space="preserve"> </w:t>
+      </w:r>
+      <w:proofErr w:type="spellStart"/>
+      <w:r>
+        <w:t>otomatik</w:t>
+      </w:r>
+      <w:proofErr w:type="spellEnd"/>
+      <w:r>
+        <w:t xml:space="preserve"> </w:t>
+      </w:r>
+      <w:proofErr w:type="spellStart"/>
+      <w:r>
+        <w:t>temizleniyor</w:t>
+      </w:r>
+      <w:proofErr w:type="spellEnd"/>
+      <w:r>
+        <w:t>.</w:t>
+      </w:r>
+    </w:p>
+    <w:p>
+      <w:r>
+        <w:rPr>
+          <w:b/>
+          <w:bCs/>
+        </w:rPr>
+        <w:t>Abort Controller:</w:t>
+      </w:r>
+      <w:r>
+        <w:t xml:space="preserve"> </w:t>
+      </w:r>
+      <w:proofErr w:type="spellStart"/>
+      <w:r>
+        <w:t>Kullanıcı</w:t>
+      </w:r>
+      <w:proofErr w:type="spellEnd"/>
+      <w:r>
+        <w:t xml:space="preserve"> </w:t>
+      </w:r>
+      <w:proofErr w:type="spellStart"/>
+      <w:r>
+        <w:t>sayfadan</w:t>
+      </w:r>
+      <w:proofErr w:type="spellEnd"/>
+      <w:r>
+        <w:t xml:space="preserve"> </w:t>
+      </w:r>
+      <w:proofErr w:type="spellStart"/>
+      <w:r>
+        <w:t>çıktığında</w:t>
+      </w:r>
+      <w:proofErr w:type="spellEnd"/>
+      <w:r>
+        <w:t xml:space="preserve"> </w:t>
+      </w:r>
+      <w:proofErr w:type="spellStart"/>
+      <w:r>
+        <w:t>devam</w:t>
+      </w:r>
+      <w:proofErr w:type="spellEnd"/>
+      <w:r>
+        <w:t xml:space="preserve"> </w:t>
+      </w:r>
+      <w:proofErr w:type="spellStart"/>
+      <w:r>
+        <w:t>eden</w:t>
+      </w:r>
+      <w:proofErr w:type="spellEnd"/>
+      <w:r>
+        <w:t xml:space="preserve"> </w:t>
+      </w:r>
+      <w:proofErr w:type="spellStart"/>
+      <w:r>
+        <w:t>ağır</w:t>
+      </w:r>
+      <w:proofErr w:type="spellEnd"/>
+      <w:r>
+        <w:t xml:space="preserve"> </w:t>
+      </w:r>
+      <w:proofErr w:type="spellStart"/>
+      <w:r>
+        <w:t>yükleme</w:t>
+      </w:r>
+      <w:proofErr w:type="spellEnd"/>
+      <w:r>
+        <w:t xml:space="preserve"> </w:t>
+      </w:r>
+      <w:proofErr w:type="spellStart"/>
+      <w:r>
+        <w:t>işlemleri</w:t>
+      </w:r>
+      <w:proofErr w:type="spellEnd"/>
+      <w:r>
+        <w:t xml:space="preserve"> </w:t>
+      </w:r>
+      <w:proofErr w:type="spellStart"/>
+      <w:r>
+        <w:t>artık</w:t>
+      </w:r>
+      <w:proofErr w:type="spellEnd"/>
+      <w:r>
+        <w:t xml:space="preserve"> </w:t>
+      </w:r>
+      <w:proofErr w:type="spellStart"/>
+      <w:r>
+        <w:t>arka</w:t>
+      </w:r>
+      <w:proofErr w:type="spellEnd"/>
+      <w:r>
+        <w:t xml:space="preserve"> </w:t>
+      </w:r>
+      <w:proofErr w:type="spellStart"/>
+      <w:r>
+        <w:t>planda</w:t>
+      </w:r>
+      <w:proofErr w:type="spellEnd"/>
+      <w:r>
+        <w:t xml:space="preserve"> </w:t>
+      </w:r>
+      <w:proofErr w:type="spellStart"/>
+      <w:r>
+        <w:t>interneti</w:t>
+      </w:r>
+      <w:proofErr w:type="spellEnd"/>
+      <w:r>
+        <w:t xml:space="preserve"> </w:t>
+      </w:r>
+      <w:proofErr w:type="spellStart"/>
+      <w:r>
+        <w:t>sömürmeden</w:t>
+      </w:r>
+      <w:proofErr w:type="spellEnd"/>
+      <w:r>
+        <w:t xml:space="preserve"> </w:t>
+      </w:r>
+      <w:proofErr w:type="spellStart"/>
+      <w:r>
+        <w:t>iptal</w:t>
+      </w:r>
+      <w:proofErr w:type="spellEnd"/>
+      <w:r>
+        <w:t xml:space="preserve"> </w:t>
+      </w:r>
+      <w:proofErr w:type="spellStart"/>
+      <w:r>
+        <w:t>ediliyor</w:t>
+      </w:r>
+      <w:proofErr w:type="spellEnd"/>
+      <w:r>
+        <w:t>.</w:t>
+      </w:r>
+    </w:p>
+    <w:p/>
+    <w:p>
+      <w:pPr>
+        <w:pStyle w:val="Balk2"/>
+      </w:pPr>
+      <w:r>
+        <w:rPr>
+          <w:rFonts w:ascii="Segoe UI Symbol" w:hAnsi="Segoe UI Symbol" w:cs="Segoe UI Symbol"/>
+        </w:rPr>
+        <w:t>⚠</w:t>
+      </w:r>
+      <w:r>
+        <w:t xml:space="preserve">️ </w:t>
+      </w:r>
+      <w:proofErr w:type="spellStart"/>
+      <w:r>
+        <w:t>Giderilen</w:t>
+      </w:r>
+      <w:proofErr w:type="spellEnd"/>
+      <w:r>
+        <w:t xml:space="preserve"> </w:t>
+      </w:r>
+      <w:proofErr w:type="spellStart"/>
+      <w:r>
+        <w:t>Hatalar</w:t>
+      </w:r>
+      <w:proofErr w:type="spellEnd"/>
+      <w:r>
+        <w:t xml:space="preserve"> (Bug Fixes)</w:t>
+      </w:r>
+    </w:p>
+    <w:p>
+      <w:proofErr w:type="spellStart"/>
+      <w:r>
+        <w:rPr>
+          <w:rStyle w:val="HTMLKodu"/>
+          <w:rFonts w:eastAsiaTheme="minorHAnsi"/>
+        </w:rPr>
+        <w:t>ReferenceError</w:t>
+      </w:r>
+      <w:proofErr w:type="spellEnd"/>
+      <w:r>
+        <w:rPr>
+          <w:rStyle w:val="HTMLKodu"/>
+          <w:rFonts w:eastAsiaTheme="minorHAnsi"/>
+        </w:rPr>
+        <w:t xml:space="preserve">: </w:t>
+      </w:r>
+      <w:proofErr w:type="spellStart"/>
+      <w:r>
+        <w:rPr>
+          <w:rStyle w:val="HTMLKodu"/>
+          <w:rFonts w:eastAsiaTheme="minorHAnsi"/>
+        </w:rPr>
+        <w:t>useRef</w:t>
+      </w:r>
+      <w:proofErr w:type="spellEnd"/>
+      <w:r>
+        <w:rPr>
+          <w:rStyle w:val="HTMLKodu"/>
+          <w:rFonts w:eastAsiaTheme="minorHAnsi"/>
+        </w:rPr>
+        <w:t xml:space="preserve"> is not defined</w:t>
+      </w:r>
+      <w:r>
+        <w:t xml:space="preserve"> </w:t>
+      </w:r>
+      <w:proofErr w:type="spellStart"/>
+      <w:r>
+        <w:t>hatası</w:t>
+      </w:r>
+      <w:proofErr w:type="spellEnd"/>
+      <w:r>
+        <w:t xml:space="preserve"> </w:t>
+      </w:r>
+      <w:proofErr w:type="spellStart"/>
+      <w:r>
+        <w:t>giderildi</w:t>
+      </w:r>
+      <w:proofErr w:type="spellEnd"/>
+      <w:r>
+        <w:t xml:space="preserve">, </w:t>
+      </w:r>
+      <w:proofErr w:type="spellStart"/>
+      <w:r>
+        <w:t>eksik</w:t>
+      </w:r>
+      <w:proofErr w:type="spellEnd"/>
+      <w:r>
+        <w:t xml:space="preserve"> React </w:t>
+      </w:r>
+      <w:proofErr w:type="spellStart"/>
+      <w:r>
+        <w:t>kancaları</w:t>
+      </w:r>
+      <w:proofErr w:type="spellEnd"/>
+      <w:r>
+        <w:t xml:space="preserve"> import </w:t>
+      </w:r>
+      <w:proofErr w:type="spellStart"/>
+      <w:r>
+        <w:t>edildi</w:t>
+      </w:r>
+      <w:proofErr w:type="spellEnd"/>
+      <w:r>
+        <w:t>.</w:t>
+      </w:r>
+    </w:p>
+    <w:p>
+      <w:r>
+        <w:t xml:space="preserve">Backend </w:t>
+      </w:r>
+      <w:proofErr w:type="spellStart"/>
+      <w:r>
+        <w:t>tarafında</w:t>
+      </w:r>
+      <w:proofErr w:type="spellEnd"/>
+      <w:r>
+        <w:t xml:space="preserve"> </w:t>
+      </w:r>
+      <w:proofErr w:type="spellStart"/>
+      <w:r>
+        <w:t>dosya</w:t>
+      </w:r>
+      <w:proofErr w:type="spellEnd"/>
+      <w:r>
+        <w:t xml:space="preserve"> </w:t>
+      </w:r>
+      <w:proofErr w:type="spellStart"/>
+      <w:r>
+        <w:t>yollarının</w:t>
+      </w:r>
+      <w:proofErr w:type="spellEnd"/>
+      <w:r>
+        <w:t xml:space="preserve"> </w:t>
+      </w:r>
+      <w:r>
+        <w:rPr>
+          <w:rStyle w:val="HTMLKodu"/>
+          <w:rFonts w:eastAsiaTheme="minorHAnsi"/>
+        </w:rPr>
+        <w:t>404</w:t>
+      </w:r>
+      <w:r>
+        <w:t xml:space="preserve"> </w:t>
+      </w:r>
+      <w:proofErr w:type="spellStart"/>
+      <w:r>
+        <w:t>vermesine</w:t>
+      </w:r>
+      <w:proofErr w:type="spellEnd"/>
+      <w:r>
+        <w:t xml:space="preserve"> </w:t>
+      </w:r>
+      <w:proofErr w:type="spellStart"/>
+      <w:r>
+        <w:t>neden</w:t>
+      </w:r>
+      <w:proofErr w:type="spellEnd"/>
+      <w:r>
+        <w:t xml:space="preserve"> </w:t>
+      </w:r>
+      <w:proofErr w:type="spellStart"/>
+      <w:r>
+        <w:t>olan</w:t>
+      </w:r>
+      <w:proofErr w:type="spellEnd"/>
+      <w:r>
+        <w:t xml:space="preserve"> static mount </w:t>
+      </w:r>
+      <w:proofErr w:type="spellStart"/>
+      <w:r>
+        <w:t>çakışmaları</w:t>
+      </w:r>
+      <w:proofErr w:type="spellEnd"/>
+      <w:r>
+        <w:t xml:space="preserve"> </w:t>
+      </w:r>
+      <w:proofErr w:type="spellStart"/>
+      <w:r>
+        <w:t>düzeltildi</w:t>
+      </w:r>
+      <w:proofErr w:type="spellEnd"/>
+      <w:r>
+        <w:t>.</w:t>
+      </w:r>
+    </w:p>
+    <w:p/>
+    <w:p/>
+    <w:p>
+      <w:pPr>
+        <w:pStyle w:val="Balk1"/>
+      </w:pPr>
+      <w:proofErr w:type="spellStart"/>
+      <w:r>
+        <w:t>uTube</w:t>
+      </w:r>
+      <w:proofErr w:type="spellEnd"/>
+      <w:r>
+        <w:t xml:space="preserve"> v1.5.0 - "The Professional Studio" </w:t>
+      </w:r>
+    </w:p>
+    <w:p/>
+    <w:p>
+      <w:r>
+        <w:t xml:space="preserve">Bu </w:t>
+      </w:r>
+      <w:proofErr w:type="spellStart"/>
+      <w:r>
+        <w:t>güncelleme</w:t>
+      </w:r>
+      <w:proofErr w:type="spellEnd"/>
+      <w:r>
+        <w:t xml:space="preserve">, </w:t>
+      </w:r>
+      <w:proofErr w:type="spellStart"/>
+      <w:r>
+        <w:t>uTube'un</w:t>
+      </w:r>
+      <w:proofErr w:type="spellEnd"/>
+      <w:r>
+        <w:t xml:space="preserve"> </w:t>
+      </w:r>
+      <w:proofErr w:type="spellStart"/>
+      <w:r>
+        <w:t>temelini</w:t>
+      </w:r>
+      <w:proofErr w:type="spellEnd"/>
+      <w:r>
+        <w:t xml:space="preserve"> </w:t>
+      </w:r>
+      <w:proofErr w:type="spellStart"/>
+      <w:r>
+        <w:t>amatör</w:t>
+      </w:r>
+      <w:proofErr w:type="spellEnd"/>
+      <w:r>
+        <w:t xml:space="preserve"> </w:t>
+      </w:r>
+      <w:proofErr w:type="spellStart"/>
+      <w:r>
+        <w:t>bir</w:t>
+      </w:r>
+      <w:proofErr w:type="spellEnd"/>
+      <w:r>
+        <w:t xml:space="preserve"> video </w:t>
+      </w:r>
+      <w:proofErr w:type="spellStart"/>
+      <w:r>
+        <w:t>yükleme</w:t>
+      </w:r>
+      <w:proofErr w:type="spellEnd"/>
+      <w:r>
+        <w:t xml:space="preserve"> </w:t>
+      </w:r>
+      <w:proofErr w:type="spellStart"/>
+      <w:r>
+        <w:t>sitesinden</w:t>
+      </w:r>
+      <w:proofErr w:type="spellEnd"/>
+      <w:r>
+        <w:t xml:space="preserve"> </w:t>
+      </w:r>
+      <w:proofErr w:type="spellStart"/>
+      <w:r>
+        <w:t>profesyonel</w:t>
+      </w:r>
+      <w:proofErr w:type="spellEnd"/>
+      <w:r>
+        <w:t xml:space="preserve"> </w:t>
+      </w:r>
+      <w:proofErr w:type="spellStart"/>
+      <w:r>
+        <w:t>bir</w:t>
+      </w:r>
+      <w:proofErr w:type="spellEnd"/>
+      <w:r>
+        <w:t xml:space="preserve"> </w:t>
+      </w:r>
+      <w:proofErr w:type="spellStart"/>
+      <w:r>
+        <w:t>İçerik</w:t>
+      </w:r>
+      <w:proofErr w:type="spellEnd"/>
+      <w:r>
+        <w:t xml:space="preserve"> </w:t>
+      </w:r>
+      <w:proofErr w:type="spellStart"/>
+      <w:r>
+        <w:t>Yönetim</w:t>
+      </w:r>
+      <w:proofErr w:type="spellEnd"/>
+      <w:r>
+        <w:t xml:space="preserve"> </w:t>
+      </w:r>
+      <w:proofErr w:type="spellStart"/>
+      <w:r>
+        <w:t>Sistemi</w:t>
+      </w:r>
+      <w:proofErr w:type="spellEnd"/>
+      <w:r>
+        <w:t xml:space="preserve"> (CMS) </w:t>
+      </w:r>
+      <w:proofErr w:type="spellStart"/>
+      <w:r>
+        <w:t>seviyesine</w:t>
+      </w:r>
+      <w:proofErr w:type="spellEnd"/>
+      <w:r>
+        <w:t xml:space="preserve"> </w:t>
+      </w:r>
+      <w:proofErr w:type="spellStart"/>
+      <w:r>
+        <w:t>taşır</w:t>
+      </w:r>
+      <w:proofErr w:type="spellEnd"/>
+      <w:r>
+        <w:t>.</w:t>
+      </w:r>
+    </w:p>
+    <w:p>
+      <w:pPr>
+        <w:pStyle w:val="Balk2"/>
+      </w:pPr>
+      <w:r>
+        <w:rPr>
+          <w:rFonts w:ascii="Segoe UI Symbol" w:hAnsi="Segoe UI Symbol" w:cs="Segoe UI Symbol"/>
+        </w:rPr>
+        <w:lastRenderedPageBreak/>
+        <w:t>✨</w:t>
+      </w:r>
+      <w:r>
+        <w:t xml:space="preserve"> </w:t>
+      </w:r>
+      <w:proofErr w:type="spellStart"/>
+      <w:r>
+        <w:t>Yeni</w:t>
+      </w:r>
+      <w:proofErr w:type="spellEnd"/>
+      <w:r>
+        <w:t xml:space="preserve"> </w:t>
+      </w:r>
+      <w:proofErr w:type="spellStart"/>
+      <w:r>
+        <w:t>Özellikler</w:t>
+      </w:r>
+      <w:proofErr w:type="spellEnd"/>
+      <w:r>
+        <w:t xml:space="preserve"> (Professional Creator Studio)</w:t>
+      </w:r>
       <w:bookmarkStart w:id="0" w:name="_GoBack"/>
       <w:bookmarkEnd w:id="0"/>
     </w:p>
+    <w:p/>
     <w:p>
       <w:r>
         <w:rPr>
           <w:b/>
           <w:bCs/>
         </w:rPr>
-        <w:t>View Count Re-Engineering:</w:t>
-      </w:r>
-      <w:r>
-        <w:t xml:space="preserve"> </w:t>
-      </w:r>
-      <w:proofErr w:type="spellStart"/>
-      <w:r>
-        <w:t>İzlenme</w:t>
-      </w:r>
-      <w:proofErr w:type="spellEnd"/>
-      <w:r>
-        <w:t xml:space="preserve"> </w:t>
-      </w:r>
-      <w:proofErr w:type="spellStart"/>
-      <w:r>
-        <w:t>sayıları</w:t>
-      </w:r>
-      <w:proofErr w:type="spellEnd"/>
-      <w:r>
-        <w:t xml:space="preserve"> </w:t>
-      </w:r>
-      <w:proofErr w:type="spellStart"/>
-      <w:r>
-        <w:t>artık</w:t>
-      </w:r>
-      <w:proofErr w:type="spellEnd"/>
-      <w:r>
-        <w:t xml:space="preserve"> </w:t>
-      </w:r>
-      <w:r>
-        <w:rPr>
-          <w:rStyle w:val="HTMLKodu"/>
-          <w:rFonts w:eastAsiaTheme="minorHAnsi"/>
-        </w:rPr>
-        <w:t>GET</w:t>
-      </w:r>
-      <w:r>
-        <w:t xml:space="preserve"> </w:t>
-      </w:r>
-      <w:proofErr w:type="spellStart"/>
-      <w:r>
-        <w:t>isteğinden</w:t>
-      </w:r>
-      <w:proofErr w:type="spellEnd"/>
-      <w:r>
-        <w:t xml:space="preserve"> </w:t>
-      </w:r>
-      <w:proofErr w:type="spellStart"/>
-      <w:r>
-        <w:t>ayrıldı</w:t>
-      </w:r>
-      <w:proofErr w:type="spellEnd"/>
-      <w:r>
-        <w:t xml:space="preserve"> </w:t>
+        <w:t xml:space="preserve">3-Aşamalı </w:t>
+      </w:r>
+      <w:proofErr w:type="spellStart"/>
+      <w:r>
+        <w:rPr>
+          <w:b/>
+          <w:bCs/>
+        </w:rPr>
+        <w:t>Yükleme</w:t>
+      </w:r>
+      <w:proofErr w:type="spellEnd"/>
+      <w:r>
+        <w:rPr>
+          <w:b/>
+          <w:bCs/>
+        </w:rPr>
+        <w:t xml:space="preserve"> </w:t>
+      </w:r>
+      <w:proofErr w:type="spellStart"/>
+      <w:r>
+        <w:rPr>
+          <w:b/>
+          <w:bCs/>
+        </w:rPr>
+        <w:t>Paneli</w:t>
+      </w:r>
+      <w:proofErr w:type="spellEnd"/>
+      <w:r>
+        <w:rPr>
+          <w:b/>
+          <w:bCs/>
+        </w:rPr>
+        <w:t xml:space="preserve"> (Stepper):</w:t>
+      </w:r>
+      <w:r>
+        <w:t xml:space="preserve"> Video </w:t>
+      </w:r>
+      <w:proofErr w:type="spellStart"/>
+      <w:r>
+        <w:t>yükleme</w:t>
+      </w:r>
+      <w:proofErr w:type="spellEnd"/>
+      <w:r>
+        <w:t xml:space="preserve"> </w:t>
+      </w:r>
+      <w:proofErr w:type="spellStart"/>
+      <w:r>
+        <w:t>süreci</w:t>
+      </w:r>
+      <w:proofErr w:type="spellEnd"/>
+      <w:r>
+        <w:t xml:space="preserve"> "Details", "Media" </w:t>
       </w:r>
       <w:proofErr w:type="spellStart"/>
       <w:r>
@@ -2741,45 +3704,43 @@
       </w:r>
       <w:proofErr w:type="spellEnd"/>
       <w:r>
-        <w:t xml:space="preserve"> </w:t>
-      </w:r>
-      <w:proofErr w:type="spellStart"/>
-      <w:r>
-        <w:t>bağımsız</w:t>
-      </w:r>
-      <w:proofErr w:type="spellEnd"/>
-      <w:r>
-        <w:t xml:space="preserve"> </w:t>
-      </w:r>
-      <w:proofErr w:type="spellStart"/>
-      <w:r>
-        <w:t>bir</w:t>
-      </w:r>
-      <w:proofErr w:type="spellEnd"/>
-      <w:r>
-        <w:t xml:space="preserve"> </w:t>
-      </w:r>
-      <w:r>
-        <w:rPr>
-          <w:rStyle w:val="HTMLKodu"/>
-          <w:rFonts w:eastAsiaTheme="minorHAnsi"/>
-        </w:rPr>
-        <w:t>POST /view</w:t>
-      </w:r>
-      <w:r>
-        <w:t xml:space="preserve"> </w:t>
-      </w:r>
-      <w:proofErr w:type="spellStart"/>
-      <w:r>
-        <w:t>endpoint'ine</w:t>
-      </w:r>
-      <w:proofErr w:type="spellEnd"/>
-      <w:r>
-        <w:t xml:space="preserve"> </w:t>
-      </w:r>
-      <w:proofErr w:type="spellStart"/>
-      <w:r>
-        <w:t>taşındı</w:t>
+        <w:t xml:space="preserve"> "Visibility" </w:t>
+      </w:r>
+      <w:proofErr w:type="spellStart"/>
+      <w:r>
+        <w:t>olarak</w:t>
+      </w:r>
+      <w:proofErr w:type="spellEnd"/>
+      <w:r>
+        <w:t xml:space="preserve"> </w:t>
+      </w:r>
+      <w:proofErr w:type="spellStart"/>
+      <w:r>
+        <w:t>üç</w:t>
+      </w:r>
+      <w:proofErr w:type="spellEnd"/>
+      <w:r>
+        <w:t xml:space="preserve"> </w:t>
+      </w:r>
+      <w:proofErr w:type="spellStart"/>
+      <w:r>
+        <w:t>profesyonel</w:t>
+      </w:r>
+      <w:proofErr w:type="spellEnd"/>
+      <w:r>
+        <w:t xml:space="preserve"> </w:t>
+      </w:r>
+      <w:proofErr w:type="spellStart"/>
+      <w:r>
+        <w:t>sekmeye</w:t>
+      </w:r>
+      <w:proofErr w:type="spellEnd"/>
+      <w:r>
+        <w:t xml:space="preserve"> </w:t>
+      </w:r>
+      <w:proofErr w:type="spellStart"/>
+      <w:r>
+        <w:t>bölündü</w:t>
       </w:r>
       <w:proofErr w:type="spellEnd"/>
       <w:r>
@@ -2787,115 +3748,108 @@
       </w:r>
     </w:p>
     <w:p>
+      <w:proofErr w:type="spellStart"/>
       <w:r>
         <w:rPr>
           <w:b/>
           <w:bCs/>
         </w:rPr>
-        <w:t>Strict Mode Protection:</w:t>
-      </w:r>
-      <w:r>
-        <w:t xml:space="preserve"> </w:t>
-      </w:r>
-      <w:proofErr w:type="spellStart"/>
-      <w:r>
-        <w:t>React'in</w:t>
-      </w:r>
-      <w:proofErr w:type="spellEnd"/>
-      <w:r>
-        <w:t xml:space="preserve"> </w:t>
-      </w:r>
-      <w:proofErr w:type="spellStart"/>
-      <w:r>
-        <w:t>geliştirme</w:t>
-      </w:r>
-      <w:proofErr w:type="spellEnd"/>
-      <w:r>
-        <w:t xml:space="preserve"> </w:t>
-      </w:r>
-      <w:proofErr w:type="spellStart"/>
-      <w:r>
-        <w:t>modundaki</w:t>
-      </w:r>
-      <w:proofErr w:type="spellEnd"/>
-      <w:r>
-        <w:t xml:space="preserve"> </w:t>
-      </w:r>
-      <w:proofErr w:type="spellStart"/>
-      <w:r>
-        <w:t>çift</w:t>
-      </w:r>
-      <w:proofErr w:type="spellEnd"/>
-      <w:r>
-        <w:t xml:space="preserve"> render </w:t>
-      </w:r>
-      <w:proofErr w:type="spellStart"/>
-      <w:r>
-        <w:t>etme</w:t>
-      </w:r>
-      <w:proofErr w:type="spellEnd"/>
-      <w:r>
-        <w:t xml:space="preserve"> </w:t>
-      </w:r>
-      <w:proofErr w:type="spellStart"/>
-      <w:r>
-        <w:t>huyuna</w:t>
-      </w:r>
-      <w:proofErr w:type="spellEnd"/>
-      <w:r>
-        <w:t xml:space="preserve"> </w:t>
-      </w:r>
-      <w:proofErr w:type="spellStart"/>
-      <w:r>
-        <w:t>karşı</w:t>
-      </w:r>
-      <w:proofErr w:type="spellEnd"/>
-      <w:r>
-        <w:t xml:space="preserve"> </w:t>
-      </w:r>
-      <w:proofErr w:type="spellStart"/>
-      <w:r>
-        <w:rPr>
-          <w:rStyle w:val="HTMLKodu"/>
-          <w:rFonts w:eastAsiaTheme="minorHAnsi"/>
-        </w:rPr>
-        <w:t>useRef</w:t>
-      </w:r>
-      <w:proofErr w:type="spellEnd"/>
-      <w:r>
-        <w:t xml:space="preserve"> guard </w:t>
-      </w:r>
-      <w:proofErr w:type="spellStart"/>
-      <w:r>
-        <w:t>mekanizması</w:t>
-      </w:r>
-      <w:proofErr w:type="spellEnd"/>
-      <w:r>
-        <w:t xml:space="preserve"> </w:t>
-      </w:r>
-      <w:proofErr w:type="spellStart"/>
-      <w:r>
-        <w:t>kuruldu</w:t>
-      </w:r>
-      <w:proofErr w:type="spellEnd"/>
-      <w:r>
-        <w:t xml:space="preserve">; </w:t>
-      </w:r>
-      <w:proofErr w:type="spellStart"/>
-      <w:r>
-        <w:t>izlenmeler</w:t>
-      </w:r>
-      <w:proofErr w:type="spellEnd"/>
-      <w:r>
-        <w:t xml:space="preserve"> </w:t>
-      </w:r>
-      <w:proofErr w:type="spellStart"/>
-      <w:r>
-        <w:t>artık</w:t>
-      </w:r>
-      <w:proofErr w:type="spellEnd"/>
-      <w:r>
-        <w:t xml:space="preserve"> </w:t>
+        <w:t>Gelişmiş</w:t>
+      </w:r>
+      <w:proofErr w:type="spellEnd"/>
+      <w:r>
+        <w:rPr>
+          <w:b/>
+          <w:bCs/>
+        </w:rPr>
+        <w:t xml:space="preserve"> </w:t>
+      </w:r>
+      <w:proofErr w:type="spellStart"/>
+      <w:r>
+        <w:rPr>
+          <w:b/>
+          <w:bCs/>
+        </w:rPr>
+        <w:t>Görünürlük</w:t>
+      </w:r>
+      <w:proofErr w:type="spellEnd"/>
+      <w:r>
+        <w:rPr>
+          <w:b/>
+          <w:bCs/>
+        </w:rPr>
+        <w:t xml:space="preserve"> </w:t>
+      </w:r>
+      <w:proofErr w:type="spellStart"/>
+      <w:r>
+        <w:rPr>
+          <w:b/>
+          <w:bCs/>
+        </w:rPr>
+        <w:t>Kontrolü</w:t>
+      </w:r>
+      <w:proofErr w:type="spellEnd"/>
+      <w:r>
+        <w:rPr>
+          <w:b/>
+          <w:bCs/>
+        </w:rPr>
+        <w:t>:</w:t>
+      </w:r>
+      <w:r>
+        <w:t xml:space="preserve"> </w:t>
+      </w:r>
+      <w:proofErr w:type="spellStart"/>
+      <w:r>
+        <w:t>Artık</w:t>
+      </w:r>
+      <w:proofErr w:type="spellEnd"/>
+      <w:r>
+        <w:t xml:space="preserve"> </w:t>
+      </w:r>
+      <w:proofErr w:type="spellStart"/>
+      <w:r>
+        <w:t>videolar</w:t>
+      </w:r>
+      <w:proofErr w:type="spellEnd"/>
+      <w:r>
+        <w:t xml:space="preserve"> </w:t>
+      </w:r>
+      <w:r>
+        <w:rPr>
+          <w:b/>
+          <w:bCs/>
+        </w:rPr>
+        <w:t>Public</w:t>
+      </w:r>
+      <w:r>
+        <w:t xml:space="preserve"> (</w:t>
+      </w:r>
+      <w:proofErr w:type="spellStart"/>
+      <w:r>
+        <w:t>herkese</w:t>
+      </w:r>
+      <w:proofErr w:type="spellEnd"/>
+      <w:r>
+        <w:t xml:space="preserve"> </w:t>
+      </w:r>
+      <w:proofErr w:type="spellStart"/>
+      <w:r>
+        <w:t>açık</w:t>
+      </w:r>
+      <w:proofErr w:type="spellEnd"/>
+      <w:r>
+        <w:t xml:space="preserve">), </w:t>
+      </w:r>
+      <w:r>
+        <w:rPr>
+          <w:b/>
+          <w:bCs/>
+        </w:rPr>
+        <w:t>Unlisted</w:t>
+      </w:r>
+      <w:r>
+        <w:t xml:space="preserve"> (</w:t>
       </w:r>
       <w:proofErr w:type="spellStart"/>
       <w:r>
@@ -2905,19 +3859,51 @@
       <w:r>
         <w:t xml:space="preserve"> </w:t>
       </w:r>
+      <w:proofErr w:type="spellStart"/>
+      <w:r>
+        <w:t>linkle</w:t>
+      </w:r>
+      <w:proofErr w:type="spellEnd"/>
+      <w:r>
+        <w:t xml:space="preserve">) </w:t>
+      </w:r>
+      <w:proofErr w:type="spellStart"/>
+      <w:r>
+        <w:t>veya</w:t>
+      </w:r>
+      <w:proofErr w:type="spellEnd"/>
+      <w:r>
+        <w:t xml:space="preserve"> </w:t>
+      </w:r>
       <w:r>
         <w:rPr>
           <w:b/>
           <w:bCs/>
         </w:rPr>
-        <w:t>+1</w:t>
-      </w:r>
-      <w:r>
-        <w:t xml:space="preserve"> </w:t>
-      </w:r>
-      <w:proofErr w:type="spellStart"/>
-      <w:r>
-        <w:t>artıyor</w:t>
+        <w:t>Private</w:t>
+      </w:r>
+      <w:r>
+        <w:t xml:space="preserve"> (</w:t>
+      </w:r>
+      <w:proofErr w:type="spellStart"/>
+      <w:r>
+        <w:t>gizli</w:t>
+      </w:r>
+      <w:proofErr w:type="spellEnd"/>
+      <w:r>
+        <w:t xml:space="preserve">) </w:t>
+      </w:r>
+      <w:proofErr w:type="spellStart"/>
+      <w:r>
+        <w:t>olarak</w:t>
+      </w:r>
+      <w:proofErr w:type="spellEnd"/>
+      <w:r>
+        <w:t xml:space="preserve"> </w:t>
+      </w:r>
+      <w:proofErr w:type="spellStart"/>
+      <w:r>
+        <w:t>yüklenebiliyor</w:t>
       </w:r>
       <w:proofErr w:type="spellEnd"/>
       <w:r>
@@ -2925,363 +3911,424 @@
       </w:r>
     </w:p>
     <w:p>
+      <w:proofErr w:type="spellStart"/>
       <w:r>
         <w:rPr>
           <w:b/>
           <w:bCs/>
         </w:rPr>
-        <w:t>Silent Error Handling:</w:t>
-      </w:r>
-      <w:r>
-        <w:t xml:space="preserve"> </w:t>
-      </w:r>
-      <w:proofErr w:type="spellStart"/>
-      <w:r>
-        <w:t>İzlenme</w:t>
-      </w:r>
-      <w:proofErr w:type="spellEnd"/>
-      <w:r>
-        <w:t xml:space="preserve"> </w:t>
-      </w:r>
-      <w:proofErr w:type="spellStart"/>
-      <w:r>
-        <w:t>sayacı</w:t>
-      </w:r>
-      <w:proofErr w:type="spellEnd"/>
-      <w:r>
-        <w:t xml:space="preserve"> </w:t>
-      </w:r>
-      <w:proofErr w:type="spellStart"/>
-      <w:r>
-        <w:t>hataları</w:t>
-      </w:r>
-      <w:proofErr w:type="spellEnd"/>
-      <w:r>
-        <w:t xml:space="preserve">, video </w:t>
-      </w:r>
-      <w:proofErr w:type="spellStart"/>
-      <w:r>
-        <w:t>oynatımını</w:t>
-      </w:r>
-      <w:proofErr w:type="spellEnd"/>
-      <w:r>
-        <w:t xml:space="preserve"> </w:t>
-      </w:r>
-      <w:proofErr w:type="spellStart"/>
-      <w:r>
-        <w:t>bozmayacak</w:t>
-      </w:r>
-      <w:proofErr w:type="spellEnd"/>
-      <w:r>
-        <w:t xml:space="preserve"> </w:t>
-      </w:r>
-      <w:proofErr w:type="spellStart"/>
-      <w:r>
-        <w:t>şekilde</w:t>
-      </w:r>
-      <w:proofErr w:type="spellEnd"/>
-      <w:r>
-        <w:t xml:space="preserve"> "</w:t>
-      </w:r>
-      <w:proofErr w:type="spellStart"/>
-      <w:r>
-        <w:t>sessiz</w:t>
-      </w:r>
-      <w:proofErr w:type="spellEnd"/>
-      <w:r>
-        <w:t xml:space="preserve"> </w:t>
-      </w:r>
-      <w:proofErr w:type="spellStart"/>
-      <w:r>
-        <w:t>hata</w:t>
-      </w:r>
-      <w:proofErr w:type="spellEnd"/>
-      <w:r>
-        <w:t xml:space="preserve">" (silent failure) </w:t>
-      </w:r>
-      <w:proofErr w:type="spellStart"/>
-      <w:r>
-        <w:t>moduna</w:t>
-      </w:r>
-      <w:proofErr w:type="spellEnd"/>
-      <w:r>
-        <w:t xml:space="preserve"> </w:t>
-      </w:r>
-      <w:proofErr w:type="spellStart"/>
-      <w:r>
-        <w:t>alındı</w:t>
-      </w:r>
-      <w:proofErr w:type="spellEnd"/>
-      <w:r>
-        <w:t>.</w:t>
+        <w:t>Yayın</w:t>
+      </w:r>
+      <w:proofErr w:type="spellEnd"/>
+      <w:r>
+        <w:rPr>
+          <w:b/>
+          <w:bCs/>
+        </w:rPr>
+        <w:t xml:space="preserve"> </w:t>
+      </w:r>
+      <w:proofErr w:type="spellStart"/>
+      <w:r>
+        <w:rPr>
+          <w:b/>
+          <w:bCs/>
+        </w:rPr>
+        <w:t>Planlama</w:t>
+      </w:r>
+      <w:proofErr w:type="spellEnd"/>
+      <w:r>
+        <w:rPr>
+          <w:b/>
+          <w:bCs/>
+        </w:rPr>
+        <w:t xml:space="preserve"> (Scheduling):</w:t>
+      </w:r>
+      <w:r>
+        <w:t xml:space="preserve"> </w:t>
+      </w:r>
+      <w:proofErr w:type="spellStart"/>
+      <w:r>
+        <w:t>Gelecekteki</w:t>
+      </w:r>
+      <w:proofErr w:type="spellEnd"/>
+      <w:r>
+        <w:t xml:space="preserve"> </w:t>
+      </w:r>
+      <w:proofErr w:type="spellStart"/>
+      <w:r>
+        <w:t>bir</w:t>
+      </w:r>
+      <w:proofErr w:type="spellEnd"/>
+      <w:r>
+        <w:t xml:space="preserve"> </w:t>
+      </w:r>
+      <w:proofErr w:type="spellStart"/>
+      <w:r>
+        <w:t>tarih</w:t>
+      </w:r>
+      <w:proofErr w:type="spellEnd"/>
+      <w:r>
+        <w:t xml:space="preserve"> </w:t>
+      </w:r>
+      <w:proofErr w:type="spellStart"/>
+      <w:r>
+        <w:t>ve</w:t>
+      </w:r>
+      <w:proofErr w:type="spellEnd"/>
+      <w:r>
+        <w:t xml:space="preserve"> </w:t>
+      </w:r>
+      <w:proofErr w:type="spellStart"/>
+      <w:r>
+        <w:t>saat</w:t>
+      </w:r>
+      <w:proofErr w:type="spellEnd"/>
+      <w:r>
+        <w:t xml:space="preserve"> </w:t>
+      </w:r>
+      <w:proofErr w:type="spellStart"/>
+      <w:r>
+        <w:t>için</w:t>
+      </w:r>
+      <w:proofErr w:type="spellEnd"/>
+      <w:r>
+        <w:t xml:space="preserve"> video </w:t>
+      </w:r>
+      <w:proofErr w:type="spellStart"/>
+      <w:r>
+        <w:t>yayınlama</w:t>
+      </w:r>
+      <w:proofErr w:type="spellEnd"/>
+      <w:r>
+        <w:t xml:space="preserve"> </w:t>
+      </w:r>
+      <w:proofErr w:type="spellStart"/>
+      <w:r>
+        <w:t>altyapısı</w:t>
+      </w:r>
+      <w:proofErr w:type="spellEnd"/>
+      <w:r>
+        <w:t xml:space="preserve"> </w:t>
+      </w:r>
+      <w:proofErr w:type="spellStart"/>
+      <w:r>
+        <w:t>kuruldu</w:t>
+      </w:r>
+      <w:proofErr w:type="spellEnd"/>
+      <w:r>
+        <w:t xml:space="preserve"> (UTC </w:t>
+      </w:r>
+      <w:proofErr w:type="spellStart"/>
+      <w:r>
+        <w:t>senkronize</w:t>
+      </w:r>
+      <w:proofErr w:type="spellEnd"/>
+      <w:r>
+        <w:t>).</w:t>
       </w:r>
     </w:p>
     <w:p>
+      <w:proofErr w:type="spellStart"/>
       <w:r>
         <w:rPr>
           <w:b/>
           <w:bCs/>
         </w:rPr>
-        <w:t>Memory Management:</w:t>
-      </w:r>
-      <w:r>
-        <w:t xml:space="preserve"> </w:t>
-      </w:r>
-      <w:proofErr w:type="spellStart"/>
-      <w:r>
-        <w:t>Önizleme</w:t>
-      </w:r>
-      <w:proofErr w:type="spellEnd"/>
-      <w:r>
-        <w:t xml:space="preserve"> </w:t>
-      </w:r>
-      <w:proofErr w:type="spellStart"/>
-      <w:r>
-        <w:t>için</w:t>
-      </w:r>
-      <w:proofErr w:type="spellEnd"/>
-      <w:r>
-        <w:t xml:space="preserve"> </w:t>
-      </w:r>
-      <w:proofErr w:type="spellStart"/>
-      <w:r>
-        <w:t>kullanılan</w:t>
-      </w:r>
-      <w:proofErr w:type="spellEnd"/>
-      <w:r>
-        <w:t xml:space="preserve"> </w:t>
-      </w:r>
-      <w:proofErr w:type="spellStart"/>
-      <w:r>
-        <w:t>geçici</w:t>
-      </w:r>
-      <w:proofErr w:type="spellEnd"/>
-      <w:r>
-        <w:t xml:space="preserve"> </w:t>
-      </w:r>
-      <w:proofErr w:type="spellStart"/>
-      <w:r>
-        <w:t>dosya</w:t>
-      </w:r>
-      <w:proofErr w:type="spellEnd"/>
-      <w:r>
-        <w:t xml:space="preserve"> </w:t>
-      </w:r>
-      <w:proofErr w:type="spellStart"/>
-      <w:r>
-        <w:t>URL'leri</w:t>
-      </w:r>
-      <w:proofErr w:type="spellEnd"/>
-      <w:r>
-        <w:t xml:space="preserve"> (</w:t>
-      </w:r>
-      <w:proofErr w:type="spellStart"/>
-      <w:r>
-        <w:rPr>
-          <w:rStyle w:val="HTMLKodu"/>
-          <w:rFonts w:eastAsiaTheme="minorHAnsi"/>
-        </w:rPr>
-        <w:t>createObjectURL</w:t>
-      </w:r>
-      <w:proofErr w:type="spellEnd"/>
-      <w:r>
-        <w:t xml:space="preserve">), </w:t>
-      </w:r>
-      <w:proofErr w:type="spellStart"/>
-      <w:r>
-        <w:t>bellek</w:t>
-      </w:r>
-      <w:proofErr w:type="spellEnd"/>
-      <w:r>
-        <w:t xml:space="preserve"> </w:t>
-      </w:r>
-      <w:proofErr w:type="spellStart"/>
-      <w:r>
-        <w:t>sızıntısını</w:t>
-      </w:r>
-      <w:proofErr w:type="spellEnd"/>
-      <w:r>
-        <w:t xml:space="preserve"> </w:t>
-      </w:r>
-      <w:proofErr w:type="spellStart"/>
-      <w:r>
-        <w:t>önlemek</w:t>
-      </w:r>
-      <w:proofErr w:type="spellEnd"/>
-      <w:r>
-        <w:t xml:space="preserve"> </w:t>
-      </w:r>
-      <w:proofErr w:type="spellStart"/>
-      <w:r>
-        <w:t>için</w:t>
-      </w:r>
-      <w:proofErr w:type="spellEnd"/>
-      <w:r>
-        <w:t xml:space="preserve"> </w:t>
-      </w:r>
-      <w:proofErr w:type="spellStart"/>
-      <w:r>
-        <w:rPr>
-          <w:rStyle w:val="HTMLKodu"/>
-          <w:rFonts w:eastAsiaTheme="minorHAnsi"/>
-        </w:rPr>
-        <w:t>revokeObjectURL</w:t>
-      </w:r>
-      <w:proofErr w:type="spellEnd"/>
-      <w:r>
-        <w:t xml:space="preserve"> </w:t>
-      </w:r>
-      <w:proofErr w:type="spellStart"/>
-      <w:r>
-        <w:t>ile</w:t>
-      </w:r>
-      <w:proofErr w:type="spellEnd"/>
-      <w:r>
-        <w:t xml:space="preserve"> </w:t>
-      </w:r>
-      <w:proofErr w:type="spellStart"/>
-      <w:r>
-        <w:t>otomatik</w:t>
-      </w:r>
-      <w:proofErr w:type="spellEnd"/>
-      <w:r>
-        <w:t xml:space="preserve"> </w:t>
-      </w:r>
-      <w:proofErr w:type="spellStart"/>
-      <w:r>
-        <w:t>temizleniyor</w:t>
-      </w:r>
-      <w:proofErr w:type="spellEnd"/>
-      <w:r>
-        <w:t>.</w:t>
+        <w:t>Tavsiye</w:t>
+      </w:r>
+      <w:proofErr w:type="spellEnd"/>
+      <w:r>
+        <w:rPr>
+          <w:b/>
+          <w:bCs/>
+        </w:rPr>
+        <w:t xml:space="preserve"> </w:t>
+      </w:r>
+      <w:proofErr w:type="spellStart"/>
+      <w:r>
+        <w:rPr>
+          <w:b/>
+          <w:bCs/>
+        </w:rPr>
+        <w:t>Sistemine</w:t>
+      </w:r>
+      <w:proofErr w:type="spellEnd"/>
+      <w:r>
+        <w:rPr>
+          <w:b/>
+          <w:bCs/>
+        </w:rPr>
+        <w:t xml:space="preserve"> </w:t>
+      </w:r>
+      <w:proofErr w:type="spellStart"/>
+      <w:r>
+        <w:rPr>
+          <w:b/>
+          <w:bCs/>
+        </w:rPr>
+        <w:t>Hazır</w:t>
+      </w:r>
+      <w:proofErr w:type="spellEnd"/>
+      <w:r>
+        <w:rPr>
+          <w:b/>
+          <w:bCs/>
+        </w:rPr>
+        <w:t xml:space="preserve"> </w:t>
+      </w:r>
+      <w:proofErr w:type="spellStart"/>
+      <w:r>
+        <w:rPr>
+          <w:b/>
+          <w:bCs/>
+        </w:rPr>
+        <w:t>Etiketler</w:t>
+      </w:r>
+      <w:proofErr w:type="spellEnd"/>
+      <w:r>
+        <w:rPr>
+          <w:b/>
+          <w:bCs/>
+        </w:rPr>
+        <w:t>:</w:t>
+      </w:r>
+      <w:r>
+        <w:t xml:space="preserve"> </w:t>
+      </w:r>
+      <w:proofErr w:type="spellStart"/>
+      <w:r>
+        <w:t>Etiketler</w:t>
+      </w:r>
+      <w:proofErr w:type="spellEnd"/>
+      <w:r>
+        <w:t xml:space="preserve"> </w:t>
+      </w:r>
+      <w:proofErr w:type="spellStart"/>
+      <w:r>
+        <w:t>artık</w:t>
+      </w:r>
+      <w:proofErr w:type="spellEnd"/>
+      <w:r>
+        <w:t xml:space="preserve"> </w:t>
+      </w:r>
+      <w:proofErr w:type="spellStart"/>
+      <w:r>
+        <w:t>basit</w:t>
+      </w:r>
+      <w:proofErr w:type="spellEnd"/>
+      <w:r>
+        <w:t xml:space="preserve"> </w:t>
+      </w:r>
+      <w:proofErr w:type="spellStart"/>
+      <w:r>
+        <w:t>bir</w:t>
+      </w:r>
+      <w:proofErr w:type="spellEnd"/>
+      <w:r>
+        <w:t xml:space="preserve"> </w:t>
+      </w:r>
+      <w:proofErr w:type="spellStart"/>
+      <w:r>
+        <w:t>metin</w:t>
+      </w:r>
+      <w:proofErr w:type="spellEnd"/>
+      <w:r>
+        <w:t xml:space="preserve"> </w:t>
+      </w:r>
+      <w:proofErr w:type="spellStart"/>
+      <w:r>
+        <w:t>değil</w:t>
+      </w:r>
+      <w:proofErr w:type="spellEnd"/>
+      <w:r>
+        <w:t xml:space="preserve">, </w:t>
+      </w:r>
+      <w:proofErr w:type="spellStart"/>
+      <w:r>
+        <w:t>bir</w:t>
+      </w:r>
+      <w:proofErr w:type="spellEnd"/>
+      <w:r>
+        <w:t xml:space="preserve"> </w:t>
+      </w:r>
+      <w:r>
+        <w:rPr>
+          <w:b/>
+          <w:bCs/>
+        </w:rPr>
+        <w:t>JSON Array</w:t>
+      </w:r>
+      <w:r>
+        <w:t xml:space="preserve"> </w:t>
+      </w:r>
+      <w:proofErr w:type="spellStart"/>
+      <w:r>
+        <w:t>olarak</w:t>
+      </w:r>
+      <w:proofErr w:type="spellEnd"/>
+      <w:r>
+        <w:t xml:space="preserve"> </w:t>
+      </w:r>
+      <w:proofErr w:type="spellStart"/>
+      <w:r>
+        <w:t>saklanıyor</w:t>
+      </w:r>
+      <w:proofErr w:type="spellEnd"/>
+      <w:r>
+        <w:t>. (</w:t>
+      </w:r>
+      <w:proofErr w:type="spellStart"/>
+      <w:r>
+        <w:t>Yarınki</w:t>
+      </w:r>
+      <w:proofErr w:type="spellEnd"/>
+      <w:r>
+        <w:t xml:space="preserve"> </w:t>
+      </w:r>
+      <w:proofErr w:type="spellStart"/>
+      <w:r>
+        <w:t>Tavsiye</w:t>
+      </w:r>
+      <w:proofErr w:type="spellEnd"/>
+      <w:r>
+        <w:t xml:space="preserve"> </w:t>
+      </w:r>
+      <w:proofErr w:type="spellStart"/>
+      <w:r>
+        <w:t>Motoru</w:t>
+      </w:r>
+      <w:proofErr w:type="spellEnd"/>
+      <w:r>
+        <w:t xml:space="preserve"> </w:t>
+      </w:r>
+      <w:proofErr w:type="spellStart"/>
+      <w:r>
+        <w:t>projemizin</w:t>
+      </w:r>
+      <w:proofErr w:type="spellEnd"/>
+      <w:r>
+        <w:t xml:space="preserve"> </w:t>
+      </w:r>
+      <w:proofErr w:type="spellStart"/>
+      <w:r>
+        <w:t>temeli</w:t>
+      </w:r>
+      <w:proofErr w:type="spellEnd"/>
+      <w:r>
+        <w:t>!)</w:t>
       </w:r>
     </w:p>
     <w:p>
+      <w:proofErr w:type="spellStart"/>
       <w:r>
         <w:rPr>
           <w:b/>
           <w:bCs/>
         </w:rPr>
-        <w:t>Abort Controller:</w:t>
-      </w:r>
-      <w:r>
-        <w:t xml:space="preserve"> </w:t>
-      </w:r>
-      <w:proofErr w:type="spellStart"/>
-      <w:r>
-        <w:t>Kullanıcı</w:t>
-      </w:r>
-      <w:proofErr w:type="spellEnd"/>
-      <w:r>
-        <w:t xml:space="preserve"> </w:t>
-      </w:r>
-      <w:proofErr w:type="spellStart"/>
-      <w:r>
-        <w:t>sayfadan</w:t>
-      </w:r>
-      <w:proofErr w:type="spellEnd"/>
-      <w:r>
-        <w:t xml:space="preserve"> </w:t>
-      </w:r>
-      <w:proofErr w:type="spellStart"/>
-      <w:r>
-        <w:t>çıktığında</w:t>
-      </w:r>
-      <w:proofErr w:type="spellEnd"/>
-      <w:r>
-        <w:t xml:space="preserve"> </w:t>
-      </w:r>
-      <w:proofErr w:type="spellStart"/>
-      <w:r>
-        <w:t>devam</w:t>
-      </w:r>
-      <w:proofErr w:type="spellEnd"/>
-      <w:r>
-        <w:t xml:space="preserve"> </w:t>
-      </w:r>
-      <w:proofErr w:type="spellStart"/>
-      <w:r>
-        <w:t>eden</w:t>
-      </w:r>
-      <w:proofErr w:type="spellEnd"/>
-      <w:r>
-        <w:t xml:space="preserve"> </w:t>
-      </w:r>
-      <w:proofErr w:type="spellStart"/>
-      <w:r>
-        <w:t>ağır</w:t>
-      </w:r>
-      <w:proofErr w:type="spellEnd"/>
-      <w:r>
-        <w:t xml:space="preserve"> </w:t>
-      </w:r>
-      <w:proofErr w:type="spellStart"/>
-      <w:r>
-        <w:t>yükleme</w:t>
-      </w:r>
-      <w:proofErr w:type="spellEnd"/>
-      <w:r>
-        <w:t xml:space="preserve"> </w:t>
-      </w:r>
-      <w:proofErr w:type="spellStart"/>
-      <w:r>
-        <w:t>işlemleri</w:t>
-      </w:r>
-      <w:proofErr w:type="spellEnd"/>
-      <w:r>
-        <w:t xml:space="preserve"> </w:t>
-      </w:r>
-      <w:proofErr w:type="spellStart"/>
-      <w:r>
-        <w:t>artık</w:t>
-      </w:r>
-      <w:proofErr w:type="spellEnd"/>
-      <w:r>
-        <w:t xml:space="preserve"> </w:t>
-      </w:r>
-      <w:proofErr w:type="spellStart"/>
-      <w:r>
-        <w:t>arka</w:t>
-      </w:r>
-      <w:proofErr w:type="spellEnd"/>
-      <w:r>
-        <w:t xml:space="preserve"> </w:t>
-      </w:r>
-      <w:proofErr w:type="spellStart"/>
-      <w:r>
-        <w:t>planda</w:t>
-      </w:r>
-      <w:proofErr w:type="spellEnd"/>
-      <w:r>
-        <w:t xml:space="preserve"> </w:t>
-      </w:r>
-      <w:proofErr w:type="spellStart"/>
-      <w:r>
-        <w:t>interneti</w:t>
-      </w:r>
-      <w:proofErr w:type="spellEnd"/>
-      <w:r>
-        <w:t xml:space="preserve"> </w:t>
-      </w:r>
-      <w:proofErr w:type="spellStart"/>
-      <w:r>
-        <w:t>sömürmeden</w:t>
-      </w:r>
-      <w:proofErr w:type="spellEnd"/>
-      <w:r>
-        <w:t xml:space="preserve"> </w:t>
-      </w:r>
-      <w:proofErr w:type="spellStart"/>
-      <w:r>
-        <w:t>iptal</w:t>
-      </w:r>
-      <w:proofErr w:type="spellEnd"/>
-      <w:r>
-        <w:t xml:space="preserve"> </w:t>
-      </w:r>
-      <w:proofErr w:type="spellStart"/>
-      <w:r>
-        <w:t>ediliyor</w:t>
+        <w:t>Kategori</w:t>
+      </w:r>
+      <w:proofErr w:type="spellEnd"/>
+      <w:r>
+        <w:rPr>
+          <w:b/>
+          <w:bCs/>
+        </w:rPr>
+        <w:t xml:space="preserve"> </w:t>
+      </w:r>
+      <w:proofErr w:type="spellStart"/>
+      <w:r>
+        <w:rPr>
+          <w:b/>
+          <w:bCs/>
+        </w:rPr>
+        <w:t>Desteği</w:t>
+      </w:r>
+      <w:proofErr w:type="spellEnd"/>
+      <w:r>
+        <w:rPr>
+          <w:b/>
+          <w:bCs/>
+        </w:rPr>
+        <w:t>:</w:t>
+      </w:r>
+      <w:r>
+        <w:t xml:space="preserve"> </w:t>
+      </w:r>
+      <w:proofErr w:type="spellStart"/>
+      <w:r>
+        <w:t>Videolara</w:t>
+      </w:r>
+      <w:proofErr w:type="spellEnd"/>
+      <w:r>
+        <w:t xml:space="preserve"> </w:t>
+      </w:r>
+      <w:proofErr w:type="spellStart"/>
+      <w:r>
+        <w:t>türlerine</w:t>
+      </w:r>
+      <w:proofErr w:type="spellEnd"/>
+      <w:r>
+        <w:t xml:space="preserve"> </w:t>
+      </w:r>
+      <w:proofErr w:type="spellStart"/>
+      <w:r>
+        <w:t>göre</w:t>
+      </w:r>
+      <w:proofErr w:type="spellEnd"/>
+      <w:r>
+        <w:t xml:space="preserve"> (</w:t>
+      </w:r>
+      <w:proofErr w:type="spellStart"/>
+      <w:r>
+        <w:t>Teknoloji</w:t>
+      </w:r>
+      <w:proofErr w:type="spellEnd"/>
+      <w:r>
+        <w:t xml:space="preserve">, </w:t>
+      </w:r>
+      <w:proofErr w:type="spellStart"/>
+      <w:r>
+        <w:t>Oyun</w:t>
+      </w:r>
+      <w:proofErr w:type="spellEnd"/>
+      <w:r>
+        <w:t xml:space="preserve">, </w:t>
+      </w:r>
+      <w:proofErr w:type="spellStart"/>
+      <w:r>
+        <w:t>Eğitim</w:t>
+      </w:r>
+      <w:proofErr w:type="spellEnd"/>
+      <w:r>
+        <w:t xml:space="preserve"> vb.) </w:t>
+      </w:r>
+      <w:proofErr w:type="spellStart"/>
+      <w:r>
+        <w:t>kategori</w:t>
+      </w:r>
+      <w:proofErr w:type="spellEnd"/>
+      <w:r>
+        <w:t xml:space="preserve"> </w:t>
+      </w:r>
+      <w:proofErr w:type="spellStart"/>
+      <w:r>
+        <w:t>atama</w:t>
+      </w:r>
+      <w:proofErr w:type="spellEnd"/>
+      <w:r>
+        <w:t xml:space="preserve"> </w:t>
+      </w:r>
+      <w:proofErr w:type="spellStart"/>
+      <w:r>
+        <w:t>özelliği</w:t>
+      </w:r>
+      <w:proofErr w:type="spellEnd"/>
+      <w:r>
+        <w:t xml:space="preserve"> </w:t>
+      </w:r>
+      <w:proofErr w:type="spellStart"/>
+      <w:r>
+        <w:t>eklendi</w:t>
       </w:r>
       <w:proofErr w:type="spellEnd"/>
       <w:r>
@@ -3297,178 +4344,691 @@
         <w:rPr>
           <w:rFonts w:ascii="Segoe UI Symbol" w:hAnsi="Segoe UI Symbol" w:cs="Segoe UI Symbol"/>
         </w:rPr>
-        <w:t>⚠</w:t>
+        <w:t>⚙</w:t>
       </w:r>
       <w:r>
         <w:t xml:space="preserve">️ </w:t>
       </w:r>
       <w:proofErr w:type="spellStart"/>
       <w:r>
-        <w:t>Giderilen</w:t>
-      </w:r>
-      <w:proofErr w:type="spellEnd"/>
-      <w:r>
-        <w:t xml:space="preserve"> </w:t>
-      </w:r>
-      <w:proofErr w:type="spellStart"/>
-      <w:r>
-        <w:t>Hatalar</w:t>
-      </w:r>
-      <w:proofErr w:type="spellEnd"/>
-      <w:r>
-        <w:t xml:space="preserve"> (Bug Fixes)</w:t>
+        <w:t>Teknik</w:t>
+      </w:r>
+      <w:proofErr w:type="spellEnd"/>
+      <w:r>
+        <w:t xml:space="preserve"> </w:t>
+      </w:r>
+      <w:proofErr w:type="spellStart"/>
+      <w:r>
+        <w:t>Altyapı</w:t>
+      </w:r>
+      <w:proofErr w:type="spellEnd"/>
+      <w:r>
+        <w:t xml:space="preserve"> </w:t>
+      </w:r>
+      <w:proofErr w:type="spellStart"/>
+      <w:r>
+        <w:t>ve</w:t>
+      </w:r>
+      <w:proofErr w:type="spellEnd"/>
+      <w:r>
+        <w:t xml:space="preserve"> </w:t>
+      </w:r>
+      <w:proofErr w:type="spellStart"/>
+      <w:r>
+        <w:t>Stabilite</w:t>
+      </w:r>
+      <w:proofErr w:type="spellEnd"/>
+    </w:p>
+    <w:p/>
+    <w:p>
+      <w:r>
+        <w:rPr>
+          <w:b/>
+          <w:bCs/>
+        </w:rPr>
+        <w:t>Database Migration:</w:t>
+      </w:r>
+      <w:r>
+        <w:t xml:space="preserve"> </w:t>
+      </w:r>
+      <w:proofErr w:type="spellStart"/>
+      <w:r>
+        <w:t>Veritabanı</w:t>
+      </w:r>
+      <w:proofErr w:type="spellEnd"/>
+      <w:r>
+        <w:t xml:space="preserve"> </w:t>
+      </w:r>
+      <w:proofErr w:type="spellStart"/>
+      <w:r>
+        <w:t>şeması</w:t>
+      </w:r>
+      <w:proofErr w:type="spellEnd"/>
+      <w:r>
+        <w:t xml:space="preserve">; </w:t>
+      </w:r>
+      <w:r>
+        <w:rPr>
+          <w:rStyle w:val="HTMLKodu"/>
+          <w:rFonts w:eastAsiaTheme="minorHAnsi"/>
+        </w:rPr>
+        <w:t>visibility</w:t>
+      </w:r>
+      <w:r>
+        <w:t xml:space="preserve">, </w:t>
+      </w:r>
+      <w:proofErr w:type="spellStart"/>
+      <w:r>
+        <w:rPr>
+          <w:rStyle w:val="HTMLKodu"/>
+          <w:rFonts w:eastAsiaTheme="minorHAnsi"/>
+        </w:rPr>
+        <w:t>scheduled_at</w:t>
+      </w:r>
+      <w:proofErr w:type="spellEnd"/>
+      <w:r>
+        <w:t xml:space="preserve"> </w:t>
+      </w:r>
+      <w:proofErr w:type="spellStart"/>
+      <w:r>
+        <w:t>ve</w:t>
+      </w:r>
+      <w:proofErr w:type="spellEnd"/>
+      <w:r>
+        <w:t xml:space="preserve"> </w:t>
+      </w:r>
+      <w:r>
+        <w:rPr>
+          <w:rStyle w:val="HTMLKodu"/>
+          <w:rFonts w:eastAsiaTheme="minorHAnsi"/>
+        </w:rPr>
+        <w:t>JSON tags</w:t>
+      </w:r>
+      <w:r>
+        <w:t xml:space="preserve"> </w:t>
+      </w:r>
+      <w:proofErr w:type="spellStart"/>
+      <w:r>
+        <w:t>kolonlarını</w:t>
+      </w:r>
+      <w:proofErr w:type="spellEnd"/>
+      <w:r>
+        <w:t xml:space="preserve"> </w:t>
+      </w:r>
+      <w:proofErr w:type="spellStart"/>
+      <w:r>
+        <w:t>destekleyecek</w:t>
+      </w:r>
+      <w:proofErr w:type="spellEnd"/>
+      <w:r>
+        <w:t xml:space="preserve"> </w:t>
+      </w:r>
+      <w:proofErr w:type="spellStart"/>
+      <w:r>
+        <w:t>şekilde</w:t>
+      </w:r>
+      <w:proofErr w:type="spellEnd"/>
+      <w:r>
+        <w:t xml:space="preserve"> </w:t>
+      </w:r>
+      <w:proofErr w:type="spellStart"/>
+      <w:r>
+        <w:t>güncellendi</w:t>
+      </w:r>
+      <w:proofErr w:type="spellEnd"/>
+      <w:r>
+        <w:t>.</w:t>
       </w:r>
     </w:p>
     <w:p>
       <w:proofErr w:type="spellStart"/>
       <w:r>
         <w:rPr>
+          <w:b/>
+          <w:bCs/>
+        </w:rPr>
+        <w:t>Zırhlı</w:t>
+      </w:r>
+      <w:proofErr w:type="spellEnd"/>
+      <w:r>
+        <w:rPr>
+          <w:b/>
+          <w:bCs/>
+        </w:rPr>
+        <w:t xml:space="preserve"> </w:t>
+      </w:r>
+      <w:proofErr w:type="spellStart"/>
+      <w:r>
+        <w:rPr>
+          <w:b/>
+          <w:bCs/>
+        </w:rPr>
+        <w:t>Erişim</w:t>
+      </w:r>
+      <w:proofErr w:type="spellEnd"/>
+      <w:r>
+        <w:rPr>
+          <w:b/>
+          <w:bCs/>
+        </w:rPr>
+        <w:t xml:space="preserve"> </w:t>
+      </w:r>
+      <w:proofErr w:type="spellStart"/>
+      <w:r>
+        <w:rPr>
+          <w:b/>
+          <w:bCs/>
+        </w:rPr>
+        <w:t>Kontrolü</w:t>
+      </w:r>
+      <w:proofErr w:type="spellEnd"/>
+      <w:r>
+        <w:rPr>
+          <w:b/>
+          <w:bCs/>
+        </w:rPr>
+        <w:t xml:space="preserve"> (Access Control):</w:t>
+      </w:r>
+    </w:p>
+    <w:p>
+      <w:r>
+        <w:t xml:space="preserve">Ana </w:t>
+      </w:r>
+      <w:proofErr w:type="spellStart"/>
+      <w:r>
+        <w:t>sayfa</w:t>
+      </w:r>
+      <w:proofErr w:type="spellEnd"/>
+      <w:r>
+        <w:t xml:space="preserve"> </w:t>
+      </w:r>
+      <w:proofErr w:type="spellStart"/>
+      <w:r>
+        <w:t>artık</w:t>
+      </w:r>
+      <w:proofErr w:type="spellEnd"/>
+      <w:r>
+        <w:t xml:space="preserve"> </w:t>
+      </w:r>
+      <w:proofErr w:type="spellStart"/>
+      <w:r>
+        <w:t>sadece</w:t>
+      </w:r>
+      <w:proofErr w:type="spellEnd"/>
+      <w:r>
+        <w:t xml:space="preserve"> "</w:t>
+      </w:r>
+      <w:proofErr w:type="spellStart"/>
+      <w:r>
+        <w:t>zamanı</w:t>
+      </w:r>
+      <w:proofErr w:type="spellEnd"/>
+      <w:r>
+        <w:t xml:space="preserve"> </w:t>
+      </w:r>
+      <w:proofErr w:type="spellStart"/>
+      <w:r>
+        <w:t>gelmiş</w:t>
+      </w:r>
+      <w:proofErr w:type="spellEnd"/>
+      <w:r>
+        <w:t xml:space="preserve">" </w:t>
+      </w:r>
+      <w:proofErr w:type="spellStart"/>
+      <w:r>
+        <w:t>ve</w:t>
+      </w:r>
+      <w:proofErr w:type="spellEnd"/>
+      <w:r>
+        <w:t xml:space="preserve"> "public" </w:t>
+      </w:r>
+      <w:proofErr w:type="spellStart"/>
+      <w:r>
+        <w:t>videoları</w:t>
+      </w:r>
+      <w:proofErr w:type="spellEnd"/>
+      <w:r>
+        <w:t xml:space="preserve"> </w:t>
+      </w:r>
+      <w:proofErr w:type="spellStart"/>
+      <w:r>
+        <w:t>gösteriyor</w:t>
+      </w:r>
+      <w:proofErr w:type="spellEnd"/>
+      <w:r>
+        <w:t>.</w:t>
+      </w:r>
+    </w:p>
+    <w:p>
+      <w:proofErr w:type="spellStart"/>
+      <w:r>
+        <w:t>Liste</w:t>
+      </w:r>
+      <w:proofErr w:type="spellEnd"/>
+      <w:r>
+        <w:t xml:space="preserve"> </w:t>
+      </w:r>
+      <w:proofErr w:type="spellStart"/>
+      <w:r>
+        <w:t>dışı</w:t>
+      </w:r>
+      <w:proofErr w:type="spellEnd"/>
+      <w:r>
+        <w:t xml:space="preserve"> </w:t>
+      </w:r>
+      <w:proofErr w:type="spellStart"/>
+      <w:r>
+        <w:t>videolar</w:t>
+      </w:r>
+      <w:proofErr w:type="spellEnd"/>
+      <w:r>
+        <w:t xml:space="preserve"> </w:t>
+      </w:r>
+      <w:proofErr w:type="spellStart"/>
+      <w:r>
+        <w:t>aramalarda</w:t>
+      </w:r>
+      <w:proofErr w:type="spellEnd"/>
+      <w:r>
+        <w:t xml:space="preserve"> </w:t>
+      </w:r>
+      <w:proofErr w:type="spellStart"/>
+      <w:r>
+        <w:t>çıkmıyor</w:t>
+      </w:r>
+      <w:proofErr w:type="spellEnd"/>
+      <w:r>
+        <w:t xml:space="preserve"> </w:t>
+      </w:r>
+      <w:proofErr w:type="spellStart"/>
+      <w:r>
+        <w:t>ama</w:t>
+      </w:r>
+      <w:proofErr w:type="spellEnd"/>
+      <w:r>
+        <w:t xml:space="preserve"> </w:t>
+      </w:r>
+      <w:proofErr w:type="spellStart"/>
+      <w:r>
+        <w:t>linkle</w:t>
+      </w:r>
+      <w:proofErr w:type="spellEnd"/>
+      <w:r>
+        <w:t xml:space="preserve"> </w:t>
+      </w:r>
+      <w:proofErr w:type="spellStart"/>
+      <w:r>
+        <w:t>izlenebiliyor</w:t>
+      </w:r>
+      <w:proofErr w:type="spellEnd"/>
+      <w:r>
+        <w:t>.</w:t>
+      </w:r>
+    </w:p>
+    <w:p>
+      <w:proofErr w:type="spellStart"/>
+      <w:r>
+        <w:t>Gizli</w:t>
+      </w:r>
+      <w:proofErr w:type="spellEnd"/>
+      <w:r>
+        <w:t xml:space="preserve"> </w:t>
+      </w:r>
+      <w:proofErr w:type="spellStart"/>
+      <w:r>
+        <w:t>videolar</w:t>
+      </w:r>
+      <w:proofErr w:type="spellEnd"/>
+      <w:r>
+        <w:t xml:space="preserve"> </w:t>
+      </w:r>
+      <w:proofErr w:type="spellStart"/>
+      <w:r>
+        <w:t>sadece</w:t>
+      </w:r>
+      <w:proofErr w:type="spellEnd"/>
+      <w:r>
+        <w:t xml:space="preserve"> </w:t>
+      </w:r>
+      <w:proofErr w:type="spellStart"/>
+      <w:r>
+        <w:t>sahibi</w:t>
+      </w:r>
+      <w:proofErr w:type="spellEnd"/>
+      <w:r>
+        <w:t xml:space="preserve"> </w:t>
+      </w:r>
+      <w:proofErr w:type="spellStart"/>
+      <w:r>
+        <w:t>tarafından</w:t>
+      </w:r>
+      <w:proofErr w:type="spellEnd"/>
+      <w:r>
+        <w:t xml:space="preserve"> </w:t>
+      </w:r>
+      <w:proofErr w:type="spellStart"/>
+      <w:r>
+        <w:t>görülebiliyor</w:t>
+      </w:r>
+      <w:proofErr w:type="spellEnd"/>
+      <w:r>
+        <w:t>.</w:t>
+      </w:r>
+    </w:p>
+    <w:p>
+      <w:r>
+        <w:rPr>
+          <w:b/>
+          <w:bCs/>
+        </w:rPr>
+        <w:t>CORS &amp; Redirect Fix:</w:t>
+      </w:r>
+      <w:r>
+        <w:t xml:space="preserve"> Slash (/) </w:t>
+      </w:r>
+      <w:proofErr w:type="spellStart"/>
+      <w:r>
+        <w:t>karmaşasından</w:t>
+      </w:r>
+      <w:proofErr w:type="spellEnd"/>
+      <w:r>
+        <w:t xml:space="preserve"> </w:t>
+      </w:r>
+      <w:proofErr w:type="spellStart"/>
+      <w:r>
+        <w:t>kaynaklanan</w:t>
+      </w:r>
+      <w:proofErr w:type="spellEnd"/>
+      <w:r>
+        <w:t xml:space="preserve"> 307 </w:t>
+      </w:r>
+      <w:proofErr w:type="spellStart"/>
+      <w:r>
+        <w:t>yönlendirmeleri</w:t>
+      </w:r>
+      <w:proofErr w:type="spellEnd"/>
+      <w:r>
+        <w:t xml:space="preserve"> </w:t>
+      </w:r>
+      <w:proofErr w:type="spellStart"/>
+      <w:r>
+        <w:t>ve</w:t>
+      </w:r>
+      <w:proofErr w:type="spellEnd"/>
+      <w:r>
+        <w:t xml:space="preserve"> CORS </w:t>
+      </w:r>
+      <w:proofErr w:type="spellStart"/>
+      <w:r>
+        <w:t>bloklamaları</w:t>
+      </w:r>
+      <w:proofErr w:type="spellEnd"/>
+      <w:r>
+        <w:t xml:space="preserve">, </w:t>
+      </w:r>
+      <w:proofErr w:type="spellStart"/>
+      <w:r>
+        <w:t>rotaların</w:t>
+      </w:r>
+      <w:proofErr w:type="spellEnd"/>
+      <w:r>
+        <w:t xml:space="preserve"> </w:t>
+      </w:r>
+      <w:proofErr w:type="spellStart"/>
+      <w:r>
+        <w:t>sonuna</w:t>
+      </w:r>
+      <w:proofErr w:type="spellEnd"/>
+      <w:r>
+        <w:t xml:space="preserve"> </w:t>
+      </w:r>
+      <w:proofErr w:type="spellStart"/>
+      <w:r>
+        <w:t>eklenen</w:t>
+      </w:r>
+      <w:proofErr w:type="spellEnd"/>
+      <w:r>
+        <w:t xml:space="preserve"> </w:t>
+      </w:r>
+      <w:r>
+        <w:rPr>
           <w:rStyle w:val="HTMLKodu"/>
           <w:rFonts w:eastAsiaTheme="minorHAnsi"/>
         </w:rPr>
-        <w:t>ReferenceError</w:t>
-      </w:r>
-      <w:proofErr w:type="spellEnd"/>
+        <w:t>/</w:t>
+      </w:r>
+      <w:r>
+        <w:t xml:space="preserve"> </w:t>
+      </w:r>
+      <w:proofErr w:type="spellStart"/>
+      <w:r>
+        <w:t>standartı</w:t>
+      </w:r>
+      <w:proofErr w:type="spellEnd"/>
+      <w:r>
+        <w:t xml:space="preserve"> </w:t>
+      </w:r>
+      <w:proofErr w:type="spellStart"/>
+      <w:r>
+        <w:t>ile</w:t>
+      </w:r>
+      <w:proofErr w:type="spellEnd"/>
+      <w:r>
+        <w:t xml:space="preserve"> </w:t>
+      </w:r>
+      <w:proofErr w:type="spellStart"/>
+      <w:r>
+        <w:t>çözüldü</w:t>
+      </w:r>
+      <w:proofErr w:type="spellEnd"/>
+      <w:r>
+        <w:t>.</w:t>
+      </w:r>
+    </w:p>
+    <w:p/>
+    <w:p>
+      <w:pPr>
+        <w:pStyle w:val="Balk2"/>
+      </w:pPr>
+      <w:r>
+        <w:rPr>
+          <w:rFonts w:ascii="Calibri Light" w:hAnsi="Calibri Light" w:cs="Calibri Light"/>
+        </w:rPr>
+        <w:t>🩹</w:t>
+      </w:r>
+      <w:r>
+        <w:t xml:space="preserve"> </w:t>
+      </w:r>
+      <w:proofErr w:type="spellStart"/>
+      <w:r>
+        <w:t>Giderilen</w:t>
+      </w:r>
+      <w:proofErr w:type="spellEnd"/>
+      <w:r>
+        <w:t xml:space="preserve"> </w:t>
+      </w:r>
+      <w:proofErr w:type="spellStart"/>
+      <w:r>
+        <w:t>Hatalar</w:t>
+      </w:r>
+      <w:proofErr w:type="spellEnd"/>
+      <w:r>
+        <w:t xml:space="preserve"> (Bug Fixes)</w:t>
+      </w:r>
+    </w:p>
+    <w:p>
+      <w:proofErr w:type="spellStart"/>
       <w:r>
         <w:rPr>
           <w:rStyle w:val="HTMLKodu"/>
           <w:rFonts w:eastAsiaTheme="minorHAnsi"/>
         </w:rPr>
-        <w:t xml:space="preserve">: </w:t>
-      </w:r>
-      <w:proofErr w:type="spellStart"/>
+        <w:t>OperationalError</w:t>
+      </w:r>
+      <w:proofErr w:type="spellEnd"/>
       <w:r>
         <w:rPr>
           <w:rStyle w:val="HTMLKodu"/>
           <w:rFonts w:eastAsiaTheme="minorHAnsi"/>
         </w:rPr>
-        <w:t>useRef</w:t>
-      </w:r>
-      <w:proofErr w:type="spellEnd"/>
+        <w:t>: no column named visibility</w:t>
+      </w:r>
+      <w:r>
+        <w:t xml:space="preserve"> </w:t>
+      </w:r>
+      <w:proofErr w:type="spellStart"/>
+      <w:r>
+        <w:t>hatası</w:t>
+      </w:r>
+      <w:proofErr w:type="spellEnd"/>
+      <w:r>
+        <w:t xml:space="preserve"> </w:t>
+      </w:r>
+      <w:proofErr w:type="spellStart"/>
+      <w:r>
+        <w:t>veritabanı</w:t>
+      </w:r>
+      <w:proofErr w:type="spellEnd"/>
+      <w:r>
+        <w:t xml:space="preserve"> </w:t>
+      </w:r>
+      <w:proofErr w:type="spellStart"/>
+      <w:r>
+        <w:t>resetleme</w:t>
+      </w:r>
+      <w:proofErr w:type="spellEnd"/>
+      <w:r>
+        <w:t xml:space="preserve"> </w:t>
+      </w:r>
+      <w:proofErr w:type="spellStart"/>
+      <w:r>
+        <w:t>ve</w:t>
+      </w:r>
+      <w:proofErr w:type="spellEnd"/>
+      <w:r>
+        <w:t xml:space="preserve"> </w:t>
+      </w:r>
+      <w:proofErr w:type="spellStart"/>
+      <w:r>
+        <w:t>şema</w:t>
+      </w:r>
+      <w:proofErr w:type="spellEnd"/>
+      <w:r>
+        <w:t xml:space="preserve"> </w:t>
+      </w:r>
+      <w:proofErr w:type="spellStart"/>
+      <w:r>
+        <w:t>eşitlemesiyle</w:t>
+      </w:r>
+      <w:proofErr w:type="spellEnd"/>
+      <w:r>
+        <w:t xml:space="preserve"> </w:t>
+      </w:r>
+      <w:proofErr w:type="spellStart"/>
+      <w:r>
+        <w:t>giderildi</w:t>
+      </w:r>
+      <w:proofErr w:type="spellEnd"/>
+      <w:r>
+        <w:t>.</w:t>
+      </w:r>
+    </w:p>
+    <w:p>
+      <w:proofErr w:type="spellStart"/>
+      <w:r>
+        <w:t>Sayfa</w:t>
+      </w:r>
+      <w:proofErr w:type="spellEnd"/>
+      <w:r>
+        <w:t xml:space="preserve"> </w:t>
+      </w:r>
+      <w:proofErr w:type="spellStart"/>
+      <w:r>
+        <w:t>geçişlerinde</w:t>
+      </w:r>
+      <w:proofErr w:type="spellEnd"/>
+      <w:r>
+        <w:t xml:space="preserve"> </w:t>
+      </w:r>
+      <w:proofErr w:type="spellStart"/>
+      <w:r>
+        <w:t>yüklenen</w:t>
+      </w:r>
+      <w:proofErr w:type="spellEnd"/>
+      <w:r>
+        <w:t xml:space="preserve"> </w:t>
+      </w:r>
+      <w:proofErr w:type="spellStart"/>
+      <w:r>
+        <w:t>dosyaların</w:t>
+      </w:r>
+      <w:proofErr w:type="spellEnd"/>
+      <w:r>
+        <w:t xml:space="preserve"> </w:t>
+      </w:r>
+      <w:proofErr w:type="spellStart"/>
+      <w:r>
+        <w:t>kaybolmasına</w:t>
+      </w:r>
+      <w:proofErr w:type="spellEnd"/>
+      <w:r>
+        <w:t xml:space="preserve"> </w:t>
+      </w:r>
+      <w:proofErr w:type="spellStart"/>
+      <w:r>
+        <w:t>neden</w:t>
+      </w:r>
+      <w:proofErr w:type="spellEnd"/>
+      <w:r>
+        <w:t xml:space="preserve"> </w:t>
+      </w:r>
+      <w:proofErr w:type="spellStart"/>
+      <w:r>
+        <w:t>olan</w:t>
+      </w:r>
+      <w:proofErr w:type="spellEnd"/>
+      <w:r>
+        <w:t xml:space="preserve"> "state loss" </w:t>
+      </w:r>
+      <w:proofErr w:type="spellStart"/>
+      <w:r>
+        <w:t>sorunu</w:t>
+      </w:r>
+      <w:proofErr w:type="spellEnd"/>
+      <w:r>
+        <w:t xml:space="preserve">, </w:t>
+      </w:r>
+      <w:proofErr w:type="spellStart"/>
+      <w:r>
+        <w:t>merkezi</w:t>
+      </w:r>
+      <w:proofErr w:type="spellEnd"/>
+      <w:r>
+        <w:t xml:space="preserve"> </w:t>
+      </w:r>
+      <w:proofErr w:type="spellStart"/>
       <w:r>
         <w:rPr>
           <w:rStyle w:val="HTMLKodu"/>
           <w:rFonts w:eastAsiaTheme="minorHAnsi"/>
         </w:rPr>
-        <w:t xml:space="preserve"> is not defined</w:t>
-      </w:r>
-      <w:r>
-        <w:t xml:space="preserve"> </w:t>
-      </w:r>
-      <w:proofErr w:type="spellStart"/>
-      <w:r>
-        <w:t>hatası</w:t>
-      </w:r>
-      <w:proofErr w:type="spellEnd"/>
-      <w:r>
-        <w:t xml:space="preserve"> </w:t>
-      </w:r>
-      <w:proofErr w:type="spellStart"/>
-      <w:r>
-        <w:t>giderildi</w:t>
-      </w:r>
-      <w:proofErr w:type="spellEnd"/>
-      <w:r>
-        <w:t xml:space="preserve">, </w:t>
-      </w:r>
-      <w:proofErr w:type="spellStart"/>
-      <w:r>
-        <w:t>eksik</w:t>
-      </w:r>
-      <w:proofErr w:type="spellEnd"/>
-      <w:r>
-        <w:t xml:space="preserve"> React </w:t>
-      </w:r>
-      <w:proofErr w:type="spellStart"/>
-      <w:r>
-        <w:t>kancaları</w:t>
-      </w:r>
-      <w:proofErr w:type="spellEnd"/>
-      <w:r>
-        <w:t xml:space="preserve"> import </w:t>
-      </w:r>
-      <w:proofErr w:type="spellStart"/>
-      <w:r>
-        <w:t>edildi</w:t>
-      </w:r>
-      <w:proofErr w:type="spellEnd"/>
-      <w:r>
-        <w:t>.</w:t>
-      </w:r>
-    </w:p>
-    <w:p>
-      <w:r>
-        <w:t xml:space="preserve">Backend </w:t>
-      </w:r>
-      <w:proofErr w:type="spellStart"/>
-      <w:r>
-        <w:t>tarafında</w:t>
-      </w:r>
-      <w:proofErr w:type="spellEnd"/>
-      <w:r>
-        <w:t xml:space="preserve"> </w:t>
-      </w:r>
-      <w:proofErr w:type="spellStart"/>
-      <w:r>
-        <w:t>dosya</w:t>
-      </w:r>
-      <w:proofErr w:type="spellEnd"/>
-      <w:r>
-        <w:t xml:space="preserve"> </w:t>
-      </w:r>
-      <w:proofErr w:type="spellStart"/>
-      <w:r>
-        <w:t>yollarının</w:t>
-      </w:r>
-      <w:proofErr w:type="spellEnd"/>
-      <w:r>
-        <w:t xml:space="preserve"> </w:t>
-      </w:r>
-      <w:r>
-        <w:rPr>
-          <w:rStyle w:val="HTMLKodu"/>
-          <w:rFonts w:eastAsiaTheme="minorHAnsi"/>
-        </w:rPr>
-        <w:t>404</w:t>
-      </w:r>
-      <w:r>
-        <w:t xml:space="preserve"> </w:t>
-      </w:r>
-      <w:proofErr w:type="spellStart"/>
-      <w:r>
-        <w:t>vermesine</w:t>
-      </w:r>
-      <w:proofErr w:type="spellEnd"/>
-      <w:r>
-        <w:t xml:space="preserve"> </w:t>
-      </w:r>
-      <w:proofErr w:type="spellStart"/>
-      <w:r>
-        <w:t>neden</w:t>
-      </w:r>
-      <w:proofErr w:type="spellEnd"/>
-      <w:r>
-        <w:t xml:space="preserve"> </w:t>
-      </w:r>
-      <w:proofErr w:type="spellStart"/>
-      <w:r>
-        <w:t>olan</w:t>
-      </w:r>
-      <w:proofErr w:type="spellEnd"/>
-      <w:r>
-        <w:t xml:space="preserve"> static mount </w:t>
-      </w:r>
-      <w:proofErr w:type="spellStart"/>
-      <w:r>
-        <w:t>çakışmaları</w:t>
-      </w:r>
-      <w:proofErr w:type="spellEnd"/>
-      <w:r>
-        <w:t xml:space="preserve"> </w:t>
-      </w:r>
-      <w:proofErr w:type="spellStart"/>
-      <w:r>
-        <w:t>düzeltildi</w:t>
+        <w:t>formData</w:t>
+      </w:r>
+      <w:proofErr w:type="spellEnd"/>
+      <w:r>
+        <w:t xml:space="preserve"> </w:t>
+      </w:r>
+      <w:proofErr w:type="spellStart"/>
+      <w:r>
+        <w:t>yönetimiyle</w:t>
+      </w:r>
+      <w:proofErr w:type="spellEnd"/>
+      <w:r>
+        <w:t xml:space="preserve"> </w:t>
+      </w:r>
+      <w:proofErr w:type="spellStart"/>
+      <w:r>
+        <w:t>çözüldü</w:t>
       </w:r>
       <w:proofErr w:type="spellEnd"/>
       <w:r>
@@ -3489,9 +5049,158 @@
 <file path=word/numbering.xml><?xml version="1.0" encoding="utf-8"?>
 <w:numbering xmlns:wpc="http://schemas.microsoft.com/office/word/2010/wordprocessingCanvas" xmlns:cx="http://schemas.microsoft.com/office/drawing/2014/chartex" xmlns:mc="http://schemas.openxmlformats.org/markup-compatibility/2006" xmlns:o="urn:schemas-microsoft-com:office:office" xmlns:r="http://schemas.openxmlformats.org/officeDocument/2006/relationships" xmlns:m="http://schemas.openxmlformats.org/officeDocument/2006/math" xmlns:v="urn:schemas-microsoft-com:vml" xmlns:wp14="http://schemas.microsoft.com/office/word/2010/wordprocessingDrawing" xmlns:wp="http://schemas.openxmlformats.org/drawingml/2006/wordprocessingDrawing" xmlns:w10="urn:schemas-microsoft-com:office:word" xmlns:w="http://schemas.openxmlformats.org/wordprocessingml/2006/main" xmlns:w14="http://schemas.microsoft.com/office/word/2010/wordml" xmlns:w15="http://schemas.microsoft.com/office/word/2012/wordml" xmlns:w16se="http://schemas.microsoft.com/office/word/2015/wordml/symex" xmlns:wpg="http://schemas.microsoft.com/office/word/2010/wordprocessingGroup" xmlns:wpi="http://schemas.microsoft.com/office/word/2010/wordprocessingInk" xmlns:wne="http://schemas.microsoft.com/office/word/2006/wordml" xmlns:wps="http://schemas.microsoft.com/office/word/2010/wordprocessingShape" mc:Ignorable="w14 w15 w16se wp14">
   <w:abstractNum w:abstractNumId="0" w15:restartNumberingAfterBreak="0">
-    <w:nsid w:val="2BBB4EEA"/>
+    <w:nsid w:val="26346050"/>
     <w:multiLevelType w:val="multilevel"/>
-    <w:tmpl w:val="7CE28AFE"/>
+    <w:tmpl w:val="6ED6A240"/>
+    <w:lvl w:ilvl="0">
+      <w:start w:val="1"/>
+      <w:numFmt w:val="bullet"/>
+      <w:lvlText w:val=""/>
+      <w:lvlJc w:val="left"/>
+      <w:pPr>
+        <w:tabs>
+          <w:tab w:val="num" w:pos="720"/>
+        </w:tabs>
+        <w:ind w:left="720" w:hanging="360"/>
+      </w:pPr>
+      <w:rPr>
+        <w:rFonts w:ascii="Symbol" w:hAnsi="Symbol" w:hint="default"/>
+        <w:sz w:val="20"/>
+      </w:rPr>
+    </w:lvl>
+    <w:lvl w:ilvl="1">
+      <w:start w:val="1"/>
+      <w:numFmt w:val="bullet"/>
+      <w:lvlText w:val="o"/>
+      <w:lvlJc w:val="left"/>
+      <w:pPr>
+        <w:tabs>
+          <w:tab w:val="num" w:pos="1440"/>
+        </w:tabs>
+        <w:ind w:left="1440" w:hanging="360"/>
+      </w:pPr>
+      <w:rPr>
+        <w:rFonts w:ascii="Courier New" w:hAnsi="Courier New" w:hint="default"/>
+        <w:sz w:val="20"/>
+      </w:rPr>
+    </w:lvl>
+    <w:lvl w:ilvl="2" w:tentative="1">
+      <w:start w:val="1"/>
+      <w:numFmt w:val="bullet"/>
+      <w:lvlText w:val=""/>
+      <w:lvlJc w:val="left"/>
+      <w:pPr>
+        <w:tabs>
+          <w:tab w:val="num" w:pos="2160"/>
+        </w:tabs>
+        <w:ind w:left="2160" w:hanging="360"/>
+      </w:pPr>
+      <w:rPr>
+        <w:rFonts w:ascii="Wingdings" w:hAnsi="Wingdings" w:hint="default"/>
+        <w:sz w:val="20"/>
+      </w:rPr>
+    </w:lvl>
+    <w:lvl w:ilvl="3" w:tentative="1">
+      <w:start w:val="1"/>
+      <w:numFmt w:val="bullet"/>
+      <w:lvlText w:val=""/>
+      <w:lvlJc w:val="left"/>
+      <w:pPr>
+        <w:tabs>
+          <w:tab w:val="num" w:pos="2880"/>
+        </w:tabs>
+        <w:ind w:left="2880" w:hanging="360"/>
+      </w:pPr>
+      <w:rPr>
+        <w:rFonts w:ascii="Wingdings" w:hAnsi="Wingdings" w:hint="default"/>
+        <w:sz w:val="20"/>
+      </w:rPr>
+    </w:lvl>
+    <w:lvl w:ilvl="4" w:tentative="1">
+      <w:start w:val="1"/>
+      <w:numFmt w:val="bullet"/>
+      <w:lvlText w:val=""/>
+      <w:lvlJc w:val="left"/>
+      <w:pPr>
+        <w:tabs>
+          <w:tab w:val="num" w:pos="3600"/>
+        </w:tabs>
+        <w:ind w:left="3600" w:hanging="360"/>
+      </w:pPr>
+      <w:rPr>
+        <w:rFonts w:ascii="Wingdings" w:hAnsi="Wingdings" w:hint="default"/>
+        <w:sz w:val="20"/>
+      </w:rPr>
+    </w:lvl>
+    <w:lvl w:ilvl="5" w:tentative="1">
+      <w:start w:val="1"/>
+      <w:numFmt w:val="bullet"/>
+      <w:lvlText w:val=""/>
+      <w:lvlJc w:val="left"/>
+      <w:pPr>
+        <w:tabs>
+          <w:tab w:val="num" w:pos="4320"/>
+        </w:tabs>
+        <w:ind w:left="4320" w:hanging="360"/>
+      </w:pPr>
+      <w:rPr>
+        <w:rFonts w:ascii="Wingdings" w:hAnsi="Wingdings" w:hint="default"/>
+        <w:sz w:val="20"/>
+      </w:rPr>
+    </w:lvl>
+    <w:lvl w:ilvl="6" w:tentative="1">
+      <w:start w:val="1"/>
+      <w:numFmt w:val="bullet"/>
+      <w:lvlText w:val=""/>
+      <w:lvlJc w:val="left"/>
+      <w:pPr>
+        <w:tabs>
+          <w:tab w:val="num" w:pos="5040"/>
+        </w:tabs>
+        <w:ind w:left="5040" w:hanging="360"/>
+      </w:pPr>
+      <w:rPr>
+        <w:rFonts w:ascii="Wingdings" w:hAnsi="Wingdings" w:hint="default"/>
+        <w:sz w:val="20"/>
+      </w:rPr>
+    </w:lvl>
+    <w:lvl w:ilvl="7" w:tentative="1">
+      <w:start w:val="1"/>
+      <w:numFmt w:val="bullet"/>
+      <w:lvlText w:val=""/>
+      <w:lvlJc w:val="left"/>
+      <w:pPr>
+        <w:tabs>
+          <w:tab w:val="num" w:pos="5760"/>
+        </w:tabs>
+        <w:ind w:left="5760" w:hanging="360"/>
+      </w:pPr>
+      <w:rPr>
+        <w:rFonts w:ascii="Wingdings" w:hAnsi="Wingdings" w:hint="default"/>
+        <w:sz w:val="20"/>
+      </w:rPr>
+    </w:lvl>
+    <w:lvl w:ilvl="8" w:tentative="1">
+      <w:start w:val="1"/>
+      <w:numFmt w:val="bullet"/>
+      <w:lvlText w:val=""/>
+      <w:lvlJc w:val="left"/>
+      <w:pPr>
+        <w:tabs>
+          <w:tab w:val="num" w:pos="6480"/>
+        </w:tabs>
+        <w:ind w:left="6480" w:hanging="360"/>
+      </w:pPr>
+      <w:rPr>
+        <w:rFonts w:ascii="Wingdings" w:hAnsi="Wingdings" w:hint="default"/>
+        <w:sz w:val="20"/>
+      </w:rPr>
+    </w:lvl>
+  </w:abstractNum>
+  <w:abstractNum w:abstractNumId="1" w15:restartNumberingAfterBreak="0">
+    <w:nsid w:val="29CF18CF"/>
+    <w:multiLevelType w:val="multilevel"/>
+    <w:tmpl w:val="D6868184"/>
     <w:lvl w:ilvl="0">
       <w:start w:val="1"/>
       <w:numFmt w:val="bullet"/>
@@ -3637,10 +5346,10 @@
       </w:rPr>
     </w:lvl>
   </w:abstractNum>
-  <w:abstractNum w:abstractNumId="1" w15:restartNumberingAfterBreak="0">
-    <w:nsid w:val="4D1E33FC"/>
+  <w:abstractNum w:abstractNumId="2" w15:restartNumberingAfterBreak="0">
+    <w:nsid w:val="2BBB4EEA"/>
     <w:multiLevelType w:val="multilevel"/>
-    <w:tmpl w:val="EDAA5666"/>
+    <w:tmpl w:val="7CE28AFE"/>
     <w:lvl w:ilvl="0">
       <w:start w:val="1"/>
       <w:numFmt w:val="bullet"/>
@@ -3786,10 +5495,10 @@
       </w:rPr>
     </w:lvl>
   </w:abstractNum>
-  <w:abstractNum w:abstractNumId="2" w15:restartNumberingAfterBreak="0">
-    <w:nsid w:val="79E87BB3"/>
+  <w:abstractNum w:abstractNumId="3" w15:restartNumberingAfterBreak="0">
+    <w:nsid w:val="4D1E33FC"/>
     <w:multiLevelType w:val="multilevel"/>
-    <w:tmpl w:val="C29457BE"/>
+    <w:tmpl w:val="EDAA5666"/>
     <w:lvl w:ilvl="0">
       <w:start w:val="1"/>
       <w:numFmt w:val="bullet"/>
@@ -3935,14 +5644,321 @@
       </w:rPr>
     </w:lvl>
   </w:abstractNum>
+  <w:abstractNum w:abstractNumId="4" w15:restartNumberingAfterBreak="0">
+    <w:nsid w:val="79E87BB3"/>
+    <w:multiLevelType w:val="multilevel"/>
+    <w:tmpl w:val="C29457BE"/>
+    <w:lvl w:ilvl="0">
+      <w:start w:val="1"/>
+      <w:numFmt w:val="bullet"/>
+      <w:lvlText w:val=""/>
+      <w:lvlJc w:val="left"/>
+      <w:pPr>
+        <w:tabs>
+          <w:tab w:val="num" w:pos="720"/>
+        </w:tabs>
+        <w:ind w:left="720" w:hanging="360"/>
+      </w:pPr>
+      <w:rPr>
+        <w:rFonts w:ascii="Symbol" w:hAnsi="Symbol" w:hint="default"/>
+        <w:sz w:val="20"/>
+      </w:rPr>
+    </w:lvl>
+    <w:lvl w:ilvl="1" w:tentative="1">
+      <w:start w:val="1"/>
+      <w:numFmt w:val="bullet"/>
+      <w:lvlText w:val="o"/>
+      <w:lvlJc w:val="left"/>
+      <w:pPr>
+        <w:tabs>
+          <w:tab w:val="num" w:pos="1440"/>
+        </w:tabs>
+        <w:ind w:left="1440" w:hanging="360"/>
+      </w:pPr>
+      <w:rPr>
+        <w:rFonts w:ascii="Courier New" w:hAnsi="Courier New" w:hint="default"/>
+        <w:sz w:val="20"/>
+      </w:rPr>
+    </w:lvl>
+    <w:lvl w:ilvl="2" w:tentative="1">
+      <w:start w:val="1"/>
+      <w:numFmt w:val="bullet"/>
+      <w:lvlText w:val=""/>
+      <w:lvlJc w:val="left"/>
+      <w:pPr>
+        <w:tabs>
+          <w:tab w:val="num" w:pos="2160"/>
+        </w:tabs>
+        <w:ind w:left="2160" w:hanging="360"/>
+      </w:pPr>
+      <w:rPr>
+        <w:rFonts w:ascii="Wingdings" w:hAnsi="Wingdings" w:hint="default"/>
+        <w:sz w:val="20"/>
+      </w:rPr>
+    </w:lvl>
+    <w:lvl w:ilvl="3" w:tentative="1">
+      <w:start w:val="1"/>
+      <w:numFmt w:val="bullet"/>
+      <w:lvlText w:val=""/>
+      <w:lvlJc w:val="left"/>
+      <w:pPr>
+        <w:tabs>
+          <w:tab w:val="num" w:pos="2880"/>
+        </w:tabs>
+        <w:ind w:left="2880" w:hanging="360"/>
+      </w:pPr>
+      <w:rPr>
+        <w:rFonts w:ascii="Wingdings" w:hAnsi="Wingdings" w:hint="default"/>
+        <w:sz w:val="20"/>
+      </w:rPr>
+    </w:lvl>
+    <w:lvl w:ilvl="4" w:tentative="1">
+      <w:start w:val="1"/>
+      <w:numFmt w:val="bullet"/>
+      <w:lvlText w:val=""/>
+      <w:lvlJc w:val="left"/>
+      <w:pPr>
+        <w:tabs>
+          <w:tab w:val="num" w:pos="3600"/>
+        </w:tabs>
+        <w:ind w:left="3600" w:hanging="360"/>
+      </w:pPr>
+      <w:rPr>
+        <w:rFonts w:ascii="Wingdings" w:hAnsi="Wingdings" w:hint="default"/>
+        <w:sz w:val="20"/>
+      </w:rPr>
+    </w:lvl>
+    <w:lvl w:ilvl="5" w:tentative="1">
+      <w:start w:val="1"/>
+      <w:numFmt w:val="bullet"/>
+      <w:lvlText w:val=""/>
+      <w:lvlJc w:val="left"/>
+      <w:pPr>
+        <w:tabs>
+          <w:tab w:val="num" w:pos="4320"/>
+        </w:tabs>
+        <w:ind w:left="4320" w:hanging="360"/>
+      </w:pPr>
+      <w:rPr>
+        <w:rFonts w:ascii="Wingdings" w:hAnsi="Wingdings" w:hint="default"/>
+        <w:sz w:val="20"/>
+      </w:rPr>
+    </w:lvl>
+    <w:lvl w:ilvl="6" w:tentative="1">
+      <w:start w:val="1"/>
+      <w:numFmt w:val="bullet"/>
+      <w:lvlText w:val=""/>
+      <w:lvlJc w:val="left"/>
+      <w:pPr>
+        <w:tabs>
+          <w:tab w:val="num" w:pos="5040"/>
+        </w:tabs>
+        <w:ind w:left="5040" w:hanging="360"/>
+      </w:pPr>
+      <w:rPr>
+        <w:rFonts w:ascii="Wingdings" w:hAnsi="Wingdings" w:hint="default"/>
+        <w:sz w:val="20"/>
+      </w:rPr>
+    </w:lvl>
+    <w:lvl w:ilvl="7" w:tentative="1">
+      <w:start w:val="1"/>
+      <w:numFmt w:val="bullet"/>
+      <w:lvlText w:val=""/>
+      <w:lvlJc w:val="left"/>
+      <w:pPr>
+        <w:tabs>
+          <w:tab w:val="num" w:pos="5760"/>
+        </w:tabs>
+        <w:ind w:left="5760" w:hanging="360"/>
+      </w:pPr>
+      <w:rPr>
+        <w:rFonts w:ascii="Wingdings" w:hAnsi="Wingdings" w:hint="default"/>
+        <w:sz w:val="20"/>
+      </w:rPr>
+    </w:lvl>
+    <w:lvl w:ilvl="8" w:tentative="1">
+      <w:start w:val="1"/>
+      <w:numFmt w:val="bullet"/>
+      <w:lvlText w:val=""/>
+      <w:lvlJc w:val="left"/>
+      <w:pPr>
+        <w:tabs>
+          <w:tab w:val="num" w:pos="6480"/>
+        </w:tabs>
+        <w:ind w:left="6480" w:hanging="360"/>
+      </w:pPr>
+      <w:rPr>
+        <w:rFonts w:ascii="Wingdings" w:hAnsi="Wingdings" w:hint="default"/>
+        <w:sz w:val="20"/>
+      </w:rPr>
+    </w:lvl>
+  </w:abstractNum>
+  <w:abstractNum w:abstractNumId="5" w15:restartNumberingAfterBreak="0">
+    <w:nsid w:val="7ECA4EF3"/>
+    <w:multiLevelType w:val="multilevel"/>
+    <w:tmpl w:val="01D0E6E2"/>
+    <w:lvl w:ilvl="0">
+      <w:start w:val="1"/>
+      <w:numFmt w:val="bullet"/>
+      <w:lvlText w:val=""/>
+      <w:lvlJc w:val="left"/>
+      <w:pPr>
+        <w:tabs>
+          <w:tab w:val="num" w:pos="720"/>
+        </w:tabs>
+        <w:ind w:left="720" w:hanging="360"/>
+      </w:pPr>
+      <w:rPr>
+        <w:rFonts w:ascii="Symbol" w:hAnsi="Symbol" w:hint="default"/>
+        <w:sz w:val="20"/>
+      </w:rPr>
+    </w:lvl>
+    <w:lvl w:ilvl="1" w:tentative="1">
+      <w:start w:val="1"/>
+      <w:numFmt w:val="bullet"/>
+      <w:lvlText w:val="o"/>
+      <w:lvlJc w:val="left"/>
+      <w:pPr>
+        <w:tabs>
+          <w:tab w:val="num" w:pos="1440"/>
+        </w:tabs>
+        <w:ind w:left="1440" w:hanging="360"/>
+      </w:pPr>
+      <w:rPr>
+        <w:rFonts w:ascii="Courier New" w:hAnsi="Courier New" w:hint="default"/>
+        <w:sz w:val="20"/>
+      </w:rPr>
+    </w:lvl>
+    <w:lvl w:ilvl="2" w:tentative="1">
+      <w:start w:val="1"/>
+      <w:numFmt w:val="bullet"/>
+      <w:lvlText w:val=""/>
+      <w:lvlJc w:val="left"/>
+      <w:pPr>
+        <w:tabs>
+          <w:tab w:val="num" w:pos="2160"/>
+        </w:tabs>
+        <w:ind w:left="2160" w:hanging="360"/>
+      </w:pPr>
+      <w:rPr>
+        <w:rFonts w:ascii="Wingdings" w:hAnsi="Wingdings" w:hint="default"/>
+        <w:sz w:val="20"/>
+      </w:rPr>
+    </w:lvl>
+    <w:lvl w:ilvl="3" w:tentative="1">
+      <w:start w:val="1"/>
+      <w:numFmt w:val="bullet"/>
+      <w:lvlText w:val=""/>
+      <w:lvlJc w:val="left"/>
+      <w:pPr>
+        <w:tabs>
+          <w:tab w:val="num" w:pos="2880"/>
+        </w:tabs>
+        <w:ind w:left="2880" w:hanging="360"/>
+      </w:pPr>
+      <w:rPr>
+        <w:rFonts w:ascii="Wingdings" w:hAnsi="Wingdings" w:hint="default"/>
+        <w:sz w:val="20"/>
+      </w:rPr>
+    </w:lvl>
+    <w:lvl w:ilvl="4" w:tentative="1">
+      <w:start w:val="1"/>
+      <w:numFmt w:val="bullet"/>
+      <w:lvlText w:val=""/>
+      <w:lvlJc w:val="left"/>
+      <w:pPr>
+        <w:tabs>
+          <w:tab w:val="num" w:pos="3600"/>
+        </w:tabs>
+        <w:ind w:left="3600" w:hanging="360"/>
+      </w:pPr>
+      <w:rPr>
+        <w:rFonts w:ascii="Wingdings" w:hAnsi="Wingdings" w:hint="default"/>
+        <w:sz w:val="20"/>
+      </w:rPr>
+    </w:lvl>
+    <w:lvl w:ilvl="5" w:tentative="1">
+      <w:start w:val="1"/>
+      <w:numFmt w:val="bullet"/>
+      <w:lvlText w:val=""/>
+      <w:lvlJc w:val="left"/>
+      <w:pPr>
+        <w:tabs>
+          <w:tab w:val="num" w:pos="4320"/>
+        </w:tabs>
+        <w:ind w:left="4320" w:hanging="360"/>
+      </w:pPr>
+      <w:rPr>
+        <w:rFonts w:ascii="Wingdings" w:hAnsi="Wingdings" w:hint="default"/>
+        <w:sz w:val="20"/>
+      </w:rPr>
+    </w:lvl>
+    <w:lvl w:ilvl="6" w:tentative="1">
+      <w:start w:val="1"/>
+      <w:numFmt w:val="bullet"/>
+      <w:lvlText w:val=""/>
+      <w:lvlJc w:val="left"/>
+      <w:pPr>
+        <w:tabs>
+          <w:tab w:val="num" w:pos="5040"/>
+        </w:tabs>
+        <w:ind w:left="5040" w:hanging="360"/>
+      </w:pPr>
+      <w:rPr>
+        <w:rFonts w:ascii="Wingdings" w:hAnsi="Wingdings" w:hint="default"/>
+        <w:sz w:val="20"/>
+      </w:rPr>
+    </w:lvl>
+    <w:lvl w:ilvl="7" w:tentative="1">
+      <w:start w:val="1"/>
+      <w:numFmt w:val="bullet"/>
+      <w:lvlText w:val=""/>
+      <w:lvlJc w:val="left"/>
+      <w:pPr>
+        <w:tabs>
+          <w:tab w:val="num" w:pos="5760"/>
+        </w:tabs>
+        <w:ind w:left="5760" w:hanging="360"/>
+      </w:pPr>
+      <w:rPr>
+        <w:rFonts w:ascii="Wingdings" w:hAnsi="Wingdings" w:hint="default"/>
+        <w:sz w:val="20"/>
+      </w:rPr>
+    </w:lvl>
+    <w:lvl w:ilvl="8" w:tentative="1">
+      <w:start w:val="1"/>
+      <w:numFmt w:val="bullet"/>
+      <w:lvlText w:val=""/>
+      <w:lvlJc w:val="left"/>
+      <w:pPr>
+        <w:tabs>
+          <w:tab w:val="num" w:pos="6480"/>
+        </w:tabs>
+        <w:ind w:left="6480" w:hanging="360"/>
+      </w:pPr>
+      <w:rPr>
+        <w:rFonts w:ascii="Wingdings" w:hAnsi="Wingdings" w:hint="default"/>
+        <w:sz w:val="20"/>
+      </w:rPr>
+    </w:lvl>
+  </w:abstractNum>
   <w:num w:numId="1">
+    <w:abstractNumId w:val="2"/>
+  </w:num>
+  <w:num w:numId="2">
+    <w:abstractNumId w:val="3"/>
+  </w:num>
+  <w:num w:numId="3">
+    <w:abstractNumId w:val="4"/>
+  </w:num>
+  <w:num w:numId="4">
+    <w:abstractNumId w:val="1"/>
+  </w:num>
+  <w:num w:numId="5">
     <w:abstractNumId w:val="0"/>
   </w:num>
-  <w:num w:numId="2">
-    <w:abstractNumId w:val="1"/>
-  </w:num>
-  <w:num w:numId="3">
-    <w:abstractNumId w:val="2"/>
+  <w:num w:numId="6">
+    <w:abstractNumId w:val="5"/>
   </w:num>
 </w:numbering>
 </file>

</xml_diff>

<commit_message>
v1.5.10 Some Codes reviewed
Upload arka plan UI optimize tasarlandı. Video process yarıda bırakma hataları düzeltildi. Cleanup storage mekanizması kuruldu.
</commit_message>
<xml_diff>
--- a/Version_Updates.docx
+++ b/Version_Updates.docx
@@ -1,6 +1,6 @@
 
 <file path=word/document.xml><?xml version="1.0" encoding="utf-8"?>
-<w:document xmlns:wpc="http://schemas.microsoft.com/office/word/2010/wordprocessingCanvas" xmlns:cx="http://schemas.microsoft.com/office/drawing/2014/chartex" xmlns:cx1="http://schemas.microsoft.com/office/drawing/2015/9/8/chartex" xmlns:cx2="http://schemas.microsoft.com/office/drawing/2015/10/21/chartex" xmlns:cx3="http://schemas.microsoft.com/office/drawing/2016/5/9/chartex" xmlns:cx4="http://schemas.microsoft.com/office/drawing/2016/5/10/chartex" xmlns:cx5="http://schemas.microsoft.com/office/drawing/2016/5/11/chartex" xmlns:cx6="http://schemas.microsoft.com/office/drawing/2016/5/12/chartex" xmlns:cx7="http://schemas.microsoft.com/office/drawing/2016/5/13/chartex" xmlns:cx8="http://schemas.microsoft.com/office/drawing/2016/5/14/chartex" xmlns:mc="http://schemas.openxmlformats.org/markup-compatibility/2006" xmlns:aink="http://schemas.microsoft.com/office/drawing/2016/ink" xmlns:am3d="http://schemas.microsoft.com/office/drawing/2017/model3d" xmlns:o="urn:schemas-microsoft-com:office:office" xmlns:oel="http://schemas.microsoft.com/office/2019/extlst" xmlns:r="http://schemas.openxmlformats.org/officeDocument/2006/relationships" xmlns:m="http://schemas.openxmlformats.org/officeDocument/2006/math" xmlns:v="urn:schemas-microsoft-com:vml" xmlns:wp14="http://schemas.microsoft.com/office/word/2010/wordprocessingDrawing" xmlns:wp="http://schemas.openxmlformats.org/drawingml/2006/wordprocessingDrawing" xmlns:w10="urn:schemas-microsoft-com:office:word" xmlns:w="http://schemas.openxmlformats.org/wordprocessingml/2006/main" xmlns:w14="http://schemas.microsoft.com/office/word/2010/wordml" xmlns:w15="http://schemas.microsoft.com/office/word/2012/wordml" xmlns:w16cex="http://schemas.microsoft.com/office/word/2018/wordml/cex" xmlns:w16cid="http://schemas.microsoft.com/office/word/2016/wordml/cid" xmlns:w16="http://schemas.microsoft.com/office/word/2018/wordml" xmlns:w16du="http://schemas.microsoft.com/office/word/2023/wordml/word16du" xmlns:w16sdtdh="http://schemas.microsoft.com/office/word/2020/wordml/sdtdatahash" xmlns:w16sdtfl="http://schemas.microsoft.com/office/word/2024/wordml/sdtformatlock" xmlns:w16se="http://schemas.microsoft.com/office/word/2015/wordml/symex" xmlns:wpg="http://schemas.microsoft.com/office/word/2010/wordprocessingGroup" xmlns:wpi="http://schemas.microsoft.com/office/word/2010/wordprocessingInk" xmlns:wne="http://schemas.microsoft.com/office/word/2006/wordml" xmlns:wps="http://schemas.microsoft.com/office/word/2010/wordprocessingShape" mc:Ignorable="w14 w15 w16se w16cid w16 w16cex w16sdtdh w16sdtfl w16du wp14">
+<w:document xmlns:wpc="http://schemas.microsoft.com/office/word/2010/wordprocessingCanvas" xmlns:cx="http://schemas.microsoft.com/office/drawing/2014/chartex" xmlns:mc="http://schemas.openxmlformats.org/markup-compatibility/2006" xmlns:o="urn:schemas-microsoft-com:office:office" xmlns:r="http://schemas.openxmlformats.org/officeDocument/2006/relationships" xmlns:m="http://schemas.openxmlformats.org/officeDocument/2006/math" xmlns:v="urn:schemas-microsoft-com:vml" xmlns:wp14="http://schemas.microsoft.com/office/word/2010/wordprocessingDrawing" xmlns:wp="http://schemas.openxmlformats.org/drawingml/2006/wordprocessingDrawing" xmlns:w10="urn:schemas-microsoft-com:office:word" xmlns:w="http://schemas.openxmlformats.org/wordprocessingml/2006/main" xmlns:w14="http://schemas.microsoft.com/office/word/2010/wordml" xmlns:w15="http://schemas.microsoft.com/office/word/2012/wordml" xmlns:w16se="http://schemas.microsoft.com/office/word/2015/wordml/symex" xmlns:wpg="http://schemas.microsoft.com/office/word/2010/wordprocessingGroup" xmlns:wpi="http://schemas.microsoft.com/office/word/2010/wordprocessingInk" xmlns:wne="http://schemas.microsoft.com/office/word/2006/wordml" xmlns:wps="http://schemas.microsoft.com/office/word/2010/wordprocessingShape" mc:Ignorable="w14 w15 w16se wp14">
   <w:body>
     <w:p>
       <w:pPr>
@@ -16,7 +16,21 @@
         <w:rPr>
           <w:b/>
         </w:rPr>
-        <w:t>Hardened Auth System:</w:t>
+        <w:t xml:space="preserve">Hardened </w:t>
+      </w:r>
+      <w:proofErr w:type="spellStart"/>
+      <w:r>
+        <w:rPr>
+          <w:b/>
+        </w:rPr>
+        <w:t>Auth</w:t>
+      </w:r>
+      <w:proofErr w:type="spellEnd"/>
+      <w:r>
+        <w:rPr>
+          <w:b/>
+        </w:rPr>
+        <w:t xml:space="preserve"> System:</w:t>
       </w:r>
       <w:r>
         <w:t xml:space="preserve"> </w:t>
@@ -572,7 +586,15 @@
       </w:r>
       <w:proofErr w:type="spellEnd"/>
       <w:r>
-        <w:t xml:space="preserve"> "Sign In" </w:t>
+        <w:t xml:space="preserve"> "Sign </w:t>
+      </w:r>
+      <w:proofErr w:type="gramStart"/>
+      <w:r>
+        <w:t>In</w:t>
+      </w:r>
+      <w:proofErr w:type="gramEnd"/>
+      <w:r>
+        <w:t xml:space="preserve">" </w:t>
       </w:r>
       <w:proofErr w:type="spellStart"/>
       <w:r>
@@ -776,7 +798,15 @@
         <w:t>Debug Tool Removal:</w:t>
       </w:r>
       <w:r>
-        <w:t xml:space="preserve"> Geliştirme </w:t>
+        <w:t xml:space="preserve"> </w:t>
+      </w:r>
+      <w:proofErr w:type="spellStart"/>
+      <w:r>
+        <w:t>Geliştirme</w:t>
+      </w:r>
+      <w:proofErr w:type="spellEnd"/>
+      <w:r>
+        <w:t xml:space="preserve"> </w:t>
       </w:r>
       <w:proofErr w:type="spellStart"/>
       <w:r>
@@ -816,7 +846,15 @@
       </w:r>
       <w:proofErr w:type="spellEnd"/>
       <w:r>
-        <w:t xml:space="preserve"> alert() </w:t>
+        <w:t xml:space="preserve"> </w:t>
+      </w:r>
+      <w:proofErr w:type="gramStart"/>
+      <w:r>
+        <w:t>alert(</w:t>
+      </w:r>
+      <w:proofErr w:type="gramEnd"/>
+      <w:r>
+        <w:t xml:space="preserve">) </w:t>
       </w:r>
       <w:proofErr w:type="spellStart"/>
       <w:r>
@@ -1189,8 +1227,13 @@
       <w:r>
         <w:t xml:space="preserve"> </w:t>
       </w:r>
-      <w:r>
-        <w:t xml:space="preserve">Yeni </w:t>
+      <w:proofErr w:type="spellStart"/>
+      <w:r>
+        <w:t>Yeni</w:t>
+      </w:r>
+      <w:proofErr w:type="spellEnd"/>
+      <w:r>
+        <w:t xml:space="preserve"> </w:t>
       </w:r>
       <w:proofErr w:type="spellStart"/>
       <w:r>
@@ -1407,7 +1450,21 @@
         <w:rPr>
           <w:b/>
         </w:rPr>
-        <w:t>Dynamic Navbar:</w:t>
+        <w:t xml:space="preserve">Dynamic </w:t>
+      </w:r>
+      <w:proofErr w:type="spellStart"/>
+      <w:r>
+        <w:rPr>
+          <w:b/>
+        </w:rPr>
+        <w:t>Navbar</w:t>
+      </w:r>
+      <w:proofErr w:type="spellEnd"/>
+      <w:r>
+        <w:rPr>
+          <w:b/>
+        </w:rPr>
+        <w:t>:</w:t>
       </w:r>
       <w:r>
         <w:t xml:space="preserve"> </w:t>
@@ -1649,7 +1706,23 @@
       </w:r>
       <w:proofErr w:type="spellEnd"/>
       <w:r>
-        <w:t xml:space="preserve">. "Dosya var ama 404 </w:t>
+        <w:t xml:space="preserve">. "Dosya </w:t>
+      </w:r>
+      <w:proofErr w:type="spellStart"/>
+      <w:r>
+        <w:t>var</w:t>
+      </w:r>
+      <w:proofErr w:type="spellEnd"/>
+      <w:r>
+        <w:t xml:space="preserve"> </w:t>
+      </w:r>
+      <w:proofErr w:type="spellStart"/>
+      <w:r>
+        <w:t>ama</w:t>
+      </w:r>
+      <w:proofErr w:type="spellEnd"/>
+      <w:r>
+        <w:t xml:space="preserve"> 404 </w:t>
       </w:r>
       <w:proofErr w:type="spellStart"/>
       <w:r>
@@ -2146,7 +2219,15 @@
         <w:t>✨</w:t>
       </w:r>
       <w:r>
-        <w:t xml:space="preserve"> Yeni </w:t>
+        <w:t xml:space="preserve"> </w:t>
+      </w:r>
+      <w:proofErr w:type="spellStart"/>
+      <w:r>
+        <w:t>Yeni</w:t>
+      </w:r>
+      <w:proofErr w:type="spellEnd"/>
+      <w:r>
+        <w:t xml:space="preserve"> </w:t>
       </w:r>
       <w:proofErr w:type="spellStart"/>
       <w:r>
@@ -2352,7 +2433,15 @@
       </w:r>
       <w:proofErr w:type="spellEnd"/>
       <w:r>
-        <w:t xml:space="preserve"> "Uploading" (Veri </w:t>
+        <w:t xml:space="preserve"> "Uploading" (</w:t>
+      </w:r>
+      <w:proofErr w:type="spellStart"/>
+      <w:r>
+        <w:t>Veri</w:t>
+      </w:r>
+      <w:proofErr w:type="spellEnd"/>
+      <w:r>
+        <w:t xml:space="preserve"> </w:t>
       </w:r>
       <w:proofErr w:type="spellStart"/>
       <w:r>
@@ -3473,7 +3562,23 @@
       </w:r>
       <w:proofErr w:type="spellEnd"/>
       <w:r>
-        <w:t xml:space="preserve"> Yönetim Sistemi (CMS) </w:t>
+        <w:t xml:space="preserve"> </w:t>
+      </w:r>
+      <w:proofErr w:type="spellStart"/>
+      <w:r>
+        <w:t>Yönetim</w:t>
+      </w:r>
+      <w:proofErr w:type="spellEnd"/>
+      <w:r>
+        <w:t xml:space="preserve"> </w:t>
+      </w:r>
+      <w:proofErr w:type="spellStart"/>
+      <w:r>
+        <w:t>Sistemi</w:t>
+      </w:r>
+      <w:proofErr w:type="spellEnd"/>
+      <w:r>
+        <w:t xml:space="preserve"> (CMS) </w:t>
       </w:r>
       <w:proofErr w:type="spellStart"/>
       <w:r>
@@ -3504,7 +3609,15 @@
         <w:t>✨</w:t>
       </w:r>
       <w:r>
-        <w:t xml:space="preserve"> Yeni </w:t>
+        <w:t xml:space="preserve"> </w:t>
+      </w:r>
+      <w:proofErr w:type="spellStart"/>
+      <w:r>
+        <w:t>Yeni</w:t>
+      </w:r>
+      <w:proofErr w:type="spellEnd"/>
+      <w:r>
+        <w:t xml:space="preserve"> </w:t>
       </w:r>
       <w:proofErr w:type="spellStart"/>
       <w:r>
@@ -3951,7 +4064,23 @@
           <w:b/>
           <w:bCs/>
         </w:rPr>
-        <w:t xml:space="preserve"> Etiketler:</w:t>
+        <w:t xml:space="preserve"> </w:t>
+      </w:r>
+      <w:proofErr w:type="spellStart"/>
+      <w:r>
+        <w:rPr>
+          <w:b/>
+          <w:bCs/>
+        </w:rPr>
+        <w:t>Etiketler</w:t>
+      </w:r>
+      <w:proofErr w:type="spellEnd"/>
+      <w:r>
+        <w:rPr>
+          <w:b/>
+          <w:bCs/>
+        </w:rPr>
+        <w:t>:</w:t>
       </w:r>
       <w:r>
         <w:t xml:space="preserve"> </w:t>
@@ -4094,7 +4223,23 @@
           <w:b/>
           <w:bCs/>
         </w:rPr>
-        <w:t xml:space="preserve"> Desteği:</w:t>
+        <w:t xml:space="preserve"> </w:t>
+      </w:r>
+      <w:proofErr w:type="spellStart"/>
+      <w:r>
+        <w:rPr>
+          <w:b/>
+          <w:bCs/>
+        </w:rPr>
+        <w:t>Desteği</w:t>
+      </w:r>
+      <w:proofErr w:type="spellEnd"/>
+      <w:r>
+        <w:rPr>
+          <w:b/>
+          <w:bCs/>
+        </w:rPr>
+        <w:t>:</w:t>
       </w:r>
       <w:r>
         <w:t xml:space="preserve"> </w:t>
@@ -4129,7 +4274,15 @@
       </w:r>
       <w:proofErr w:type="spellEnd"/>
       <w:r>
-        <w:t xml:space="preserve">, Oyun, </w:t>
+        <w:t xml:space="preserve">, </w:t>
+      </w:r>
+      <w:proofErr w:type="spellStart"/>
+      <w:r>
+        <w:t>Oyun</w:t>
+      </w:r>
+      <w:proofErr w:type="spellEnd"/>
+      <w:r>
+        <w:t xml:space="preserve">, </w:t>
       </w:r>
       <w:proofErr w:type="spellStart"/>
       <w:r>
@@ -4184,7 +4337,15 @@
         <w:t>⚙</w:t>
       </w:r>
       <w:r>
-        <w:t xml:space="preserve">️ Teknik </w:t>
+        <w:t xml:space="preserve">️ </w:t>
+      </w:r>
+      <w:proofErr w:type="spellStart"/>
+      <w:r>
+        <w:t>Teknik</w:t>
+      </w:r>
+      <w:proofErr w:type="spellEnd"/>
+      <w:r>
+        <w:t xml:space="preserve"> </w:t>
       </w:r>
       <w:proofErr w:type="spellStart"/>
       <w:r>
@@ -4438,91 +4599,7 @@
         <w:rPr>
           <w:lang w:val="es-ES"/>
         </w:rPr>
-        <w:t xml:space="preserve">Liste </w:t>
-      </w:r>
-      <w:proofErr w:type="spellStart"/>
-      <w:r>
-        <w:rPr>
-          <w:lang w:val="es-ES"/>
-        </w:rPr>
-        <w:t>dışı</w:t>
-      </w:r>
-      <w:proofErr w:type="spellEnd"/>
-      <w:r>
-        <w:rPr>
-          <w:lang w:val="es-ES"/>
-        </w:rPr>
-        <w:t xml:space="preserve"> </w:t>
-      </w:r>
-      <w:proofErr w:type="spellStart"/>
-      <w:r>
-        <w:rPr>
-          <w:lang w:val="es-ES"/>
-        </w:rPr>
-        <w:t>videolar</w:t>
-      </w:r>
-      <w:proofErr w:type="spellEnd"/>
-      <w:r>
-        <w:rPr>
-          <w:lang w:val="es-ES"/>
-        </w:rPr>
-        <w:t xml:space="preserve"> </w:t>
-      </w:r>
-      <w:proofErr w:type="spellStart"/>
-      <w:r>
-        <w:rPr>
-          <w:lang w:val="es-ES"/>
-        </w:rPr>
-        <w:t>aramalarda</w:t>
-      </w:r>
-      <w:proofErr w:type="spellEnd"/>
-      <w:r>
-        <w:rPr>
-          <w:lang w:val="es-ES"/>
-        </w:rPr>
-        <w:t xml:space="preserve"> </w:t>
-      </w:r>
-      <w:proofErr w:type="spellStart"/>
-      <w:r>
-        <w:rPr>
-          <w:lang w:val="es-ES"/>
-        </w:rPr>
-        <w:t>çıkmıyor</w:t>
-      </w:r>
-      <w:proofErr w:type="spellEnd"/>
-      <w:r>
-        <w:rPr>
-          <w:lang w:val="es-ES"/>
-        </w:rPr>
-        <w:t xml:space="preserve"> ama </w:t>
-      </w:r>
-      <w:proofErr w:type="spellStart"/>
-      <w:r>
-        <w:rPr>
-          <w:lang w:val="es-ES"/>
-        </w:rPr>
-        <w:t>linkle</w:t>
-      </w:r>
-      <w:proofErr w:type="spellEnd"/>
-      <w:r>
-        <w:rPr>
-          <w:lang w:val="es-ES"/>
-        </w:rPr>
-        <w:t xml:space="preserve"> </w:t>
-      </w:r>
-      <w:proofErr w:type="spellStart"/>
-      <w:r>
-        <w:rPr>
-          <w:lang w:val="es-ES"/>
-        </w:rPr>
-        <w:t>izlenebiliyor</w:t>
-      </w:r>
-      <w:proofErr w:type="spellEnd"/>
-      <w:r>
-        <w:rPr>
-          <w:lang w:val="es-ES"/>
-        </w:rPr>
-        <w:t>.</w:t>
+        <w:t>Liste dışı videolar aramalarda çıkmıyor ama linkle izlenebiliyor.</w:t>
       </w:r>
     </w:p>
     <w:p>
@@ -4531,89 +4608,11 @@
           <w:lang w:val="es-ES"/>
         </w:rPr>
       </w:pPr>
-      <w:proofErr w:type="spellStart"/>
       <w:r>
         <w:rPr>
           <w:lang w:val="es-ES"/>
         </w:rPr>
-        <w:t>Gizli</w:t>
-      </w:r>
-      <w:proofErr w:type="spellEnd"/>
-      <w:r>
-        <w:rPr>
-          <w:lang w:val="es-ES"/>
-        </w:rPr>
-        <w:t xml:space="preserve"> </w:t>
-      </w:r>
-      <w:proofErr w:type="spellStart"/>
-      <w:r>
-        <w:rPr>
-          <w:lang w:val="es-ES"/>
-        </w:rPr>
-        <w:t>videolar</w:t>
-      </w:r>
-      <w:proofErr w:type="spellEnd"/>
-      <w:r>
-        <w:rPr>
-          <w:lang w:val="es-ES"/>
-        </w:rPr>
-        <w:t xml:space="preserve"> </w:t>
-      </w:r>
-      <w:proofErr w:type="spellStart"/>
-      <w:r>
-        <w:rPr>
-          <w:lang w:val="es-ES"/>
-        </w:rPr>
-        <w:t>sadece</w:t>
-      </w:r>
-      <w:proofErr w:type="spellEnd"/>
-      <w:r>
-        <w:rPr>
-          <w:lang w:val="es-ES"/>
-        </w:rPr>
-        <w:t xml:space="preserve"> </w:t>
-      </w:r>
-      <w:proofErr w:type="spellStart"/>
-      <w:r>
-        <w:rPr>
-          <w:lang w:val="es-ES"/>
-        </w:rPr>
-        <w:t>sahibi</w:t>
-      </w:r>
-      <w:proofErr w:type="spellEnd"/>
-      <w:r>
-        <w:rPr>
-          <w:lang w:val="es-ES"/>
-        </w:rPr>
-        <w:t xml:space="preserve"> </w:t>
-      </w:r>
-      <w:proofErr w:type="spellStart"/>
-      <w:r>
-        <w:rPr>
-          <w:lang w:val="es-ES"/>
-        </w:rPr>
-        <w:t>tarafından</w:t>
-      </w:r>
-      <w:proofErr w:type="spellEnd"/>
-      <w:r>
-        <w:rPr>
-          <w:lang w:val="es-ES"/>
-        </w:rPr>
-        <w:t xml:space="preserve"> </w:t>
-      </w:r>
-      <w:proofErr w:type="spellStart"/>
-      <w:r>
-        <w:rPr>
-          <w:lang w:val="es-ES"/>
-        </w:rPr>
-        <w:t>görülebiliyor</w:t>
-      </w:r>
-      <w:proofErr w:type="spellEnd"/>
-      <w:r>
-        <w:rPr>
-          <w:lang w:val="es-ES"/>
-        </w:rPr>
-        <w:t>.</w:t>
+        <w:t>Gizli videolar sadece sahibi tarafından görülebiliyor.</w:t>
       </w:r>
     </w:p>
     <w:p>
@@ -4628,143 +4627,13 @@
           <w:bCs/>
           <w:lang w:val="es-ES"/>
         </w:rPr>
-        <w:t xml:space="preserve">CORS &amp; </w:t>
-      </w:r>
-      <w:proofErr w:type="spellStart"/>
-      <w:r>
-        <w:rPr>
-          <w:b/>
-          <w:bCs/>
+        <w:t>CORS &amp; Redirect Fix:</w:t>
+      </w:r>
+      <w:r>
+        <w:rPr>
           <w:lang w:val="es-ES"/>
         </w:rPr>
-        <w:t>Redirect</w:t>
-      </w:r>
-      <w:proofErr w:type="spellEnd"/>
-      <w:r>
-        <w:rPr>
-          <w:b/>
-          <w:bCs/>
-          <w:lang w:val="es-ES"/>
-        </w:rPr>
-        <w:t xml:space="preserve"> Fix:</w:t>
-      </w:r>
-      <w:r>
-        <w:rPr>
-          <w:lang w:val="es-ES"/>
-        </w:rPr>
-        <w:t xml:space="preserve"> </w:t>
-      </w:r>
-      <w:proofErr w:type="spellStart"/>
-      <w:r>
-        <w:rPr>
-          <w:lang w:val="es-ES"/>
-        </w:rPr>
-        <w:t>Slash</w:t>
-      </w:r>
-      <w:proofErr w:type="spellEnd"/>
-      <w:r>
-        <w:rPr>
-          <w:lang w:val="es-ES"/>
-        </w:rPr>
-        <w:t xml:space="preserve"> (/) </w:t>
-      </w:r>
-      <w:proofErr w:type="spellStart"/>
-      <w:r>
-        <w:rPr>
-          <w:lang w:val="es-ES"/>
-        </w:rPr>
-        <w:t>karmaşasından</w:t>
-      </w:r>
-      <w:proofErr w:type="spellEnd"/>
-      <w:r>
-        <w:rPr>
-          <w:lang w:val="es-ES"/>
-        </w:rPr>
-        <w:t xml:space="preserve"> </w:t>
-      </w:r>
-      <w:proofErr w:type="spellStart"/>
-      <w:r>
-        <w:rPr>
-          <w:lang w:val="es-ES"/>
-        </w:rPr>
-        <w:t>kaynaklanan</w:t>
-      </w:r>
-      <w:proofErr w:type="spellEnd"/>
-      <w:r>
-        <w:rPr>
-          <w:lang w:val="es-ES"/>
-        </w:rPr>
-        <w:t xml:space="preserve"> 307 </w:t>
-      </w:r>
-      <w:proofErr w:type="spellStart"/>
-      <w:r>
-        <w:rPr>
-          <w:lang w:val="es-ES"/>
-        </w:rPr>
-        <w:t>yönlendirmeleri</w:t>
-      </w:r>
-      <w:proofErr w:type="spellEnd"/>
-      <w:r>
-        <w:rPr>
-          <w:lang w:val="es-ES"/>
-        </w:rPr>
-        <w:t xml:space="preserve"> ve CORS </w:t>
-      </w:r>
-      <w:proofErr w:type="spellStart"/>
-      <w:r>
-        <w:rPr>
-          <w:lang w:val="es-ES"/>
-        </w:rPr>
-        <w:t>bloklamaları</w:t>
-      </w:r>
-      <w:proofErr w:type="spellEnd"/>
-      <w:r>
-        <w:rPr>
-          <w:lang w:val="es-ES"/>
-        </w:rPr>
-        <w:t xml:space="preserve">, </w:t>
-      </w:r>
-      <w:proofErr w:type="spellStart"/>
-      <w:r>
-        <w:rPr>
-          <w:lang w:val="es-ES"/>
-        </w:rPr>
-        <w:t>rotaların</w:t>
-      </w:r>
-      <w:proofErr w:type="spellEnd"/>
-      <w:r>
-        <w:rPr>
-          <w:lang w:val="es-ES"/>
-        </w:rPr>
-        <w:t xml:space="preserve"> </w:t>
-      </w:r>
-      <w:proofErr w:type="spellStart"/>
-      <w:r>
-        <w:rPr>
-          <w:lang w:val="es-ES"/>
-        </w:rPr>
-        <w:t>sonuna</w:t>
-      </w:r>
-      <w:proofErr w:type="spellEnd"/>
-      <w:r>
-        <w:rPr>
-          <w:lang w:val="es-ES"/>
-        </w:rPr>
-        <w:t xml:space="preserve"> </w:t>
-      </w:r>
-      <w:proofErr w:type="spellStart"/>
-      <w:r>
-        <w:rPr>
-          <w:lang w:val="es-ES"/>
-        </w:rPr>
-        <w:t>eklenen</w:t>
-      </w:r>
-      <w:proofErr w:type="spellEnd"/>
-      <w:r>
-        <w:rPr>
-          <w:lang w:val="es-ES"/>
-        </w:rPr>
-        <w:t xml:space="preserve"> </w:t>
+        <w:t xml:space="preserve"> Slash (/) karmaşasından kaynaklanan 307 yönlendirmeleri ve CORS bloklamaları, rotaların sonuna eklenen </w:t>
       </w:r>
       <w:r>
         <w:rPr>
@@ -4778,49 +4647,7 @@
         <w:rPr>
           <w:lang w:val="es-ES"/>
         </w:rPr>
-        <w:t xml:space="preserve"> </w:t>
-      </w:r>
-      <w:proofErr w:type="spellStart"/>
-      <w:r>
-        <w:rPr>
-          <w:lang w:val="es-ES"/>
-        </w:rPr>
-        <w:t>standartı</w:t>
-      </w:r>
-      <w:proofErr w:type="spellEnd"/>
-      <w:r>
-        <w:rPr>
-          <w:lang w:val="es-ES"/>
-        </w:rPr>
-        <w:t xml:space="preserve"> </w:t>
-      </w:r>
-      <w:proofErr w:type="spellStart"/>
-      <w:r>
-        <w:rPr>
-          <w:lang w:val="es-ES"/>
-        </w:rPr>
-        <w:t>ile</w:t>
-      </w:r>
-      <w:proofErr w:type="spellEnd"/>
-      <w:r>
-        <w:rPr>
-          <w:lang w:val="es-ES"/>
-        </w:rPr>
-        <w:t xml:space="preserve"> </w:t>
-      </w:r>
-      <w:proofErr w:type="spellStart"/>
-      <w:r>
-        <w:rPr>
-          <w:lang w:val="es-ES"/>
-        </w:rPr>
-        <w:t>çözüldü</w:t>
-      </w:r>
-      <w:proofErr w:type="spellEnd"/>
-      <w:r>
-        <w:rPr>
-          <w:lang w:val="es-ES"/>
-        </w:rPr>
-        <w:t>.</w:t>
+        <w:t xml:space="preserve"> standartı ile çözüldü.</w:t>
       </w:r>
     </w:p>
     <w:p>
@@ -4861,7 +4688,21 @@
         <w:rPr>
           <w:lang w:val="de-DE"/>
         </w:rPr>
-        <w:t xml:space="preserve"> Hatalar (Bug Fixes)</w:t>
+        <w:t xml:space="preserve"> </w:t>
+      </w:r>
+      <w:proofErr w:type="spellStart"/>
+      <w:r>
+        <w:rPr>
+          <w:lang w:val="de-DE"/>
+        </w:rPr>
+        <w:t>Hatalar</w:t>
+      </w:r>
+      <w:proofErr w:type="spellEnd"/>
+      <w:r>
+        <w:rPr>
+          <w:lang w:val="de-DE"/>
+        </w:rPr>
+        <w:t xml:space="preserve"> (Bug Fixes)</w:t>
       </w:r>
     </w:p>
     <w:p>
@@ -5403,7 +5244,15 @@
       </w:r>
       <w:proofErr w:type="spellEnd"/>
       <w:r>
-        <w:t xml:space="preserve"> ana </w:t>
+        <w:t xml:space="preserve"> </w:t>
+      </w:r>
+      <w:proofErr w:type="spellStart"/>
+      <w:r>
+        <w:t>ana</w:t>
+      </w:r>
+      <w:proofErr w:type="spellEnd"/>
+      <w:r>
+        <w:t xml:space="preserve"> </w:t>
       </w:r>
       <w:proofErr w:type="spellStart"/>
       <w:r>
@@ -5489,7 +5338,15 @@
       </w:r>
       <w:proofErr w:type="spellEnd"/>
       <w:r>
-        <w:t xml:space="preserve"> "Public" (Yayınla) </w:t>
+        <w:t xml:space="preserve"> "Public" (</w:t>
+      </w:r>
+      <w:proofErr w:type="spellStart"/>
+      <w:r>
+        <w:t>Yayınla</w:t>
+      </w:r>
+      <w:proofErr w:type="spellEnd"/>
+      <w:r>
+        <w:t xml:space="preserve">) </w:t>
       </w:r>
       <w:proofErr w:type="spellStart"/>
       <w:r>
@@ -5667,7 +5524,23 @@
           <w:b/>
           <w:bCs/>
         </w:rPr>
-        <w:t xml:space="preserve"> Temizlik:</w:t>
+        <w:t xml:space="preserve"> </w:t>
+      </w:r>
+      <w:proofErr w:type="spellStart"/>
+      <w:r>
+        <w:rPr>
+          <w:b/>
+          <w:bCs/>
+        </w:rPr>
+        <w:t>Temizlik</w:t>
+      </w:r>
+      <w:proofErr w:type="spellEnd"/>
+      <w:r>
+        <w:rPr>
+          <w:b/>
+          <w:bCs/>
+        </w:rPr>
+        <w:t>:</w:t>
       </w:r>
       <w:r>
         <w:t xml:space="preserve"> </w:t>
@@ -6759,8 +6632,13 @@
             <w:hideMark/>
           </w:tcPr>
           <w:p>
+            <w:proofErr w:type="spellStart"/>
             <w:r>
-              <w:t xml:space="preserve">Statik </w:t>
+              <w:t>Statik</w:t>
+            </w:r>
+            <w:proofErr w:type="spellEnd"/>
+            <w:r>
+              <w:t xml:space="preserve"> </w:t>
             </w:r>
             <w:proofErr w:type="spellStart"/>
             <w:r>
@@ -7029,7 +6907,15 @@
             </w:r>
             <w:proofErr w:type="spellEnd"/>
             <w:r>
-              <w:t xml:space="preserve"> (1440 dk) </w:t>
+              <w:t xml:space="preserve"> (1440 </w:t>
+            </w:r>
+            <w:proofErr w:type="spellStart"/>
+            <w:r>
+              <w:t>dk</w:t>
+            </w:r>
+            <w:proofErr w:type="spellEnd"/>
+            <w:r>
+              <w:t xml:space="preserve">) </w:t>
             </w:r>
             <w:proofErr w:type="spellStart"/>
             <w:r>
@@ -7293,25 +7179,7 @@
         <w:pStyle w:val="Balk1"/>
       </w:pPr>
       <w:r>
-        <w:t>v1.</w:t>
-      </w:r>
-      <w:r>
-        <w:t>5</w:t>
-      </w:r>
-      <w:r>
-        <w:t>.</w:t>
-      </w:r>
-      <w:r>
-        <w:t>3</w:t>
-      </w:r>
-      <w:r>
-        <w:t xml:space="preserve"> </w:t>
-      </w:r>
-      <w:r>
-        <w:t>–</w:t>
-      </w:r>
-      <w:r>
-        <w:t xml:space="preserve"> </w:t>
+        <w:t xml:space="preserve">v1.5.3 – </w:t>
       </w:r>
       <w:proofErr w:type="spellStart"/>
       <w:r>
@@ -7374,7 +7242,7 @@
     <w:p>
       <w:r>
         <w:pict w14:anchorId="6BAAEC2A">
-          <v:rect id="_x0000_i1038" style="width:0;height:1.5pt" o:hralign="center" o:hrstd="t" o:hr="t" fillcolor="#a0a0a0" stroked="f"/>
+          <v:rect id="_x0000_i1026" style="width:0;height:1.5pt" o:hralign="center" o:hrstd="t" o:hr="t" fillcolor="#a0a0a0" stroked="f"/>
         </w:pict>
       </w:r>
     </w:p>
@@ -7390,7 +7258,23 @@
           <w:b/>
           <w:bCs/>
         </w:rPr>
-        <w:t xml:space="preserve">Backend (Arka </w:t>
+        <w:t>Backend (</w:t>
+      </w:r>
+      <w:proofErr w:type="spellStart"/>
+      <w:r>
+        <w:rPr>
+          <w:b/>
+          <w:bCs/>
+        </w:rPr>
+        <w:t>Arka</w:t>
+      </w:r>
+      <w:proofErr w:type="spellEnd"/>
+      <w:r>
+        <w:rPr>
+          <w:b/>
+          <w:bCs/>
+        </w:rPr>
+        <w:t xml:space="preserve"> </w:t>
       </w:r>
       <w:proofErr w:type="spellStart"/>
       <w:r>
@@ -7426,7 +7310,15 @@
         </w:numPr>
       </w:pPr>
       <w:r>
-        <w:t xml:space="preserve">PUT /auth/me </w:t>
+        <w:t>PUT /</w:t>
+      </w:r>
+      <w:proofErr w:type="spellStart"/>
+      <w:r>
+        <w:t>auth</w:t>
+      </w:r>
+      <w:proofErr w:type="spellEnd"/>
+      <w:r>
+        <w:t xml:space="preserve">/me </w:t>
       </w:r>
       <w:proofErr w:type="spellStart"/>
       <w:r>
@@ -7460,8 +7352,13 @@
           <w:numId w:val="9"/>
         </w:numPr>
       </w:pPr>
-      <w:r>
-        <w:t xml:space="preserve">Metin </w:t>
+      <w:proofErr w:type="spellStart"/>
+      <w:r>
+        <w:t>Metin</w:t>
+      </w:r>
+      <w:proofErr w:type="spellEnd"/>
+      <w:r>
+        <w:t xml:space="preserve"> </w:t>
       </w:r>
       <w:proofErr w:type="spellStart"/>
       <w:r>
@@ -7603,7 +7500,7 @@
     <w:p>
       <w:r>
         <w:pict w14:anchorId="1732F195">
-          <v:rect id="_x0000_i1039" style="width:0;height:1.5pt" o:hralign="center" o:hrstd="t" o:hr="t" fillcolor="#a0a0a0" stroked="f"/>
+          <v:rect id="_x0000_i1027" style="width:0;height:1.5pt" o:hralign="center" o:hrstd="t" o:hr="t" fillcolor="#a0a0a0" stroked="f"/>
         </w:pict>
       </w:r>
     </w:p>
@@ -7692,7 +7589,39 @@
           <w:b/>
           <w:bCs/>
         </w:rPr>
-        <w:t xml:space="preserve"> (Yeni Dosya)</w:t>
+        <w:t xml:space="preserve"> (</w:t>
+      </w:r>
+      <w:proofErr w:type="spellStart"/>
+      <w:r>
+        <w:rPr>
+          <w:b/>
+          <w:bCs/>
+        </w:rPr>
+        <w:t>Yeni</w:t>
+      </w:r>
+      <w:proofErr w:type="spellEnd"/>
+      <w:r>
+        <w:rPr>
+          <w:b/>
+          <w:bCs/>
+        </w:rPr>
+        <w:t xml:space="preserve"> </w:t>
+      </w:r>
+      <w:proofErr w:type="spellStart"/>
+      <w:r>
+        <w:rPr>
+          <w:b/>
+          <w:bCs/>
+        </w:rPr>
+        <w:t>Dosya</w:t>
+      </w:r>
+      <w:proofErr w:type="spellEnd"/>
+      <w:r>
+        <w:rPr>
+          <w:b/>
+          <w:bCs/>
+        </w:rPr>
+        <w:t>)</w:t>
       </w:r>
     </w:p>
     <w:p>
@@ -7844,8 +7773,13 @@
           <w:numId w:val="10"/>
         </w:numPr>
       </w:pPr>
-      <w:r>
-        <w:t xml:space="preserve">Resim </w:t>
+      <w:proofErr w:type="spellStart"/>
+      <w:r>
+        <w:t>Resim</w:t>
+      </w:r>
+      <w:proofErr w:type="spellEnd"/>
+      <w:r>
+        <w:t xml:space="preserve"> </w:t>
       </w:r>
       <w:proofErr w:type="spellStart"/>
       <w:r>
@@ -8015,7 +7949,15 @@
       </w:r>
       <w:proofErr w:type="spellEnd"/>
       <w:r>
-        <w:t xml:space="preserve">, yeni </w:t>
+        <w:t xml:space="preserve">, </w:t>
+      </w:r>
+      <w:proofErr w:type="spellStart"/>
+      <w:r>
+        <w:t>yeni</w:t>
+      </w:r>
+      <w:proofErr w:type="spellEnd"/>
+      <w:r>
+        <w:t xml:space="preserve"> </w:t>
       </w:r>
       <w:proofErr w:type="spellStart"/>
       <w:r>
@@ -8052,6 +7994,1174 @@
       <w:proofErr w:type="spellStart"/>
       <w:r>
         <w:t>güncellendi</w:t>
+      </w:r>
+      <w:proofErr w:type="spellEnd"/>
+      <w:r>
+        <w:t>.</w:t>
+      </w:r>
+    </w:p>
+    <w:p/>
+    <w:p/>
+    <w:p/>
+    <w:p/>
+    <w:p>
+      <w:pPr>
+        <w:pStyle w:val="Balk1"/>
+      </w:pPr>
+      <w:proofErr w:type="spellStart"/>
+      <w:r>
+        <w:lastRenderedPageBreak/>
+        <w:t>uTube</w:t>
+      </w:r>
+      <w:proofErr w:type="spellEnd"/>
+      <w:r>
+        <w:t xml:space="preserve"> Yama </w:t>
+      </w:r>
+      <w:proofErr w:type="spellStart"/>
+      <w:r>
+        <w:t>Notları</w:t>
+      </w:r>
+      <w:proofErr w:type="spellEnd"/>
+      <w:r>
+        <w:t xml:space="preserve"> (V1.5</w:t>
+      </w:r>
+      <w:r>
+        <w:t>.10</w:t>
+      </w:r>
+      <w:r>
+        <w:t xml:space="preserve"> - Elite Stability)</w:t>
+      </w:r>
+    </w:p>
+    <w:p/>
+    <w:p>
+      <w:pPr>
+        <w:pStyle w:val="Balk2"/>
+      </w:pPr>
+      <w:r>
+        <w:rPr>
+          <w:rFonts w:ascii="Segoe UI Symbol" w:hAnsi="Segoe UI Symbol" w:cs="Segoe UI Symbol"/>
+        </w:rPr>
+        <w:t>🛡</w:t>
+      </w:r>
+      <w:r>
+        <w:t xml:space="preserve">️ </w:t>
+      </w:r>
+      <w:proofErr w:type="spellStart"/>
+      <w:r>
+        <w:t>Güvenlik</w:t>
+      </w:r>
+      <w:proofErr w:type="spellEnd"/>
+      <w:r>
+        <w:t xml:space="preserve"> </w:t>
+      </w:r>
+      <w:proofErr w:type="spellStart"/>
+      <w:r>
+        <w:t>ve</w:t>
+      </w:r>
+      <w:proofErr w:type="spellEnd"/>
+      <w:r>
+        <w:t xml:space="preserve"> </w:t>
+      </w:r>
+      <w:proofErr w:type="spellStart"/>
+      <w:r>
+        <w:t>Kod</w:t>
+      </w:r>
+      <w:proofErr w:type="spellEnd"/>
+      <w:r>
+        <w:t xml:space="preserve"> </w:t>
+      </w:r>
+      <w:proofErr w:type="spellStart"/>
+      <w:r>
+        <w:t>Kalitesi</w:t>
+      </w:r>
+      <w:proofErr w:type="spellEnd"/>
+      <w:r>
+        <w:t xml:space="preserve"> (</w:t>
+      </w:r>
+      <w:proofErr w:type="spellStart"/>
+      <w:r>
+        <w:t>SonarQube</w:t>
+      </w:r>
+      <w:proofErr w:type="spellEnd"/>
+      <w:r>
+        <w:t xml:space="preserve"> </w:t>
+      </w:r>
+      <w:proofErr w:type="spellStart"/>
+      <w:r>
+        <w:t>Standartları</w:t>
+      </w:r>
+      <w:proofErr w:type="spellEnd"/>
+      <w:r>
+        <w:t>)</w:t>
+      </w:r>
+    </w:p>
+    <w:p/>
+    <w:p>
+      <w:proofErr w:type="spellStart"/>
+      <w:r>
+        <w:rPr>
+          <w:b/>
+          <w:bCs/>
+        </w:rPr>
+        <w:t>Pydantic</w:t>
+      </w:r>
+      <w:proofErr w:type="spellEnd"/>
+      <w:r>
+        <w:rPr>
+          <w:b/>
+          <w:bCs/>
+        </w:rPr>
+        <w:t xml:space="preserve"> Hardening</w:t>
+      </w:r>
+      <w:r>
+        <w:t xml:space="preserve">: </w:t>
+      </w:r>
+      <w:proofErr w:type="spellStart"/>
+      <w:r>
+        <w:t>Tüm</w:t>
+      </w:r>
+      <w:proofErr w:type="spellEnd"/>
+      <w:r>
+        <w:t xml:space="preserve"> </w:t>
+      </w:r>
+      <w:proofErr w:type="spellStart"/>
+      <w:r>
+        <w:t>Pydantic</w:t>
+      </w:r>
+      <w:proofErr w:type="spellEnd"/>
+      <w:r>
+        <w:t xml:space="preserve"> </w:t>
+      </w:r>
+      <w:proofErr w:type="spellStart"/>
+      <w:r>
+        <w:t>modellerindeki</w:t>
+      </w:r>
+      <w:proofErr w:type="spellEnd"/>
+      <w:r>
+        <w:t xml:space="preserve"> </w:t>
+      </w:r>
+      <w:r>
+        <w:rPr>
+          <w:rStyle w:val="HTMLKodu"/>
+          <w:rFonts w:eastAsiaTheme="minorHAnsi"/>
+        </w:rPr>
+        <w:t>Optional[Type]</w:t>
+      </w:r>
+      <w:r>
+        <w:t xml:space="preserve"> </w:t>
+      </w:r>
+      <w:proofErr w:type="spellStart"/>
+      <w:r>
+        <w:t>alanlarına</w:t>
+      </w:r>
+      <w:proofErr w:type="spellEnd"/>
+      <w:r>
+        <w:t xml:space="preserve"> </w:t>
+      </w:r>
+      <w:proofErr w:type="spellStart"/>
+      <w:r>
+        <w:t>varsayılan</w:t>
+      </w:r>
+      <w:proofErr w:type="spellEnd"/>
+      <w:r>
+        <w:t xml:space="preserve"> </w:t>
+      </w:r>
+      <w:proofErr w:type="spellStart"/>
+      <w:r>
+        <w:t>olarak</w:t>
+      </w:r>
+      <w:proofErr w:type="spellEnd"/>
+      <w:r>
+        <w:t xml:space="preserve"> </w:t>
+      </w:r>
+      <w:r>
+        <w:rPr>
+          <w:rStyle w:val="HTMLKodu"/>
+          <w:rFonts w:eastAsiaTheme="minorHAnsi"/>
+        </w:rPr>
+        <w:t>= None</w:t>
+      </w:r>
+      <w:r>
+        <w:t xml:space="preserve"> </w:t>
+      </w:r>
+      <w:proofErr w:type="spellStart"/>
+      <w:r>
+        <w:t>atandı</w:t>
+      </w:r>
+      <w:proofErr w:type="spellEnd"/>
+      <w:r>
+        <w:t xml:space="preserve">. Bu </w:t>
+      </w:r>
+      <w:proofErr w:type="spellStart"/>
+      <w:r>
+        <w:t>sayede</w:t>
+      </w:r>
+      <w:proofErr w:type="spellEnd"/>
+      <w:r>
+        <w:t xml:space="preserve"> "Field Required" (422) </w:t>
+      </w:r>
+      <w:proofErr w:type="spellStart"/>
+      <w:r>
+        <w:t>hatalarının</w:t>
+      </w:r>
+      <w:proofErr w:type="spellEnd"/>
+      <w:r>
+        <w:t xml:space="preserve"> </w:t>
+      </w:r>
+      <w:proofErr w:type="spellStart"/>
+      <w:r>
+        <w:t>önüne</w:t>
+      </w:r>
+      <w:proofErr w:type="spellEnd"/>
+      <w:r>
+        <w:t xml:space="preserve"> </w:t>
+      </w:r>
+      <w:proofErr w:type="spellStart"/>
+      <w:r>
+        <w:t>geçildi</w:t>
+      </w:r>
+      <w:proofErr w:type="spellEnd"/>
+      <w:r>
+        <w:t>.</w:t>
+      </w:r>
+    </w:p>
+    <w:p>
+      <w:r>
+        <w:rPr>
+          <w:b/>
+          <w:bCs/>
+        </w:rPr>
+        <w:t>Format String Fix</w:t>
+      </w:r>
+      <w:r>
+        <w:t xml:space="preserve">: Python </w:t>
+      </w:r>
+      <w:proofErr w:type="spellStart"/>
+      <w:r>
+        <w:t>loglarındaki</w:t>
+      </w:r>
+      <w:proofErr w:type="spellEnd"/>
+      <w:r>
+        <w:t xml:space="preserve"> </w:t>
+      </w:r>
+      <w:proofErr w:type="spellStart"/>
+      <w:r>
+        <w:t>ve</w:t>
+      </w:r>
+      <w:proofErr w:type="spellEnd"/>
+      <w:r>
+        <w:t xml:space="preserve"> f-</w:t>
+      </w:r>
+      <w:proofErr w:type="spellStart"/>
+      <w:r>
+        <w:t>stringlerdeki</w:t>
+      </w:r>
+      <w:proofErr w:type="spellEnd"/>
+      <w:r>
+        <w:t xml:space="preserve"> placeholder </w:t>
+      </w:r>
+      <w:proofErr w:type="spellStart"/>
+      <w:r>
+        <w:t>hataları</w:t>
+      </w:r>
+      <w:proofErr w:type="spellEnd"/>
+      <w:r>
+        <w:t xml:space="preserve"> (Rule S2275) </w:t>
+      </w:r>
+      <w:proofErr w:type="spellStart"/>
+      <w:r>
+        <w:t>giderildi</w:t>
+      </w:r>
+      <w:proofErr w:type="spellEnd"/>
+      <w:r>
+        <w:t xml:space="preserve">, runtime </w:t>
+      </w:r>
+      <w:proofErr w:type="spellStart"/>
+      <w:r>
+        <w:t>çökme</w:t>
+      </w:r>
+      <w:proofErr w:type="spellEnd"/>
+      <w:r>
+        <w:t xml:space="preserve"> </w:t>
+      </w:r>
+      <w:proofErr w:type="spellStart"/>
+      <w:r>
+        <w:t>riskleri</w:t>
+      </w:r>
+      <w:proofErr w:type="spellEnd"/>
+      <w:r>
+        <w:t xml:space="preserve"> minimize </w:t>
+      </w:r>
+      <w:proofErr w:type="spellStart"/>
+      <w:r>
+        <w:t>edildi</w:t>
+      </w:r>
+      <w:proofErr w:type="spellEnd"/>
+      <w:r>
+        <w:t>.</w:t>
+      </w:r>
+    </w:p>
+    <w:p/>
+    <w:p>
+      <w:pPr>
+        <w:pStyle w:val="Balk2"/>
+      </w:pPr>
+      <w:r>
+        <w:rPr>
+          <w:rFonts w:ascii="Segoe UI Symbol" w:hAnsi="Segoe UI Symbol" w:cs="Segoe UI Symbol"/>
+        </w:rPr>
+        <w:t>🎬</w:t>
+      </w:r>
+      <w:r>
+        <w:t xml:space="preserve"> </w:t>
+      </w:r>
+      <w:proofErr w:type="spellStart"/>
+      <w:r>
+        <w:t>Görsel</w:t>
+      </w:r>
+      <w:proofErr w:type="spellEnd"/>
+      <w:r>
+        <w:t xml:space="preserve"> </w:t>
+      </w:r>
+      <w:proofErr w:type="spellStart"/>
+      <w:r>
+        <w:t>ve</w:t>
+      </w:r>
+      <w:proofErr w:type="spellEnd"/>
+      <w:r>
+        <w:t xml:space="preserve"> </w:t>
+      </w:r>
+      <w:proofErr w:type="spellStart"/>
+      <w:r>
+        <w:t>Kullanıcı</w:t>
+      </w:r>
+      <w:proofErr w:type="spellEnd"/>
+      <w:r>
+        <w:t xml:space="preserve"> </w:t>
+      </w:r>
+      <w:proofErr w:type="spellStart"/>
+      <w:r>
+        <w:t>Deneyimi</w:t>
+      </w:r>
+      <w:proofErr w:type="spellEnd"/>
+    </w:p>
+    <w:p/>
+    <w:p>
+      <w:r>
+        <w:rPr>
+          <w:b/>
+          <w:bCs/>
+        </w:rPr>
+        <w:t>Isolated Fade Loop</w:t>
+      </w:r>
+      <w:r>
+        <w:t xml:space="preserve">: </w:t>
+      </w:r>
+      <w:proofErr w:type="spellStart"/>
+      <w:r>
+        <w:t>Arka</w:t>
+      </w:r>
+      <w:proofErr w:type="spellEnd"/>
+      <w:r>
+        <w:t xml:space="preserve"> plan </w:t>
+      </w:r>
+      <w:proofErr w:type="spellStart"/>
+      <w:r>
+        <w:t>videosu</w:t>
+      </w:r>
+      <w:proofErr w:type="spellEnd"/>
+      <w:r>
+        <w:t xml:space="preserve"> 0. </w:t>
+      </w:r>
+      <w:proofErr w:type="spellStart"/>
+      <w:r>
+        <w:t>saniyeden</w:t>
+      </w:r>
+      <w:proofErr w:type="spellEnd"/>
+      <w:r>
+        <w:t xml:space="preserve"> </w:t>
+      </w:r>
+      <w:proofErr w:type="spellStart"/>
+      <w:r>
+        <w:t>başlayıp</w:t>
+      </w:r>
+      <w:proofErr w:type="spellEnd"/>
+      <w:r>
+        <w:t xml:space="preserve"> </w:t>
+      </w:r>
+      <w:proofErr w:type="spellStart"/>
+      <w:r>
+        <w:t>bitime</w:t>
+      </w:r>
+      <w:proofErr w:type="spellEnd"/>
+      <w:r>
+        <w:t xml:space="preserve"> 3 </w:t>
+      </w:r>
+      <w:proofErr w:type="spellStart"/>
+      <w:r>
+        <w:t>saniye</w:t>
+      </w:r>
+      <w:proofErr w:type="spellEnd"/>
+      <w:r>
+        <w:t xml:space="preserve"> kala </w:t>
+      </w:r>
+      <w:proofErr w:type="spellStart"/>
+      <w:r>
+        <w:t>yumuşak</w:t>
+      </w:r>
+      <w:proofErr w:type="spellEnd"/>
+      <w:r>
+        <w:t xml:space="preserve"> </w:t>
+      </w:r>
+      <w:proofErr w:type="spellStart"/>
+      <w:r>
+        <w:t>bir</w:t>
+      </w:r>
+      <w:proofErr w:type="spellEnd"/>
+      <w:r>
+        <w:t xml:space="preserve"> </w:t>
+      </w:r>
+      <w:proofErr w:type="spellStart"/>
+      <w:r>
+        <w:t>kararma</w:t>
+      </w:r>
+      <w:proofErr w:type="spellEnd"/>
+      <w:r>
+        <w:t xml:space="preserve"> </w:t>
+      </w:r>
+      <w:proofErr w:type="spellStart"/>
+      <w:r>
+        <w:t>ile</w:t>
+      </w:r>
+      <w:proofErr w:type="spellEnd"/>
+      <w:r>
+        <w:t xml:space="preserve"> </w:t>
+      </w:r>
+      <w:proofErr w:type="spellStart"/>
+      <w:r>
+        <w:t>başa</w:t>
+      </w:r>
+      <w:proofErr w:type="spellEnd"/>
+      <w:r>
+        <w:t xml:space="preserve"> </w:t>
+      </w:r>
+      <w:proofErr w:type="spellStart"/>
+      <w:r>
+        <w:t>dönüyor</w:t>
+      </w:r>
+      <w:proofErr w:type="spellEnd"/>
+      <w:r>
+        <w:t xml:space="preserve">. </w:t>
+      </w:r>
+      <w:proofErr w:type="spellStart"/>
+      <w:r>
+        <w:t>Kararma</w:t>
+      </w:r>
+      <w:proofErr w:type="spellEnd"/>
+      <w:r>
+        <w:t xml:space="preserve"> </w:t>
+      </w:r>
+      <w:proofErr w:type="spellStart"/>
+      <w:r>
+        <w:t>efekti</w:t>
+      </w:r>
+      <w:proofErr w:type="spellEnd"/>
+      <w:r>
+        <w:t xml:space="preserve"> </w:t>
+      </w:r>
+      <w:proofErr w:type="spellStart"/>
+      <w:r>
+        <w:t>artık</w:t>
+      </w:r>
+      <w:proofErr w:type="spellEnd"/>
+      <w:r>
+        <w:t xml:space="preserve"> </w:t>
+      </w:r>
+      <w:proofErr w:type="spellStart"/>
+      <w:r>
+        <w:t>sadece</w:t>
+      </w:r>
+      <w:proofErr w:type="spellEnd"/>
+      <w:r>
+        <w:t xml:space="preserve"> </w:t>
+      </w:r>
+      <w:proofErr w:type="spellStart"/>
+      <w:r>
+        <w:t>videoyu</w:t>
+      </w:r>
+      <w:proofErr w:type="spellEnd"/>
+      <w:r>
+        <w:t xml:space="preserve"> </w:t>
+      </w:r>
+      <w:proofErr w:type="spellStart"/>
+      <w:r>
+        <w:t>etkiliyor</w:t>
+      </w:r>
+      <w:proofErr w:type="spellEnd"/>
+      <w:r>
+        <w:t xml:space="preserve">; Upload </w:t>
+      </w:r>
+      <w:proofErr w:type="spellStart"/>
+      <w:r>
+        <w:t>kartı</w:t>
+      </w:r>
+      <w:proofErr w:type="spellEnd"/>
+      <w:r>
+        <w:t xml:space="preserve"> her zaman net </w:t>
+      </w:r>
+      <w:proofErr w:type="spellStart"/>
+      <w:r>
+        <w:t>ve</w:t>
+      </w:r>
+      <w:proofErr w:type="spellEnd"/>
+      <w:r>
+        <w:t xml:space="preserve"> </w:t>
+      </w:r>
+      <w:proofErr w:type="spellStart"/>
+      <w:r>
+        <w:t>görünür</w:t>
+      </w:r>
+      <w:proofErr w:type="spellEnd"/>
+      <w:r>
+        <w:t xml:space="preserve"> </w:t>
+      </w:r>
+      <w:proofErr w:type="spellStart"/>
+      <w:r>
+        <w:t>kalıyor</w:t>
+      </w:r>
+      <w:proofErr w:type="spellEnd"/>
+      <w:r>
+        <w:t>.</w:t>
+      </w:r>
+    </w:p>
+    <w:p>
+      <w:r>
+        <w:rPr>
+          <w:b/>
+          <w:bCs/>
+        </w:rPr>
+        <w:t>Hardened Stepper</w:t>
+      </w:r>
+      <w:r>
+        <w:t xml:space="preserve">: Upload </w:t>
+      </w:r>
+      <w:proofErr w:type="spellStart"/>
+      <w:r>
+        <w:t>ekranındaki</w:t>
+      </w:r>
+      <w:proofErr w:type="spellEnd"/>
+      <w:r>
+        <w:t xml:space="preserve"> </w:t>
+      </w:r>
+      <w:proofErr w:type="spellStart"/>
+      <w:r>
+        <w:t>üst</w:t>
+      </w:r>
+      <w:proofErr w:type="spellEnd"/>
+      <w:r>
+        <w:t xml:space="preserve"> </w:t>
+      </w:r>
+      <w:proofErr w:type="spellStart"/>
+      <w:r>
+        <w:t>balonlara</w:t>
+      </w:r>
+      <w:proofErr w:type="spellEnd"/>
+      <w:r>
+        <w:t xml:space="preserve"> </w:t>
+      </w:r>
+      <w:proofErr w:type="spellStart"/>
+      <w:r>
+        <w:t>tıklayarak</w:t>
+      </w:r>
+      <w:proofErr w:type="spellEnd"/>
+      <w:r>
+        <w:t xml:space="preserve"> (</w:t>
+      </w:r>
+      <w:proofErr w:type="spellStart"/>
+      <w:r>
+        <w:t>ileri</w:t>
+      </w:r>
+      <w:proofErr w:type="spellEnd"/>
+      <w:r>
+        <w:t xml:space="preserve"> </w:t>
+      </w:r>
+      <w:proofErr w:type="spellStart"/>
+      <w:r>
+        <w:t>doğru</w:t>
+      </w:r>
+      <w:proofErr w:type="spellEnd"/>
+      <w:r>
+        <w:t xml:space="preserve">) </w:t>
+      </w:r>
+      <w:proofErr w:type="spellStart"/>
+      <w:r>
+        <w:t>zorunlu</w:t>
+      </w:r>
+      <w:proofErr w:type="spellEnd"/>
+      <w:r>
+        <w:t xml:space="preserve"> </w:t>
+      </w:r>
+      <w:proofErr w:type="spellStart"/>
+      <w:r>
+        <w:t>alanları</w:t>
+      </w:r>
+      <w:proofErr w:type="spellEnd"/>
+      <w:r>
+        <w:t xml:space="preserve"> </w:t>
+      </w:r>
+      <w:proofErr w:type="spellStart"/>
+      <w:r>
+        <w:t>atlama</w:t>
+      </w:r>
+      <w:proofErr w:type="spellEnd"/>
+      <w:r>
+        <w:t xml:space="preserve"> </w:t>
+      </w:r>
+      <w:proofErr w:type="spellStart"/>
+      <w:r>
+        <w:t>açığı</w:t>
+      </w:r>
+      <w:proofErr w:type="spellEnd"/>
+      <w:r>
+        <w:t xml:space="preserve"> </w:t>
+      </w:r>
+      <w:proofErr w:type="spellStart"/>
+      <w:r>
+        <w:t>kapatıldı</w:t>
+      </w:r>
+      <w:proofErr w:type="spellEnd"/>
+      <w:r>
+        <w:t xml:space="preserve">. </w:t>
+      </w:r>
+      <w:proofErr w:type="spellStart"/>
+      <w:r>
+        <w:t>Artık</w:t>
+      </w:r>
+      <w:proofErr w:type="spellEnd"/>
+      <w:r>
+        <w:t xml:space="preserve"> </w:t>
+      </w:r>
+      <w:proofErr w:type="spellStart"/>
+      <w:r>
+        <w:t>ileri</w:t>
+      </w:r>
+      <w:proofErr w:type="spellEnd"/>
+      <w:r>
+        <w:t xml:space="preserve"> </w:t>
+      </w:r>
+      <w:proofErr w:type="spellStart"/>
+      <w:r>
+        <w:t>gitmek</w:t>
+      </w:r>
+      <w:proofErr w:type="spellEnd"/>
+      <w:r>
+        <w:t xml:space="preserve"> </w:t>
+      </w:r>
+      <w:proofErr w:type="spellStart"/>
+      <w:r>
+        <w:t>için</w:t>
+      </w:r>
+      <w:proofErr w:type="spellEnd"/>
+      <w:r>
+        <w:t xml:space="preserve"> </w:t>
+      </w:r>
+      <w:proofErr w:type="spellStart"/>
+      <w:r>
+        <w:t>sadece</w:t>
+      </w:r>
+      <w:proofErr w:type="spellEnd"/>
+      <w:r>
+        <w:t xml:space="preserve"> "Next" </w:t>
+      </w:r>
+      <w:proofErr w:type="spellStart"/>
+      <w:r>
+        <w:t>butonu</w:t>
+      </w:r>
+      <w:proofErr w:type="spellEnd"/>
+      <w:r>
+        <w:t xml:space="preserve"> </w:t>
+      </w:r>
+      <w:proofErr w:type="spellStart"/>
+      <w:r>
+        <w:t>ve</w:t>
+      </w:r>
+      <w:proofErr w:type="spellEnd"/>
+      <w:r>
+        <w:t xml:space="preserve"> </w:t>
+      </w:r>
+      <w:proofErr w:type="spellStart"/>
+      <w:r>
+        <w:t>geçerli</w:t>
+      </w:r>
+      <w:proofErr w:type="spellEnd"/>
+      <w:r>
+        <w:t xml:space="preserve"> </w:t>
+      </w:r>
+      <w:proofErr w:type="spellStart"/>
+      <w:r>
+        <w:t>doğrulama</w:t>
+      </w:r>
+      <w:proofErr w:type="spellEnd"/>
+      <w:r>
+        <w:t xml:space="preserve"> </w:t>
+      </w:r>
+      <w:proofErr w:type="spellStart"/>
+      <w:r>
+        <w:t>şart</w:t>
+      </w:r>
+      <w:proofErr w:type="spellEnd"/>
+      <w:r>
+        <w:t>.</w:t>
+      </w:r>
+    </w:p>
+    <w:p>
+      <w:r>
+        <w:rPr>
+          <w:b/>
+          <w:bCs/>
+        </w:rPr>
+        <w:t>Sidebar Purge</w:t>
+      </w:r>
+      <w:r>
+        <w:t xml:space="preserve">: "Up Next" </w:t>
+      </w:r>
+      <w:proofErr w:type="spellStart"/>
+      <w:r>
+        <w:t>listesinde</w:t>
+      </w:r>
+      <w:proofErr w:type="spellEnd"/>
+      <w:r>
+        <w:t xml:space="preserve"> "Processing" </w:t>
+      </w:r>
+      <w:proofErr w:type="spellStart"/>
+      <w:r>
+        <w:t>durumundaki</w:t>
+      </w:r>
+      <w:proofErr w:type="spellEnd"/>
+      <w:r>
+        <w:t xml:space="preserve"> </w:t>
+      </w:r>
+      <w:proofErr w:type="spellStart"/>
+      <w:r>
+        <w:t>videoların</w:t>
+      </w:r>
+      <w:proofErr w:type="spellEnd"/>
+      <w:r>
+        <w:t xml:space="preserve"> </w:t>
+      </w:r>
+      <w:proofErr w:type="spellStart"/>
+      <w:r>
+        <w:t>görünmesi</w:t>
+      </w:r>
+      <w:proofErr w:type="spellEnd"/>
+      <w:r>
+        <w:t xml:space="preserve"> </w:t>
+      </w:r>
+      <w:proofErr w:type="spellStart"/>
+      <w:r>
+        <w:t>engellendi</w:t>
+      </w:r>
+      <w:proofErr w:type="spellEnd"/>
+      <w:r>
+        <w:t xml:space="preserve">; </w:t>
+      </w:r>
+      <w:proofErr w:type="spellStart"/>
+      <w:r>
+        <w:t>sadece</w:t>
+      </w:r>
+      <w:proofErr w:type="spellEnd"/>
+      <w:r>
+        <w:t xml:space="preserve"> "Published" </w:t>
+      </w:r>
+      <w:proofErr w:type="spellStart"/>
+      <w:r>
+        <w:t>videolar</w:t>
+      </w:r>
+      <w:proofErr w:type="spellEnd"/>
+      <w:r>
+        <w:t xml:space="preserve"> </w:t>
+      </w:r>
+      <w:proofErr w:type="spellStart"/>
+      <w:r>
+        <w:t>listeleniyor</w:t>
+      </w:r>
+      <w:proofErr w:type="spellEnd"/>
+      <w:r>
+        <w:t>.</w:t>
+      </w:r>
+    </w:p>
+    <w:p/>
+    <w:p>
+      <w:pPr>
+        <w:pStyle w:val="Balk2"/>
+      </w:pPr>
+      <w:r>
+        <w:rPr>
+          <w:rFonts w:ascii="Segoe UI Symbol" w:hAnsi="Segoe UI Symbol" w:cs="Segoe UI Symbol"/>
+        </w:rPr>
+        <w:t>⚙</w:t>
+      </w:r>
+      <w:r>
+        <w:t xml:space="preserve">️ </w:t>
+      </w:r>
+      <w:proofErr w:type="spellStart"/>
+      <w:r>
+        <w:t>Sistem</w:t>
+      </w:r>
+      <w:proofErr w:type="spellEnd"/>
+      <w:r>
+        <w:t xml:space="preserve"> </w:t>
+      </w:r>
+      <w:proofErr w:type="spellStart"/>
+      <w:r>
+        <w:t>ve</w:t>
+      </w:r>
+      <w:proofErr w:type="spellEnd"/>
+      <w:r>
+        <w:t xml:space="preserve"> </w:t>
+      </w:r>
+      <w:proofErr w:type="spellStart"/>
+      <w:r>
+        <w:t>Depolama</w:t>
+      </w:r>
+      <w:proofErr w:type="spellEnd"/>
+      <w:r>
+        <w:t xml:space="preserve"> </w:t>
+      </w:r>
+      <w:proofErr w:type="spellStart"/>
+      <w:r>
+        <w:t>Yönetimi</w:t>
+      </w:r>
+      <w:proofErr w:type="spellEnd"/>
+    </w:p>
+    <w:p>
+      <w:bookmarkStart w:id="0" w:name="_GoBack"/>
+      <w:bookmarkEnd w:id="0"/>
+    </w:p>
+    <w:p>
+      <w:r>
+        <w:rPr>
+          <w:b/>
+          <w:bCs/>
+        </w:rPr>
+        <w:t>Storage Cleanup Service</w:t>
+      </w:r>
+      <w:r>
+        <w:t xml:space="preserve">: </w:t>
+      </w:r>
+      <w:proofErr w:type="spellStart"/>
+      <w:r>
+        <w:t>Sunucu</w:t>
+      </w:r>
+      <w:proofErr w:type="spellEnd"/>
+      <w:r>
+        <w:t xml:space="preserve"> her </w:t>
+      </w:r>
+      <w:proofErr w:type="spellStart"/>
+      <w:r>
+        <w:t>başladığında</w:t>
+      </w:r>
+      <w:proofErr w:type="spellEnd"/>
+      <w:r>
+        <w:t xml:space="preserve"> </w:t>
+      </w:r>
+      <w:r>
+        <w:rPr>
+          <w:rStyle w:val="HTMLKodu"/>
+          <w:rFonts w:eastAsiaTheme="minorHAnsi"/>
+        </w:rPr>
+        <w:t>storage/</w:t>
+      </w:r>
+      <w:r>
+        <w:t xml:space="preserve"> </w:t>
+      </w:r>
+      <w:proofErr w:type="spellStart"/>
+      <w:r>
+        <w:t>klasörünü</w:t>
+      </w:r>
+      <w:proofErr w:type="spellEnd"/>
+      <w:r>
+        <w:t xml:space="preserve"> </w:t>
+      </w:r>
+      <w:proofErr w:type="spellStart"/>
+      <w:r>
+        <w:t>tarayıp</w:t>
+      </w:r>
+      <w:proofErr w:type="spellEnd"/>
+      <w:r>
+        <w:t xml:space="preserve"> </w:t>
+      </w:r>
+      <w:proofErr w:type="spellStart"/>
+      <w:r>
+        <w:t>veritabanında</w:t>
+      </w:r>
+      <w:proofErr w:type="spellEnd"/>
+      <w:r>
+        <w:t xml:space="preserve"> </w:t>
+      </w:r>
+      <w:proofErr w:type="spellStart"/>
+      <w:r>
+        <w:t>kaydı</w:t>
+      </w:r>
+      <w:proofErr w:type="spellEnd"/>
+      <w:r>
+        <w:t xml:space="preserve"> </w:t>
+      </w:r>
+      <w:proofErr w:type="spellStart"/>
+      <w:r>
+        <w:t>olmayan</w:t>
+      </w:r>
+      <w:proofErr w:type="spellEnd"/>
+      <w:r>
+        <w:t xml:space="preserve"> "</w:t>
+      </w:r>
+      <w:proofErr w:type="spellStart"/>
+      <w:r>
+        <w:t>yetim</w:t>
+      </w:r>
+      <w:proofErr w:type="spellEnd"/>
+      <w:r>
+        <w:t xml:space="preserve">" </w:t>
+      </w:r>
+      <w:proofErr w:type="spellStart"/>
+      <w:r>
+        <w:t>dosyaları</w:t>
+      </w:r>
+      <w:proofErr w:type="spellEnd"/>
+      <w:r>
+        <w:t xml:space="preserve"> </w:t>
+      </w:r>
+      <w:proofErr w:type="spellStart"/>
+      <w:r>
+        <w:t>otomatik</w:t>
+      </w:r>
+      <w:proofErr w:type="spellEnd"/>
+      <w:r>
+        <w:t xml:space="preserve"> </w:t>
+      </w:r>
+      <w:proofErr w:type="spellStart"/>
+      <w:r>
+        <w:t>olarak</w:t>
+      </w:r>
+      <w:proofErr w:type="spellEnd"/>
+      <w:r>
+        <w:t xml:space="preserve"> </w:t>
+      </w:r>
+      <w:proofErr w:type="spellStart"/>
+      <w:r>
+        <w:t>silecek</w:t>
+      </w:r>
+      <w:proofErr w:type="spellEnd"/>
+      <w:r>
+        <w:t xml:space="preserve"> </w:t>
+      </w:r>
+      <w:proofErr w:type="spellStart"/>
+      <w:r>
+        <w:t>mekanizma</w:t>
+      </w:r>
+      <w:proofErr w:type="spellEnd"/>
+      <w:r>
+        <w:t xml:space="preserve"> </w:t>
+      </w:r>
+      <w:proofErr w:type="spellStart"/>
+      <w:r>
+        <w:t>kuruldu</w:t>
+      </w:r>
+      <w:proofErr w:type="spellEnd"/>
+      <w:r>
+        <w:t>.</w:t>
+      </w:r>
+    </w:p>
+    <w:p>
+      <w:r>
+        <w:rPr>
+          <w:b/>
+          <w:bCs/>
+        </w:rPr>
+        <w:t>Instant Purge</w:t>
+      </w:r>
+      <w:r>
+        <w:t xml:space="preserve">: Video </w:t>
+      </w:r>
+      <w:proofErr w:type="spellStart"/>
+      <w:r>
+        <w:t>başarıyla</w:t>
+      </w:r>
+      <w:proofErr w:type="spellEnd"/>
+      <w:r>
+        <w:t xml:space="preserve"> </w:t>
+      </w:r>
+      <w:proofErr w:type="spellStart"/>
+      <w:r>
+        <w:t>yayınlandığı</w:t>
+      </w:r>
+      <w:proofErr w:type="spellEnd"/>
+      <w:r>
+        <w:t xml:space="preserve"> </w:t>
+      </w:r>
+      <w:proofErr w:type="gramStart"/>
+      <w:r>
+        <w:t>an</w:t>
+      </w:r>
+      <w:proofErr w:type="gramEnd"/>
+      <w:r>
+        <w:t xml:space="preserve"> </w:t>
+      </w:r>
+      <w:r>
+        <w:rPr>
+          <w:rStyle w:val="HTMLKodu"/>
+          <w:rFonts w:eastAsiaTheme="minorHAnsi"/>
+        </w:rPr>
+        <w:t>temp/</w:t>
+      </w:r>
+      <w:r>
+        <w:t xml:space="preserve"> </w:t>
+      </w:r>
+      <w:proofErr w:type="spellStart"/>
+      <w:r>
+        <w:t>ve</w:t>
+      </w:r>
+      <w:proofErr w:type="spellEnd"/>
+      <w:r>
+        <w:t xml:space="preserve"> </w:t>
+      </w:r>
+      <w:r>
+        <w:rPr>
+          <w:rStyle w:val="HTMLKodu"/>
+          <w:rFonts w:eastAsiaTheme="minorHAnsi"/>
+        </w:rPr>
+        <w:t>previews/</w:t>
+      </w:r>
+      <w:r>
+        <w:t xml:space="preserve"> </w:t>
+      </w:r>
+      <w:proofErr w:type="spellStart"/>
+      <w:r>
+        <w:t>klasörlerindeki</w:t>
+      </w:r>
+      <w:proofErr w:type="spellEnd"/>
+      <w:r>
+        <w:t xml:space="preserve"> </w:t>
+      </w:r>
+      <w:proofErr w:type="spellStart"/>
+      <w:r>
+        <w:t>geçici</w:t>
+      </w:r>
+      <w:proofErr w:type="spellEnd"/>
+      <w:r>
+        <w:t xml:space="preserve"> </w:t>
+      </w:r>
+      <w:proofErr w:type="spellStart"/>
+      <w:r>
+        <w:t>dosyalar</w:t>
+      </w:r>
+      <w:proofErr w:type="spellEnd"/>
+      <w:r>
+        <w:t xml:space="preserve"> </w:t>
+      </w:r>
+      <w:proofErr w:type="spellStart"/>
+      <w:r>
+        <w:t>anında</w:t>
+      </w:r>
+      <w:proofErr w:type="spellEnd"/>
+      <w:r>
+        <w:t xml:space="preserve"> </w:t>
+      </w:r>
+      <w:proofErr w:type="spellStart"/>
+      <w:r>
+        <w:t>imha</w:t>
+      </w:r>
+      <w:proofErr w:type="spellEnd"/>
+      <w:r>
+        <w:t xml:space="preserve"> </w:t>
+      </w:r>
+      <w:proofErr w:type="spellStart"/>
+      <w:r>
+        <w:t>ediliyor</w:t>
+      </w:r>
+      <w:proofErr w:type="spellEnd"/>
+      <w:r>
+        <w:t>.</w:t>
+      </w:r>
+    </w:p>
+    <w:p>
+      <w:r>
+        <w:rPr>
+          <w:b/>
+          <w:bCs/>
+        </w:rPr>
+        <w:t>Navigation Guard</w:t>
+      </w:r>
+      <w:r>
+        <w:t xml:space="preserve">: </w:t>
+      </w:r>
+      <w:proofErr w:type="spellStart"/>
+      <w:r>
+        <w:t>Yükleme</w:t>
+      </w:r>
+      <w:proofErr w:type="spellEnd"/>
+      <w:r>
+        <w:t xml:space="preserve"> </w:t>
+      </w:r>
+      <w:proofErr w:type="spellStart"/>
+      <w:r>
+        <w:t>sırasında</w:t>
+      </w:r>
+      <w:proofErr w:type="spellEnd"/>
+      <w:r>
+        <w:t xml:space="preserve"> </w:t>
+      </w:r>
+      <w:proofErr w:type="spellStart"/>
+      <w:r>
+        <w:t>sayfayı</w:t>
+      </w:r>
+      <w:proofErr w:type="spellEnd"/>
+      <w:r>
+        <w:t xml:space="preserve"> </w:t>
+      </w:r>
+      <w:proofErr w:type="spellStart"/>
+      <w:r>
+        <w:t>terk</w:t>
+      </w:r>
+      <w:proofErr w:type="spellEnd"/>
+      <w:r>
+        <w:t xml:space="preserve"> </w:t>
+      </w:r>
+      <w:proofErr w:type="spellStart"/>
+      <w:r>
+        <w:t>etmeye</w:t>
+      </w:r>
+      <w:proofErr w:type="spellEnd"/>
+      <w:r>
+        <w:t xml:space="preserve"> </w:t>
+      </w:r>
+      <w:proofErr w:type="spellStart"/>
+      <w:r>
+        <w:t>çalışan</w:t>
+      </w:r>
+      <w:proofErr w:type="spellEnd"/>
+      <w:r>
+        <w:t xml:space="preserve"> </w:t>
+      </w:r>
+      <w:proofErr w:type="spellStart"/>
+      <w:r>
+        <w:t>kullanıcılar</w:t>
+      </w:r>
+      <w:proofErr w:type="spellEnd"/>
+      <w:r>
+        <w:t xml:space="preserve"> </w:t>
+      </w:r>
+      <w:proofErr w:type="spellStart"/>
+      <w:r>
+        <w:t>için</w:t>
+      </w:r>
+      <w:proofErr w:type="spellEnd"/>
+      <w:r>
+        <w:t xml:space="preserve"> "Custom Red Notification Bar" </w:t>
+      </w:r>
+      <w:proofErr w:type="spellStart"/>
+      <w:r>
+        <w:t>eklendi</w:t>
       </w:r>
       <w:proofErr w:type="spellEnd"/>
       <w:r>
@@ -8074,8 +9184,157 @@
 </file>
 
 <file path=word/numbering.xml><?xml version="1.0" encoding="utf-8"?>
-<w:numbering xmlns:wpc="http://schemas.microsoft.com/office/word/2010/wordprocessingCanvas" xmlns:cx="http://schemas.microsoft.com/office/drawing/2014/chartex" xmlns:cx1="http://schemas.microsoft.com/office/drawing/2015/9/8/chartex" xmlns:cx2="http://schemas.microsoft.com/office/drawing/2015/10/21/chartex" xmlns:cx3="http://schemas.microsoft.com/office/drawing/2016/5/9/chartex" xmlns:cx4="http://schemas.microsoft.com/office/drawing/2016/5/10/chartex" xmlns:cx5="http://schemas.microsoft.com/office/drawing/2016/5/11/chartex" xmlns:cx6="http://schemas.microsoft.com/office/drawing/2016/5/12/chartex" xmlns:cx7="http://schemas.microsoft.com/office/drawing/2016/5/13/chartex" xmlns:cx8="http://schemas.microsoft.com/office/drawing/2016/5/14/chartex" xmlns:mc="http://schemas.openxmlformats.org/markup-compatibility/2006" xmlns:aink="http://schemas.microsoft.com/office/drawing/2016/ink" xmlns:am3d="http://schemas.microsoft.com/office/drawing/2017/model3d" xmlns:o="urn:schemas-microsoft-com:office:office" xmlns:oel="http://schemas.microsoft.com/office/2019/extlst" xmlns:r="http://schemas.openxmlformats.org/officeDocument/2006/relationships" xmlns:m="http://schemas.openxmlformats.org/officeDocument/2006/math" xmlns:v="urn:schemas-microsoft-com:vml" xmlns:wp14="http://schemas.microsoft.com/office/word/2010/wordprocessingDrawing" xmlns:wp="http://schemas.openxmlformats.org/drawingml/2006/wordprocessingDrawing" xmlns:w10="urn:schemas-microsoft-com:office:word" xmlns:w="http://schemas.openxmlformats.org/wordprocessingml/2006/main" xmlns:w14="http://schemas.microsoft.com/office/word/2010/wordml" xmlns:w15="http://schemas.microsoft.com/office/word/2012/wordml" xmlns:w16cex="http://schemas.microsoft.com/office/word/2018/wordml/cex" xmlns:w16cid="http://schemas.microsoft.com/office/word/2016/wordml/cid" xmlns:w16="http://schemas.microsoft.com/office/word/2018/wordml" xmlns:w16du="http://schemas.microsoft.com/office/word/2023/wordml/word16du" xmlns:w16sdtdh="http://schemas.microsoft.com/office/word/2020/wordml/sdtdatahash" xmlns:w16sdtfl="http://schemas.microsoft.com/office/word/2024/wordml/sdtformatlock" xmlns:w16se="http://schemas.microsoft.com/office/word/2015/wordml/symex" xmlns:wpg="http://schemas.microsoft.com/office/word/2010/wordprocessingGroup" xmlns:wpi="http://schemas.microsoft.com/office/word/2010/wordprocessingInk" xmlns:wne="http://schemas.microsoft.com/office/word/2006/wordml" xmlns:wps="http://schemas.microsoft.com/office/word/2010/wordprocessingShape" mc:Ignorable="w14 w15 w16se w16cid w16 w16cex w16sdtdh w16sdtfl w16du wp14">
+<w:numbering xmlns:wpc="http://schemas.microsoft.com/office/word/2010/wordprocessingCanvas" xmlns:cx="http://schemas.microsoft.com/office/drawing/2014/chartex" xmlns:mc="http://schemas.openxmlformats.org/markup-compatibility/2006" xmlns:o="urn:schemas-microsoft-com:office:office" xmlns:r="http://schemas.openxmlformats.org/officeDocument/2006/relationships" xmlns:m="http://schemas.openxmlformats.org/officeDocument/2006/math" xmlns:v="urn:schemas-microsoft-com:vml" xmlns:wp14="http://schemas.microsoft.com/office/word/2010/wordprocessingDrawing" xmlns:wp="http://schemas.openxmlformats.org/drawingml/2006/wordprocessingDrawing" xmlns:w10="urn:schemas-microsoft-com:office:word" xmlns:w="http://schemas.openxmlformats.org/wordprocessingml/2006/main" xmlns:w14="http://schemas.microsoft.com/office/word/2010/wordml" xmlns:w15="http://schemas.microsoft.com/office/word/2012/wordml" xmlns:w16se="http://schemas.microsoft.com/office/word/2015/wordml/symex" xmlns:wpg="http://schemas.microsoft.com/office/word/2010/wordprocessingGroup" xmlns:wpi="http://schemas.microsoft.com/office/word/2010/wordprocessingInk" xmlns:wne="http://schemas.microsoft.com/office/word/2006/wordml" xmlns:wps="http://schemas.microsoft.com/office/word/2010/wordprocessingShape" mc:Ignorable="w14 w15 w16se wp14">
   <w:abstractNum w:abstractNumId="0" w15:restartNumberingAfterBreak="0">
+    <w:nsid w:val="048F00A7"/>
+    <w:multiLevelType w:val="multilevel"/>
+    <w:tmpl w:val="852C4B76"/>
+    <w:lvl w:ilvl="0">
+      <w:start w:val="1"/>
+      <w:numFmt w:val="bullet"/>
+      <w:lvlText w:val=""/>
+      <w:lvlJc w:val="left"/>
+      <w:pPr>
+        <w:tabs>
+          <w:tab w:val="num" w:pos="720"/>
+        </w:tabs>
+        <w:ind w:left="720" w:hanging="360"/>
+      </w:pPr>
+      <w:rPr>
+        <w:rFonts w:ascii="Symbol" w:hAnsi="Symbol" w:hint="default"/>
+        <w:sz w:val="20"/>
+      </w:rPr>
+    </w:lvl>
+    <w:lvl w:ilvl="1" w:tentative="1">
+      <w:start w:val="1"/>
+      <w:numFmt w:val="bullet"/>
+      <w:lvlText w:val="o"/>
+      <w:lvlJc w:val="left"/>
+      <w:pPr>
+        <w:tabs>
+          <w:tab w:val="num" w:pos="1440"/>
+        </w:tabs>
+        <w:ind w:left="1440" w:hanging="360"/>
+      </w:pPr>
+      <w:rPr>
+        <w:rFonts w:ascii="Courier New" w:hAnsi="Courier New" w:hint="default"/>
+        <w:sz w:val="20"/>
+      </w:rPr>
+    </w:lvl>
+    <w:lvl w:ilvl="2" w:tentative="1">
+      <w:start w:val="1"/>
+      <w:numFmt w:val="bullet"/>
+      <w:lvlText w:val=""/>
+      <w:lvlJc w:val="left"/>
+      <w:pPr>
+        <w:tabs>
+          <w:tab w:val="num" w:pos="2160"/>
+        </w:tabs>
+        <w:ind w:left="2160" w:hanging="360"/>
+      </w:pPr>
+      <w:rPr>
+        <w:rFonts w:ascii="Wingdings" w:hAnsi="Wingdings" w:hint="default"/>
+        <w:sz w:val="20"/>
+      </w:rPr>
+    </w:lvl>
+    <w:lvl w:ilvl="3" w:tentative="1">
+      <w:start w:val="1"/>
+      <w:numFmt w:val="bullet"/>
+      <w:lvlText w:val=""/>
+      <w:lvlJc w:val="left"/>
+      <w:pPr>
+        <w:tabs>
+          <w:tab w:val="num" w:pos="2880"/>
+        </w:tabs>
+        <w:ind w:left="2880" w:hanging="360"/>
+      </w:pPr>
+      <w:rPr>
+        <w:rFonts w:ascii="Wingdings" w:hAnsi="Wingdings" w:hint="default"/>
+        <w:sz w:val="20"/>
+      </w:rPr>
+    </w:lvl>
+    <w:lvl w:ilvl="4" w:tentative="1">
+      <w:start w:val="1"/>
+      <w:numFmt w:val="bullet"/>
+      <w:lvlText w:val=""/>
+      <w:lvlJc w:val="left"/>
+      <w:pPr>
+        <w:tabs>
+          <w:tab w:val="num" w:pos="3600"/>
+        </w:tabs>
+        <w:ind w:left="3600" w:hanging="360"/>
+      </w:pPr>
+      <w:rPr>
+        <w:rFonts w:ascii="Wingdings" w:hAnsi="Wingdings" w:hint="default"/>
+        <w:sz w:val="20"/>
+      </w:rPr>
+    </w:lvl>
+    <w:lvl w:ilvl="5" w:tentative="1">
+      <w:start w:val="1"/>
+      <w:numFmt w:val="bullet"/>
+      <w:lvlText w:val=""/>
+      <w:lvlJc w:val="left"/>
+      <w:pPr>
+        <w:tabs>
+          <w:tab w:val="num" w:pos="4320"/>
+        </w:tabs>
+        <w:ind w:left="4320" w:hanging="360"/>
+      </w:pPr>
+      <w:rPr>
+        <w:rFonts w:ascii="Wingdings" w:hAnsi="Wingdings" w:hint="default"/>
+        <w:sz w:val="20"/>
+      </w:rPr>
+    </w:lvl>
+    <w:lvl w:ilvl="6" w:tentative="1">
+      <w:start w:val="1"/>
+      <w:numFmt w:val="bullet"/>
+      <w:lvlText w:val=""/>
+      <w:lvlJc w:val="left"/>
+      <w:pPr>
+        <w:tabs>
+          <w:tab w:val="num" w:pos="5040"/>
+        </w:tabs>
+        <w:ind w:left="5040" w:hanging="360"/>
+      </w:pPr>
+      <w:rPr>
+        <w:rFonts w:ascii="Wingdings" w:hAnsi="Wingdings" w:hint="default"/>
+        <w:sz w:val="20"/>
+      </w:rPr>
+    </w:lvl>
+    <w:lvl w:ilvl="7" w:tentative="1">
+      <w:start w:val="1"/>
+      <w:numFmt w:val="bullet"/>
+      <w:lvlText w:val=""/>
+      <w:lvlJc w:val="left"/>
+      <w:pPr>
+        <w:tabs>
+          <w:tab w:val="num" w:pos="5760"/>
+        </w:tabs>
+        <w:ind w:left="5760" w:hanging="360"/>
+      </w:pPr>
+      <w:rPr>
+        <w:rFonts w:ascii="Wingdings" w:hAnsi="Wingdings" w:hint="default"/>
+        <w:sz w:val="20"/>
+      </w:rPr>
+    </w:lvl>
+    <w:lvl w:ilvl="8" w:tentative="1">
+      <w:start w:val="1"/>
+      <w:numFmt w:val="bullet"/>
+      <w:lvlText w:val=""/>
+      <w:lvlJc w:val="left"/>
+      <w:pPr>
+        <w:tabs>
+          <w:tab w:val="num" w:pos="6480"/>
+        </w:tabs>
+        <w:ind w:left="6480" w:hanging="360"/>
+      </w:pPr>
+      <w:rPr>
+        <w:rFonts w:ascii="Wingdings" w:hAnsi="Wingdings" w:hint="default"/>
+        <w:sz w:val="20"/>
+      </w:rPr>
+    </w:lvl>
+  </w:abstractNum>
+  <w:abstractNum w:abstractNumId="1" w15:restartNumberingAfterBreak="0">
     <w:nsid w:val="0BFF7935"/>
     <w:multiLevelType w:val="multilevel"/>
     <w:tmpl w:val="6D2A77AC"/>
@@ -8224,7 +9483,7 @@
       </w:rPr>
     </w:lvl>
   </w:abstractNum>
-  <w:abstractNum w:abstractNumId="1" w15:restartNumberingAfterBreak="0">
+  <w:abstractNum w:abstractNumId="2" w15:restartNumberingAfterBreak="0">
     <w:nsid w:val="1B4B4F12"/>
     <w:multiLevelType w:val="multilevel"/>
     <w:tmpl w:val="4D86952E"/>
@@ -8373,7 +9632,7 @@
       </w:rPr>
     </w:lvl>
   </w:abstractNum>
-  <w:abstractNum w:abstractNumId="2" w15:restartNumberingAfterBreak="0">
+  <w:abstractNum w:abstractNumId="3" w15:restartNumberingAfterBreak="0">
     <w:nsid w:val="253113D4"/>
     <w:multiLevelType w:val="multilevel"/>
     <w:tmpl w:val="BF828D5A"/>
@@ -8522,7 +9781,7 @@
       </w:rPr>
     </w:lvl>
   </w:abstractNum>
-  <w:abstractNum w:abstractNumId="3" w15:restartNumberingAfterBreak="0">
+  <w:abstractNum w:abstractNumId="4" w15:restartNumberingAfterBreak="0">
     <w:nsid w:val="26346050"/>
     <w:multiLevelType w:val="multilevel"/>
     <w:tmpl w:val="6ED6A240"/>
@@ -8671,7 +9930,7 @@
       </w:rPr>
     </w:lvl>
   </w:abstractNum>
-  <w:abstractNum w:abstractNumId="4" w15:restartNumberingAfterBreak="0">
+  <w:abstractNum w:abstractNumId="5" w15:restartNumberingAfterBreak="0">
     <w:nsid w:val="266F1FE1"/>
     <w:multiLevelType w:val="multilevel"/>
     <w:tmpl w:val="6EC0333C"/>
@@ -8820,7 +10079,7 @@
       </w:rPr>
     </w:lvl>
   </w:abstractNum>
-  <w:abstractNum w:abstractNumId="5" w15:restartNumberingAfterBreak="0">
+  <w:abstractNum w:abstractNumId="6" w15:restartNumberingAfterBreak="0">
     <w:nsid w:val="29CF18CF"/>
     <w:multiLevelType w:val="multilevel"/>
     <w:tmpl w:val="D6868184"/>
@@ -8969,7 +10228,7 @@
       </w:rPr>
     </w:lvl>
   </w:abstractNum>
-  <w:abstractNum w:abstractNumId="6" w15:restartNumberingAfterBreak="0">
+  <w:abstractNum w:abstractNumId="7" w15:restartNumberingAfterBreak="0">
     <w:nsid w:val="2BBB4EEA"/>
     <w:multiLevelType w:val="multilevel"/>
     <w:tmpl w:val="7CE28AFE"/>
@@ -9118,7 +10377,156 @@
       </w:rPr>
     </w:lvl>
   </w:abstractNum>
-  <w:abstractNum w:abstractNumId="7" w15:restartNumberingAfterBreak="0">
+  <w:abstractNum w:abstractNumId="8" w15:restartNumberingAfterBreak="0">
+    <w:nsid w:val="36FF230C"/>
+    <w:multiLevelType w:val="multilevel"/>
+    <w:tmpl w:val="89445C44"/>
+    <w:lvl w:ilvl="0">
+      <w:start w:val="1"/>
+      <w:numFmt w:val="bullet"/>
+      <w:lvlText w:val=""/>
+      <w:lvlJc w:val="left"/>
+      <w:pPr>
+        <w:tabs>
+          <w:tab w:val="num" w:pos="720"/>
+        </w:tabs>
+        <w:ind w:left="720" w:hanging="360"/>
+      </w:pPr>
+      <w:rPr>
+        <w:rFonts w:ascii="Symbol" w:hAnsi="Symbol" w:hint="default"/>
+        <w:sz w:val="20"/>
+      </w:rPr>
+    </w:lvl>
+    <w:lvl w:ilvl="1" w:tentative="1">
+      <w:start w:val="1"/>
+      <w:numFmt w:val="bullet"/>
+      <w:lvlText w:val="o"/>
+      <w:lvlJc w:val="left"/>
+      <w:pPr>
+        <w:tabs>
+          <w:tab w:val="num" w:pos="1440"/>
+        </w:tabs>
+        <w:ind w:left="1440" w:hanging="360"/>
+      </w:pPr>
+      <w:rPr>
+        <w:rFonts w:ascii="Courier New" w:hAnsi="Courier New" w:hint="default"/>
+        <w:sz w:val="20"/>
+      </w:rPr>
+    </w:lvl>
+    <w:lvl w:ilvl="2" w:tentative="1">
+      <w:start w:val="1"/>
+      <w:numFmt w:val="bullet"/>
+      <w:lvlText w:val=""/>
+      <w:lvlJc w:val="left"/>
+      <w:pPr>
+        <w:tabs>
+          <w:tab w:val="num" w:pos="2160"/>
+        </w:tabs>
+        <w:ind w:left="2160" w:hanging="360"/>
+      </w:pPr>
+      <w:rPr>
+        <w:rFonts w:ascii="Wingdings" w:hAnsi="Wingdings" w:hint="default"/>
+        <w:sz w:val="20"/>
+      </w:rPr>
+    </w:lvl>
+    <w:lvl w:ilvl="3" w:tentative="1">
+      <w:start w:val="1"/>
+      <w:numFmt w:val="bullet"/>
+      <w:lvlText w:val=""/>
+      <w:lvlJc w:val="left"/>
+      <w:pPr>
+        <w:tabs>
+          <w:tab w:val="num" w:pos="2880"/>
+        </w:tabs>
+        <w:ind w:left="2880" w:hanging="360"/>
+      </w:pPr>
+      <w:rPr>
+        <w:rFonts w:ascii="Wingdings" w:hAnsi="Wingdings" w:hint="default"/>
+        <w:sz w:val="20"/>
+      </w:rPr>
+    </w:lvl>
+    <w:lvl w:ilvl="4" w:tentative="1">
+      <w:start w:val="1"/>
+      <w:numFmt w:val="bullet"/>
+      <w:lvlText w:val=""/>
+      <w:lvlJc w:val="left"/>
+      <w:pPr>
+        <w:tabs>
+          <w:tab w:val="num" w:pos="3600"/>
+        </w:tabs>
+        <w:ind w:left="3600" w:hanging="360"/>
+      </w:pPr>
+      <w:rPr>
+        <w:rFonts w:ascii="Wingdings" w:hAnsi="Wingdings" w:hint="default"/>
+        <w:sz w:val="20"/>
+      </w:rPr>
+    </w:lvl>
+    <w:lvl w:ilvl="5" w:tentative="1">
+      <w:start w:val="1"/>
+      <w:numFmt w:val="bullet"/>
+      <w:lvlText w:val=""/>
+      <w:lvlJc w:val="left"/>
+      <w:pPr>
+        <w:tabs>
+          <w:tab w:val="num" w:pos="4320"/>
+        </w:tabs>
+        <w:ind w:left="4320" w:hanging="360"/>
+      </w:pPr>
+      <w:rPr>
+        <w:rFonts w:ascii="Wingdings" w:hAnsi="Wingdings" w:hint="default"/>
+        <w:sz w:val="20"/>
+      </w:rPr>
+    </w:lvl>
+    <w:lvl w:ilvl="6" w:tentative="1">
+      <w:start w:val="1"/>
+      <w:numFmt w:val="bullet"/>
+      <w:lvlText w:val=""/>
+      <w:lvlJc w:val="left"/>
+      <w:pPr>
+        <w:tabs>
+          <w:tab w:val="num" w:pos="5040"/>
+        </w:tabs>
+        <w:ind w:left="5040" w:hanging="360"/>
+      </w:pPr>
+      <w:rPr>
+        <w:rFonts w:ascii="Wingdings" w:hAnsi="Wingdings" w:hint="default"/>
+        <w:sz w:val="20"/>
+      </w:rPr>
+    </w:lvl>
+    <w:lvl w:ilvl="7" w:tentative="1">
+      <w:start w:val="1"/>
+      <w:numFmt w:val="bullet"/>
+      <w:lvlText w:val=""/>
+      <w:lvlJc w:val="left"/>
+      <w:pPr>
+        <w:tabs>
+          <w:tab w:val="num" w:pos="5760"/>
+        </w:tabs>
+        <w:ind w:left="5760" w:hanging="360"/>
+      </w:pPr>
+      <w:rPr>
+        <w:rFonts w:ascii="Wingdings" w:hAnsi="Wingdings" w:hint="default"/>
+        <w:sz w:val="20"/>
+      </w:rPr>
+    </w:lvl>
+    <w:lvl w:ilvl="8" w:tentative="1">
+      <w:start w:val="1"/>
+      <w:numFmt w:val="bullet"/>
+      <w:lvlText w:val=""/>
+      <w:lvlJc w:val="left"/>
+      <w:pPr>
+        <w:tabs>
+          <w:tab w:val="num" w:pos="6480"/>
+        </w:tabs>
+        <w:ind w:left="6480" w:hanging="360"/>
+      </w:pPr>
+      <w:rPr>
+        <w:rFonts w:ascii="Wingdings" w:hAnsi="Wingdings" w:hint="default"/>
+        <w:sz w:val="20"/>
+      </w:rPr>
+    </w:lvl>
+  </w:abstractNum>
+  <w:abstractNum w:abstractNumId="9" w15:restartNumberingAfterBreak="0">
     <w:nsid w:val="3B3F2866"/>
     <w:multiLevelType w:val="multilevel"/>
     <w:tmpl w:val="2B34CEF8"/>
@@ -9267,7 +10675,156 @@
       </w:rPr>
     </w:lvl>
   </w:abstractNum>
-  <w:abstractNum w:abstractNumId="8" w15:restartNumberingAfterBreak="0">
+  <w:abstractNum w:abstractNumId="10" w15:restartNumberingAfterBreak="0">
+    <w:nsid w:val="4D0B5FAA"/>
+    <w:multiLevelType w:val="multilevel"/>
+    <w:tmpl w:val="76041C5A"/>
+    <w:lvl w:ilvl="0">
+      <w:start w:val="1"/>
+      <w:numFmt w:val="bullet"/>
+      <w:lvlText w:val=""/>
+      <w:lvlJc w:val="left"/>
+      <w:pPr>
+        <w:tabs>
+          <w:tab w:val="num" w:pos="720"/>
+        </w:tabs>
+        <w:ind w:left="720" w:hanging="360"/>
+      </w:pPr>
+      <w:rPr>
+        <w:rFonts w:ascii="Symbol" w:hAnsi="Symbol" w:hint="default"/>
+        <w:sz w:val="20"/>
+      </w:rPr>
+    </w:lvl>
+    <w:lvl w:ilvl="1" w:tentative="1">
+      <w:start w:val="1"/>
+      <w:numFmt w:val="bullet"/>
+      <w:lvlText w:val="o"/>
+      <w:lvlJc w:val="left"/>
+      <w:pPr>
+        <w:tabs>
+          <w:tab w:val="num" w:pos="1440"/>
+        </w:tabs>
+        <w:ind w:left="1440" w:hanging="360"/>
+      </w:pPr>
+      <w:rPr>
+        <w:rFonts w:ascii="Courier New" w:hAnsi="Courier New" w:hint="default"/>
+        <w:sz w:val="20"/>
+      </w:rPr>
+    </w:lvl>
+    <w:lvl w:ilvl="2" w:tentative="1">
+      <w:start w:val="1"/>
+      <w:numFmt w:val="bullet"/>
+      <w:lvlText w:val=""/>
+      <w:lvlJc w:val="left"/>
+      <w:pPr>
+        <w:tabs>
+          <w:tab w:val="num" w:pos="2160"/>
+        </w:tabs>
+        <w:ind w:left="2160" w:hanging="360"/>
+      </w:pPr>
+      <w:rPr>
+        <w:rFonts w:ascii="Wingdings" w:hAnsi="Wingdings" w:hint="default"/>
+        <w:sz w:val="20"/>
+      </w:rPr>
+    </w:lvl>
+    <w:lvl w:ilvl="3" w:tentative="1">
+      <w:start w:val="1"/>
+      <w:numFmt w:val="bullet"/>
+      <w:lvlText w:val=""/>
+      <w:lvlJc w:val="left"/>
+      <w:pPr>
+        <w:tabs>
+          <w:tab w:val="num" w:pos="2880"/>
+        </w:tabs>
+        <w:ind w:left="2880" w:hanging="360"/>
+      </w:pPr>
+      <w:rPr>
+        <w:rFonts w:ascii="Wingdings" w:hAnsi="Wingdings" w:hint="default"/>
+        <w:sz w:val="20"/>
+      </w:rPr>
+    </w:lvl>
+    <w:lvl w:ilvl="4" w:tentative="1">
+      <w:start w:val="1"/>
+      <w:numFmt w:val="bullet"/>
+      <w:lvlText w:val=""/>
+      <w:lvlJc w:val="left"/>
+      <w:pPr>
+        <w:tabs>
+          <w:tab w:val="num" w:pos="3600"/>
+        </w:tabs>
+        <w:ind w:left="3600" w:hanging="360"/>
+      </w:pPr>
+      <w:rPr>
+        <w:rFonts w:ascii="Wingdings" w:hAnsi="Wingdings" w:hint="default"/>
+        <w:sz w:val="20"/>
+      </w:rPr>
+    </w:lvl>
+    <w:lvl w:ilvl="5" w:tentative="1">
+      <w:start w:val="1"/>
+      <w:numFmt w:val="bullet"/>
+      <w:lvlText w:val=""/>
+      <w:lvlJc w:val="left"/>
+      <w:pPr>
+        <w:tabs>
+          <w:tab w:val="num" w:pos="4320"/>
+        </w:tabs>
+        <w:ind w:left="4320" w:hanging="360"/>
+      </w:pPr>
+      <w:rPr>
+        <w:rFonts w:ascii="Wingdings" w:hAnsi="Wingdings" w:hint="default"/>
+        <w:sz w:val="20"/>
+      </w:rPr>
+    </w:lvl>
+    <w:lvl w:ilvl="6" w:tentative="1">
+      <w:start w:val="1"/>
+      <w:numFmt w:val="bullet"/>
+      <w:lvlText w:val=""/>
+      <w:lvlJc w:val="left"/>
+      <w:pPr>
+        <w:tabs>
+          <w:tab w:val="num" w:pos="5040"/>
+        </w:tabs>
+        <w:ind w:left="5040" w:hanging="360"/>
+      </w:pPr>
+      <w:rPr>
+        <w:rFonts w:ascii="Wingdings" w:hAnsi="Wingdings" w:hint="default"/>
+        <w:sz w:val="20"/>
+      </w:rPr>
+    </w:lvl>
+    <w:lvl w:ilvl="7" w:tentative="1">
+      <w:start w:val="1"/>
+      <w:numFmt w:val="bullet"/>
+      <w:lvlText w:val=""/>
+      <w:lvlJc w:val="left"/>
+      <w:pPr>
+        <w:tabs>
+          <w:tab w:val="num" w:pos="5760"/>
+        </w:tabs>
+        <w:ind w:left="5760" w:hanging="360"/>
+      </w:pPr>
+      <w:rPr>
+        <w:rFonts w:ascii="Wingdings" w:hAnsi="Wingdings" w:hint="default"/>
+        <w:sz w:val="20"/>
+      </w:rPr>
+    </w:lvl>
+    <w:lvl w:ilvl="8" w:tentative="1">
+      <w:start w:val="1"/>
+      <w:numFmt w:val="bullet"/>
+      <w:lvlText w:val=""/>
+      <w:lvlJc w:val="left"/>
+      <w:pPr>
+        <w:tabs>
+          <w:tab w:val="num" w:pos="6480"/>
+        </w:tabs>
+        <w:ind w:left="6480" w:hanging="360"/>
+      </w:pPr>
+      <w:rPr>
+        <w:rFonts w:ascii="Wingdings" w:hAnsi="Wingdings" w:hint="default"/>
+        <w:sz w:val="20"/>
+      </w:rPr>
+    </w:lvl>
+  </w:abstractNum>
+  <w:abstractNum w:abstractNumId="11" w15:restartNumberingAfterBreak="0">
     <w:nsid w:val="4D1E33FC"/>
     <w:multiLevelType w:val="multilevel"/>
     <w:tmpl w:val="EDAA5666"/>
@@ -9416,7 +10973,7 @@
       </w:rPr>
     </w:lvl>
   </w:abstractNum>
-  <w:abstractNum w:abstractNumId="9" w15:restartNumberingAfterBreak="0">
+  <w:abstractNum w:abstractNumId="12" w15:restartNumberingAfterBreak="0">
     <w:nsid w:val="675F69FF"/>
     <w:multiLevelType w:val="multilevel"/>
     <w:tmpl w:val="412E08BC"/>
@@ -9565,7 +11122,7 @@
       </w:rPr>
     </w:lvl>
   </w:abstractNum>
-  <w:abstractNum w:abstractNumId="10" w15:restartNumberingAfterBreak="0">
+  <w:abstractNum w:abstractNumId="13" w15:restartNumberingAfterBreak="0">
     <w:nsid w:val="79E87BB3"/>
     <w:multiLevelType w:val="multilevel"/>
     <w:tmpl w:val="C29457BE"/>
@@ -9714,7 +11271,7 @@
       </w:rPr>
     </w:lvl>
   </w:abstractNum>
-  <w:abstractNum w:abstractNumId="11" w15:restartNumberingAfterBreak="0">
+  <w:abstractNum w:abstractNumId="14" w15:restartNumberingAfterBreak="0">
     <w:nsid w:val="7ECA4EF3"/>
     <w:multiLevelType w:val="multilevel"/>
     <w:tmpl w:val="01D0E6E2"/>
@@ -9863,47 +11420,56 @@
       </w:rPr>
     </w:lvl>
   </w:abstractNum>
-  <w:num w:numId="1" w16cid:durableId="540363085">
+  <w:num w:numId="1">
+    <w:abstractNumId w:val="7"/>
+  </w:num>
+  <w:num w:numId="2">
+    <w:abstractNumId w:val="11"/>
+  </w:num>
+  <w:num w:numId="3">
+    <w:abstractNumId w:val="13"/>
+  </w:num>
+  <w:num w:numId="4">
     <w:abstractNumId w:val="6"/>
   </w:num>
-  <w:num w:numId="2" w16cid:durableId="283123268">
-    <w:abstractNumId w:val="8"/>
+  <w:num w:numId="5">
+    <w:abstractNumId w:val="4"/>
   </w:num>
-  <w:num w:numId="3" w16cid:durableId="365956807">
+  <w:num w:numId="6">
+    <w:abstractNumId w:val="14"/>
+  </w:num>
+  <w:num w:numId="7">
+    <w:abstractNumId w:val="3"/>
+  </w:num>
+  <w:num w:numId="8">
+    <w:abstractNumId w:val="2"/>
+  </w:num>
+  <w:num w:numId="9">
+    <w:abstractNumId w:val="9"/>
+  </w:num>
+  <w:num w:numId="10">
+    <w:abstractNumId w:val="12"/>
+  </w:num>
+  <w:num w:numId="11">
+    <w:abstractNumId w:val="5"/>
+  </w:num>
+  <w:num w:numId="12">
+    <w:abstractNumId w:val="1"/>
+  </w:num>
+  <w:num w:numId="13">
     <w:abstractNumId w:val="10"/>
   </w:num>
-  <w:num w:numId="4" w16cid:durableId="1386568254">
-    <w:abstractNumId w:val="5"/>
+  <w:num w:numId="14">
+    <w:abstractNumId w:val="0"/>
   </w:num>
-  <w:num w:numId="5" w16cid:durableId="652762591">
-    <w:abstractNumId w:val="3"/>
-  </w:num>
-  <w:num w:numId="6" w16cid:durableId="1549995929">
-    <w:abstractNumId w:val="11"/>
-  </w:num>
-  <w:num w:numId="7" w16cid:durableId="1052264312">
-    <w:abstractNumId w:val="2"/>
-  </w:num>
-  <w:num w:numId="8" w16cid:durableId="1448699725">
-    <w:abstractNumId w:val="1"/>
-  </w:num>
-  <w:num w:numId="9" w16cid:durableId="1054893555">
-    <w:abstractNumId w:val="7"/>
-  </w:num>
-  <w:num w:numId="10" w16cid:durableId="1213348311">
-    <w:abstractNumId w:val="9"/>
-  </w:num>
-  <w:num w:numId="11" w16cid:durableId="166336436">
-    <w:abstractNumId w:val="4"/>
-  </w:num>
-  <w:num w:numId="12" w16cid:durableId="1134639652">
-    <w:abstractNumId w:val="0"/>
+  <w:num w:numId="15">
+    <w:abstractNumId w:val="8"/>
   </w:num>
 </w:numbering>
 </file>
 
 <file path=word/styles.xml><?xml version="1.0" encoding="utf-8"?>
-<w:styles xmlns:mc="http://schemas.openxmlformats.org/markup-compatibility/2006" xmlns:r="http://schemas.openxmlformats.org/officeDocument/2006/relationships" xmlns:w="http://schemas.openxmlformats.org/wordprocessingml/2006/main" xmlns:w14="http://schemas.microsoft.com/office/word/2010/wordml" xmlns:w15="http://schemas.microsoft.com/office/word/2012/wordml" xmlns:w16cex="http://schemas.microsoft.com/office/word/2018/wordml/cex" xmlns:w16cid="http://schemas.microsoft.com/office/word/2016/wordml/cid" xmlns:w16="http://schemas.microsoft.com/office/word/2018/wordml" xmlns:w16du="http://schemas.microsoft.com/office/word/2023/wordml/word16du" xmlns:w16sdtdh="http://schemas.microsoft.com/office/word/2020/wordml/sdtdatahash" xmlns:w16sdtfl="http://schemas.microsoft.com/office/word/2024/wordml/sdtformatlock" xmlns:w16se="http://schemas.microsoft.com/office/word/2015/wordml/symex" mc:Ignorable="w14 w15 w16se w16cid w16 w16cex w16sdtdh w16sdtfl w16du">
+<w:styles xmlns:mc="http://schemas.openxmlformats.org/markup-compatibility/2006" xmlns:r="http://schemas.openxmlformats.org/officeDocument/2006/relationships" xmlns:w="http://schemas.openxmlformats.org/wordprocessingml/2006/main" xmlns:w14="http://schemas.microsoft.com/office/word/2010/wordml" xmlns:w15="http://schemas.microsoft.com/office/word/2012/wordml" xmlns:w16se="http://schemas.microsoft.com/office/word/2015/wordml/symex" mc:Ignorable="w14 w15 w16se">
   <w:docDefaults>
     <w:rPrDefault>
       <w:rPr>
@@ -9919,7 +11485,7 @@
       </w:pPr>
     </w:pPrDefault>
   </w:docDefaults>
-  <w:latentStyles w:defLockedState="0" w:defUIPriority="99" w:defSemiHidden="0" w:defUnhideWhenUsed="0" w:defQFormat="0" w:count="376">
+  <w:latentStyles w:defLockedState="0" w:defUIPriority="99" w:defSemiHidden="0" w:defUnhideWhenUsed="0" w:defQFormat="0" w:count="371">
     <w:lsdException w:name="Normal" w:uiPriority="0" w:qFormat="1"/>
     <w:lsdException w:name="heading 1" w:uiPriority="9" w:qFormat="1"/>
     <w:lsdException w:name="heading 2" w:semiHidden="1" w:uiPriority="9" w:unhideWhenUsed="1" w:qFormat="1"/>
@@ -10291,11 +11857,6 @@
     <w:lsdException w:name="List Table 5 Dark Accent 6" w:uiPriority="50"/>
     <w:lsdException w:name="List Table 6 Colorful Accent 6" w:uiPriority="51"/>
     <w:lsdException w:name="List Table 7 Colorful Accent 6" w:uiPriority="52"/>
-    <w:lsdException w:name="Mention" w:semiHidden="1" w:unhideWhenUsed="1"/>
-    <w:lsdException w:name="Smart Hyperlink" w:semiHidden="1" w:unhideWhenUsed="1"/>
-    <w:lsdException w:name="Hashtag" w:semiHidden="1" w:unhideWhenUsed="1"/>
-    <w:lsdException w:name="Unresolved Mention" w:semiHidden="1" w:unhideWhenUsed="1"/>
-    <w:lsdException w:name="Smart Link" w:semiHidden="1" w:unhideWhenUsed="1"/>
   </w:latentStyles>
   <w:style w:type="paragraph" w:default="1" w:styleId="Normal">
     <w:name w:val="Normal"/>
@@ -10370,9 +11931,33 @@
       <w:szCs w:val="24"/>
     </w:rPr>
   </w:style>
+  <w:style w:type="paragraph" w:styleId="Balk4">
+    <w:name w:val="heading 4"/>
+    <w:basedOn w:val="Normal"/>
+    <w:next w:val="Normal"/>
+    <w:link w:val="Balk4Char"/>
+    <w:uiPriority w:val="9"/>
+    <w:semiHidden/>
+    <w:unhideWhenUsed/>
+    <w:qFormat/>
+    <w:rsid w:val="006B54AC"/>
+    <w:pPr>
+      <w:keepNext/>
+      <w:keepLines/>
+      <w:spacing w:before="40" w:after="0"/>
+      <w:outlineLvl w:val="3"/>
+    </w:pPr>
+    <w:rPr>
+      <w:rFonts w:asciiTheme="majorHAnsi" w:eastAsiaTheme="majorEastAsia" w:hAnsiTheme="majorHAnsi" w:cstheme="majorBidi"/>
+      <w:i/>
+      <w:iCs/>
+      <w:color w:val="2E74B5" w:themeColor="accent1" w:themeShade="BF"/>
+    </w:rPr>
+  </w:style>
   <w:style w:type="character" w:default="1" w:styleId="VarsaylanParagrafYazTipi">
     <w:name w:val="Default Paragraph Font"/>
     <w:uiPriority w:val="1"/>
+    <w:semiHidden/>
     <w:unhideWhenUsed/>
   </w:style>
   <w:style w:type="table" w:default="1" w:styleId="NormalTablo">
@@ -10473,6 +12058,20 @@
     <w:rPr>
       <w:b/>
       <w:bCs/>
+    </w:rPr>
+  </w:style>
+  <w:style w:type="character" w:customStyle="1" w:styleId="Balk4Char">
+    <w:name w:val="Başlık 4 Char"/>
+    <w:basedOn w:val="VarsaylanParagrafYazTipi"/>
+    <w:link w:val="Balk4"/>
+    <w:uiPriority w:val="9"/>
+    <w:semiHidden/>
+    <w:rsid w:val="006B54AC"/>
+    <w:rPr>
+      <w:rFonts w:asciiTheme="majorHAnsi" w:eastAsiaTheme="majorEastAsia" w:hAnsiTheme="majorHAnsi" w:cstheme="majorBidi"/>
+      <w:i/>
+      <w:iCs/>
+      <w:color w:val="2E74B5" w:themeColor="accent1" w:themeShade="BF"/>
     </w:rPr>
   </w:style>
 </w:styles>

</xml_diff>